<commit_message>
cannot keek eyes clear, go to bed
</commit_message>
<xml_diff>
--- a/doc/Main API.docx
+++ b/doc/Main API.docx
@@ -263,6 +263,37 @@
     </w:p>
     <w:p>
       <w:pPr>
+        <w:pStyle w:val="style27"/>
+      </w:pPr>
+      <w:bookmarkStart w:id="0" w:name="__DdeLink__281_201026004"/>
+      <w:r>
+        <w:rPr>
+          <w:b/>
+          <w:bCs/>
+          <w:color w:val="FF0000"/>
+        </w:rPr>
+        <w:t>【发运</w:t>
+      </w:r>
+      <w:r>
+        <w:rPr>
+          <w:b/>
+          <w:bCs/>
+          <w:color w:val="FF0000"/>
+        </w:rPr>
+        <w:t>API</w:t>
+      </w:r>
+      <w:bookmarkEnd w:id="0"/>
+      <w:r>
+        <w:rPr>
+          <w:b/>
+          <w:bCs/>
+          <w:color w:val="FF0000"/>
+        </w:rPr>
+        <w:t>】</w:t>
+      </w:r>
+    </w:p>
+    <w:p>
+      <w:pPr>
         <w:pStyle w:val="style28"/>
       </w:pPr>
       <w:r>
@@ -435,12 +466,12 @@
       <w:pPr>
         <w:pStyle w:val="style27"/>
       </w:pPr>
-      <w:bookmarkStart w:id="0" w:name="__DdeLink__571_1941577828"/>
+      <w:bookmarkStart w:id="1" w:name="__DdeLink__571_1941577828"/>
       <w:r>
         <w:rPr/>
         <w:t xml:space="preserve">      </w:t>
       </w:r>
-      <w:bookmarkEnd w:id="0"/>
+      <w:bookmarkEnd w:id="1"/>
       <w:r>
         <w:rPr/>
         <w:t>{result:boolean,content:string}</w:t>
@@ -817,12 +848,12 @@
       <w:pPr>
         <w:pStyle w:val="style27"/>
       </w:pPr>
-      <w:bookmarkStart w:id="1" w:name="__DdeLink__609_1941577828"/>
+      <w:bookmarkStart w:id="2" w:name="__DdeLink__609_1941577828"/>
       <w:r>
         <w:rPr/>
         <w:t xml:space="preserve">      </w:t>
       </w:r>
-      <w:bookmarkEnd w:id="1"/>
+      <w:bookmarkEnd w:id="2"/>
       <w:r>
         <w:rPr/>
         <w:t>{result:boolean,content:string}</w:t>
@@ -1315,12 +1346,12 @@
           <w:numId w:val="1"/>
         </w:numPr>
       </w:pPr>
-      <w:bookmarkStart w:id="2" w:name="__DdeLink__603_1941577828"/>
+      <w:bookmarkStart w:id="3" w:name="__DdeLink__603_1941577828"/>
       <w:r>
         <w:rPr/>
         <w:t>参数</w:t>
       </w:r>
-      <w:bookmarkEnd w:id="2"/>
+      <w:bookmarkEnd w:id="3"/>
       <w:r>
         <w:rPr/>
         <w:t xml:space="preserve"> ：</w:t>
@@ -1376,12 +1407,12 @@
         <w:rPr/>
         <w:t>{result:true,content:</w:t>
       </w:r>
-      <w:bookmarkStart w:id="3" w:name="__DdeLink__600_1941577828"/>
+      <w:bookmarkStart w:id="4" w:name="__DdeLink__600_1941577828"/>
       <w:r>
         <w:rPr/>
         <w:t>{id:string,quantiy:float,part_id:string,user_id:string,position_nr:string}</w:t>
       </w:r>
-      <w:bookmarkEnd w:id="3"/>
+      <w:bookmarkEnd w:id="4"/>
       <w:r>
         <w:rPr/>
         <w:t>}</w:t>
@@ -1432,7 +1463,6 @@
         <w:rPr/>
         <w:t>：</w:t>
       </w:r>
-      <w:bookmarkStart w:id="4" w:name="__DdeLink__279_201026004"/>
       <w:r>
         <w:rPr/>
         <w:t>/api/v1/forklifts/remove_package/</w:t>
@@ -1454,7 +1484,6 @@
         <w:rPr/>
         <w:t xml:space="preserve">{id:string} # </w:t>
       </w:r>
-      <w:bookmarkEnd w:id="4"/>
       <w:r>
         <w:rPr/>
         <w:t>箱号</w:t>
@@ -2799,6 +2828,55 @@
       </w:pPr>
       <w:r>
         <w:rPr/>
+      </w:r>
+    </w:p>
+    <w:p>
+      <w:pPr>
+        <w:pStyle w:val="style27"/>
+      </w:pPr>
+      <w:r>
+        <w:rPr/>
+      </w:r>
+    </w:p>
+    <w:p>
+      <w:pPr>
+        <w:pStyle w:val="style27"/>
+      </w:pPr>
+      <w:r>
+        <w:rPr>
+          <w:b/>
+          <w:bCs/>
+          <w:color w:val="FF0000"/>
+        </w:rPr>
+        <w:t>【接收</w:t>
+      </w:r>
+      <w:r>
+        <w:rPr>
+          <w:b/>
+          <w:bCs/>
+          <w:color w:val="FF0000"/>
+        </w:rPr>
+        <w:t>API</w:t>
+      </w:r>
+      <w:r>
+        <w:rPr>
+          <w:b/>
+          <w:bCs/>
+          <w:color w:val="FF0000"/>
+        </w:rPr>
+        <w:t>】</w:t>
+      </w:r>
+    </w:p>
+    <w:p>
+      <w:pPr>
+        <w:pStyle w:val="style27"/>
+      </w:pPr>
+      <w:r>
+        <w:rPr>
+          <w:b/>
+          <w:bCs/>
+          <w:color w:val="FF0000"/>
+        </w:rPr>
       </w:r>
     </w:p>
     <w:sectPr>

</xml_diff>

<commit_message>
api,db,change creator_id to user_id
</commit_message>
<xml_diff>
--- a/doc/Main API.docx
+++ b/doc/Main API.docx
@@ -4,8 +4,12 @@
   <w:body>
     <w:p>
       <w:pPr>
-        <w:pStyle w:val="style28"/>
+        <w:pStyle w:val="Style21"/>
         <w:jc w:val="center"/>
+        <w:rPr>
+          <w:b/>
+          <w:bCs/>
+        </w:rPr>
       </w:pPr>
       <w:r>
         <w:rPr>
@@ -17,16 +21,20 @@
     </w:p>
     <w:p>
       <w:pPr>
-        <w:pStyle w:val="style28"/>
+        <w:pStyle w:val="Style21"/>
         <w:jc w:val="left"/>
-      </w:pPr>
-      <w:r>
-        <w:rPr/>
-      </w:r>
-    </w:p>
-    <w:p>
-      <w:pPr>
-        <w:pStyle w:val="style28"/>
+        <w:rPr/>
+      </w:pPr>
+      <w:r>
+        <w:rPr/>
+      </w:r>
+    </w:p>
+    <w:p>
+      <w:pPr>
+        <w:pStyle w:val="Style21"/>
+        <w:rPr>
+          <w:u w:val="none"/>
+        </w:rPr>
       </w:pPr>
       <w:r>
         <w:rPr>
@@ -43,11 +51,12 @@
     </w:p>
     <w:p>
       <w:pPr>
-        <w:pStyle w:val="style27"/>
-        <w:numPr>
-          <w:ilvl w:val="0"/>
-          <w:numId w:val="1"/>
-        </w:numPr>
+        <w:pStyle w:val="Style20"/>
+        <w:numPr>
+          <w:ilvl w:val="0"/>
+          <w:numId w:val="1"/>
+        </w:numPr>
+        <w:rPr/>
       </w:pPr>
       <w:r>
         <w:rPr/>
@@ -64,11 +73,12 @@
     </w:p>
     <w:p>
       <w:pPr>
-        <w:pStyle w:val="style27"/>
-        <w:numPr>
-          <w:ilvl w:val="0"/>
-          <w:numId w:val="1"/>
-        </w:numPr>
+        <w:pStyle w:val="Style20"/>
+        <w:numPr>
+          <w:ilvl w:val="0"/>
+          <w:numId w:val="1"/>
+        </w:numPr>
+        <w:rPr/>
       </w:pPr>
       <w:r>
         <w:rPr/>
@@ -81,11 +91,12 @@
     </w:p>
     <w:p>
       <w:pPr>
-        <w:pStyle w:val="style27"/>
-        <w:numPr>
-          <w:ilvl w:val="0"/>
-          <w:numId w:val="1"/>
-        </w:numPr>
+        <w:pStyle w:val="Style20"/>
+        <w:numPr>
+          <w:ilvl w:val="0"/>
+          <w:numId w:val="1"/>
+        </w:numPr>
+        <w:rPr/>
       </w:pPr>
       <w:r>
         <w:rPr/>
@@ -98,11 +109,12 @@
     </w:p>
     <w:p>
       <w:pPr>
-        <w:pStyle w:val="style27"/>
-        <w:numPr>
-          <w:ilvl w:val="0"/>
-          <w:numId w:val="1"/>
-        </w:numPr>
+        <w:pStyle w:val="Style20"/>
+        <w:numPr>
+          <w:ilvl w:val="0"/>
+          <w:numId w:val="1"/>
+        </w:numPr>
+        <w:rPr/>
       </w:pPr>
       <w:r>
         <w:rPr/>
@@ -111,7 +123,8 @@
     </w:p>
     <w:p>
       <w:pPr>
-        <w:pStyle w:val="style27"/>
+        <w:pStyle w:val="Style20"/>
+        <w:rPr/>
       </w:pPr>
       <w:r>
         <w:rPr/>
@@ -128,7 +141,8 @@
     </w:p>
     <w:p>
       <w:pPr>
-        <w:pStyle w:val="style27"/>
+        <w:pStyle w:val="Style20"/>
+        <w:rPr/>
       </w:pPr>
       <w:r>
         <w:rPr/>
@@ -145,15 +159,19 @@
     </w:p>
     <w:p>
       <w:pPr>
-        <w:pStyle w:val="style28"/>
-      </w:pPr>
-      <w:r>
-        <w:rPr/>
-      </w:r>
-    </w:p>
-    <w:p>
-      <w:pPr>
-        <w:pStyle w:val="style28"/>
+        <w:pStyle w:val="Style21"/>
+        <w:rPr/>
+      </w:pPr>
+      <w:r>
+        <w:rPr/>
+      </w:r>
+    </w:p>
+    <w:p>
+      <w:pPr>
+        <w:pStyle w:val="Style21"/>
+        <w:rPr>
+          <w:u w:val="none"/>
+        </w:rPr>
       </w:pPr>
       <w:r>
         <w:rPr>
@@ -170,11 +188,12 @@
     </w:p>
     <w:p>
       <w:pPr>
-        <w:pStyle w:val="style27"/>
-        <w:numPr>
-          <w:ilvl w:val="0"/>
-          <w:numId w:val="1"/>
-        </w:numPr>
+        <w:pStyle w:val="Style20"/>
+        <w:numPr>
+          <w:ilvl w:val="0"/>
+          <w:numId w:val="1"/>
+        </w:numPr>
+        <w:rPr/>
       </w:pPr>
       <w:r>
         <w:rPr/>
@@ -191,11 +210,12 @@
     </w:p>
     <w:p>
       <w:pPr>
-        <w:pStyle w:val="style27"/>
-        <w:numPr>
-          <w:ilvl w:val="0"/>
-          <w:numId w:val="1"/>
-        </w:numPr>
+        <w:pStyle w:val="Style20"/>
+        <w:numPr>
+          <w:ilvl w:val="0"/>
+          <w:numId w:val="1"/>
+        </w:numPr>
+        <w:rPr/>
       </w:pPr>
       <w:r>
         <w:rPr/>
@@ -208,11 +228,12 @@
     </w:p>
     <w:p>
       <w:pPr>
-        <w:pStyle w:val="style27"/>
-        <w:numPr>
-          <w:ilvl w:val="0"/>
-          <w:numId w:val="1"/>
-        </w:numPr>
+        <w:pStyle w:val="Style20"/>
+        <w:numPr>
+          <w:ilvl w:val="0"/>
+          <w:numId w:val="1"/>
+        </w:numPr>
+        <w:rPr/>
       </w:pPr>
       <w:r>
         <w:rPr/>
@@ -221,7 +242,8 @@
     </w:p>
     <w:p>
       <w:pPr>
-        <w:pStyle w:val="style27"/>
+        <w:pStyle w:val="Style20"/>
+        <w:rPr/>
       </w:pPr>
       <w:r>
         <w:rPr/>
@@ -238,7 +260,8 @@
     </w:p>
     <w:p>
       <w:pPr>
-        <w:pStyle w:val="style27"/>
+        <w:pStyle w:val="Style20"/>
+        <w:rPr/>
       </w:pPr>
       <w:r>
         <w:rPr/>
@@ -255,15 +278,21 @@
     </w:p>
     <w:p>
       <w:pPr>
-        <w:pStyle w:val="style27"/>
-      </w:pPr>
-      <w:r>
-        <w:rPr/>
-      </w:r>
-    </w:p>
-    <w:p>
-      <w:pPr>
-        <w:pStyle w:val="style27"/>
+        <w:pStyle w:val="Style20"/>
+        <w:rPr/>
+      </w:pPr>
+      <w:r>
+        <w:rPr/>
+      </w:r>
+    </w:p>
+    <w:p>
+      <w:pPr>
+        <w:pStyle w:val="Style20"/>
+        <w:rPr>
+          <w:b/>
+          <w:bCs/>
+          <w:color w:val="FF0000"/>
+        </w:rPr>
       </w:pPr>
       <w:bookmarkStart w:id="0" w:name="__DdeLink__281_201026004"/>
       <w:r>
@@ -294,7 +323,10 @@
     </w:p>
     <w:p>
       <w:pPr>
-        <w:pStyle w:val="style28"/>
+        <w:pStyle w:val="Style21"/>
+        <w:rPr>
+          <w:u w:val="none"/>
+        </w:rPr>
       </w:pPr>
       <w:r>
         <w:rPr>
@@ -311,11 +343,12 @@
     </w:p>
     <w:p>
       <w:pPr>
-        <w:pStyle w:val="style27"/>
-        <w:numPr>
-          <w:ilvl w:val="0"/>
-          <w:numId w:val="1"/>
-        </w:numPr>
+        <w:pStyle w:val="Style20"/>
+        <w:numPr>
+          <w:ilvl w:val="0"/>
+          <w:numId w:val="1"/>
+        </w:numPr>
+        <w:rPr/>
       </w:pPr>
       <w:r>
         <w:rPr/>
@@ -332,11 +365,12 @@
     </w:p>
     <w:p>
       <w:pPr>
-        <w:pStyle w:val="style27"/>
-        <w:numPr>
-          <w:ilvl w:val="0"/>
-          <w:numId w:val="1"/>
-        </w:numPr>
+        <w:pStyle w:val="Style20"/>
+        <w:numPr>
+          <w:ilvl w:val="0"/>
+          <w:numId w:val="1"/>
+        </w:numPr>
+        <w:rPr/>
       </w:pPr>
       <w:r>
         <w:rPr/>
@@ -349,11 +383,12 @@
     </w:p>
     <w:p>
       <w:pPr>
-        <w:pStyle w:val="style27"/>
-        <w:numPr>
-          <w:ilvl w:val="0"/>
-          <w:numId w:val="1"/>
-        </w:numPr>
+        <w:pStyle w:val="Style20"/>
+        <w:numPr>
+          <w:ilvl w:val="0"/>
+          <w:numId w:val="1"/>
+        </w:numPr>
+        <w:rPr/>
       </w:pPr>
       <w:r>
         <w:rPr/>
@@ -362,7 +397,8 @@
     </w:p>
     <w:p>
       <w:pPr>
-        <w:pStyle w:val="style27"/>
+        <w:pStyle w:val="Style20"/>
+        <w:rPr/>
       </w:pPr>
       <w:r>
         <w:rPr/>
@@ -375,15 +411,17 @@
     </w:p>
     <w:p>
       <w:pPr>
-        <w:pStyle w:val="style27"/>
-      </w:pPr>
-      <w:r>
-        <w:rPr/>
-      </w:r>
-    </w:p>
-    <w:p>
-      <w:pPr>
-        <w:pStyle w:val="style27"/>
+        <w:pStyle w:val="Style20"/>
+        <w:rPr/>
+      </w:pPr>
+      <w:r>
+        <w:rPr/>
+      </w:r>
+    </w:p>
+    <w:p>
+      <w:pPr>
+        <w:pStyle w:val="Style20"/>
+        <w:rPr/>
       </w:pPr>
       <w:r>
         <w:rPr/>
@@ -396,11 +434,12 @@
     </w:p>
     <w:p>
       <w:pPr>
-        <w:pStyle w:val="style27"/>
-        <w:numPr>
-          <w:ilvl w:val="0"/>
-          <w:numId w:val="1"/>
-        </w:numPr>
+        <w:pStyle w:val="Style20"/>
+        <w:numPr>
+          <w:ilvl w:val="0"/>
+          <w:numId w:val="1"/>
+        </w:numPr>
+        <w:rPr/>
       </w:pPr>
       <w:r>
         <w:rPr/>
@@ -412,16 +451,27 @@
       </w:r>
       <w:r>
         <w:rPr/>
-        <w:t>/api/v1/packages/validate/</w:t>
-      </w:r>
-    </w:p>
-    <w:p>
-      <w:pPr>
-        <w:pStyle w:val="style27"/>
-        <w:numPr>
-          <w:ilvl w:val="0"/>
-          <w:numId w:val="1"/>
-        </w:numPr>
+        <w:t>/api/v1/</w:t>
+      </w:r>
+      <w:bookmarkStart w:id="1" w:name="__DdeLink__370_546351234"/>
+      <w:r>
+        <w:rPr/>
+        <w:t>packages</w:t>
+      </w:r>
+      <w:bookmarkEnd w:id="1"/>
+      <w:r>
+        <w:rPr/>
+        <w:t>/validate/</w:t>
+      </w:r>
+    </w:p>
+    <w:p>
+      <w:pPr>
+        <w:pStyle w:val="Style20"/>
+        <w:numPr>
+          <w:ilvl w:val="0"/>
+          <w:numId w:val="1"/>
+        </w:numPr>
+        <w:rPr/>
       </w:pPr>
       <w:r>
         <w:rPr/>
@@ -434,11 +484,12 @@
     </w:p>
     <w:p>
       <w:pPr>
-        <w:pStyle w:val="style27"/>
-        <w:numPr>
-          <w:ilvl w:val="0"/>
-          <w:numId w:val="1"/>
-        </w:numPr>
+        <w:pStyle w:val="Style20"/>
+        <w:numPr>
+          <w:ilvl w:val="0"/>
+          <w:numId w:val="1"/>
+        </w:numPr>
+        <w:rPr/>
       </w:pPr>
       <w:r>
         <w:rPr/>
@@ -451,11 +502,12 @@
     </w:p>
     <w:p>
       <w:pPr>
-        <w:pStyle w:val="style27"/>
-        <w:numPr>
-          <w:ilvl w:val="0"/>
-          <w:numId w:val="1"/>
-        </w:numPr>
+        <w:pStyle w:val="Style20"/>
+        <w:numPr>
+          <w:ilvl w:val="0"/>
+          <w:numId w:val="1"/>
+        </w:numPr>
+        <w:rPr/>
       </w:pPr>
       <w:r>
         <w:rPr/>
@@ -464,14 +516,15 @@
     </w:p>
     <w:p>
       <w:pPr>
-        <w:pStyle w:val="style27"/>
-      </w:pPr>
-      <w:bookmarkStart w:id="1" w:name="__DdeLink__571_1941577828"/>
+        <w:pStyle w:val="Style20"/>
+        <w:rPr/>
+      </w:pPr>
+      <w:bookmarkStart w:id="2" w:name="__DdeLink__571_1941577828"/>
       <w:r>
         <w:rPr/>
         <w:t xml:space="preserve">      </w:t>
       </w:r>
-      <w:bookmarkEnd w:id="1"/>
+      <w:bookmarkEnd w:id="2"/>
       <w:r>
         <w:rPr/>
         <w:t>{result:boolean,content:string}</w:t>
@@ -479,15 +532,17 @@
     </w:p>
     <w:p>
       <w:pPr>
-        <w:pStyle w:val="style27"/>
-      </w:pPr>
-      <w:r>
-        <w:rPr/>
-      </w:r>
-    </w:p>
-    <w:p>
-      <w:pPr>
-        <w:pStyle w:val="style27"/>
+        <w:pStyle w:val="Style20"/>
+        <w:rPr/>
+      </w:pPr>
+      <w:r>
+        <w:rPr/>
+      </w:r>
+    </w:p>
+    <w:p>
+      <w:pPr>
+        <w:pStyle w:val="Style20"/>
+        <w:rPr/>
       </w:pPr>
       <w:r>
         <w:rPr/>
@@ -500,11 +555,12 @@
     </w:p>
     <w:p>
       <w:pPr>
-        <w:pStyle w:val="style27"/>
-        <w:numPr>
-          <w:ilvl w:val="0"/>
-          <w:numId w:val="1"/>
-        </w:numPr>
+        <w:pStyle w:val="Style20"/>
+        <w:numPr>
+          <w:ilvl w:val="0"/>
+          <w:numId w:val="1"/>
+        </w:numPr>
+        <w:rPr/>
       </w:pPr>
       <w:r>
         <w:rPr/>
@@ -521,11 +577,12 @@
     </w:p>
     <w:p>
       <w:pPr>
-        <w:pStyle w:val="style27"/>
-        <w:numPr>
-          <w:ilvl w:val="0"/>
-          <w:numId w:val="1"/>
-        </w:numPr>
+        <w:pStyle w:val="Style20"/>
+        <w:numPr>
+          <w:ilvl w:val="0"/>
+          <w:numId w:val="1"/>
+        </w:numPr>
+        <w:rPr/>
       </w:pPr>
       <w:r>
         <w:rPr/>
@@ -538,11 +595,12 @@
     </w:p>
     <w:p>
       <w:pPr>
-        <w:pStyle w:val="style27"/>
-        <w:numPr>
-          <w:ilvl w:val="0"/>
-          <w:numId w:val="1"/>
-        </w:numPr>
+        <w:pStyle w:val="Style20"/>
+        <w:numPr>
+          <w:ilvl w:val="0"/>
+          <w:numId w:val="1"/>
+        </w:numPr>
+        <w:rPr/>
       </w:pPr>
       <w:r>
         <w:rPr/>
@@ -555,20 +613,26 @@
     </w:p>
     <w:p>
       <w:pPr>
-        <w:pStyle w:val="style27"/>
-        <w:numPr>
-          <w:ilvl w:val="0"/>
-          <w:numId w:val="1"/>
-        </w:numPr>
+        <w:pStyle w:val="Style20"/>
+        <w:numPr>
+          <w:ilvl w:val="0"/>
+          <w:numId w:val="1"/>
+        </w:numPr>
+        <w:rPr/>
       </w:pPr>
       <w:r>
         <w:rPr/>
         <w:t>返回值：</w:t>
       </w:r>
-    </w:p>
-    <w:p>
-      <w:pPr>
-        <w:pStyle w:val="style27"/>
+      <w:r>
+        <w:rPr/>
+        <w:t>5</w:t>
+      </w:r>
+    </w:p>
+    <w:p>
+      <w:pPr>
+        <w:pStyle w:val="Style20"/>
+        <w:rPr/>
       </w:pPr>
       <w:r>
         <w:rPr/>
@@ -581,15 +645,17 @@
     </w:p>
     <w:p>
       <w:pPr>
-        <w:pStyle w:val="style27"/>
-      </w:pPr>
-      <w:r>
-        <w:rPr/>
-      </w:r>
-    </w:p>
-    <w:p>
-      <w:pPr>
-        <w:pStyle w:val="style27"/>
+        <w:pStyle w:val="Style20"/>
+        <w:rPr/>
+      </w:pPr>
+      <w:r>
+        <w:rPr/>
+      </w:r>
+    </w:p>
+    <w:p>
+      <w:pPr>
+        <w:pStyle w:val="Style20"/>
+        <w:rPr/>
       </w:pPr>
       <w:r>
         <w:rPr/>
@@ -597,16 +663,151 @@
       </w:r>
       <w:r>
         <w:rPr/>
+        <w:t>验证数量</w:t>
+      </w:r>
+    </w:p>
+    <w:p>
+      <w:pPr>
+        <w:pStyle w:val="Style20"/>
+        <w:numPr>
+          <w:ilvl w:val="0"/>
+          <w:numId w:val="1"/>
+        </w:numPr>
+        <w:rPr/>
+      </w:pPr>
+      <w:r>
+        <w:rPr/>
+        <w:t xml:space="preserve">URL </w:t>
+      </w:r>
+      <w:r>
+        <w:rPr/>
+        <w:t>：</w:t>
+      </w:r>
+      <w:r>
+        <w:rPr/>
+        <w:t>/api/v1/packages/validate_</w:t>
+      </w:r>
+      <w:r>
+        <w:rPr/>
+        <w:t>quantity</w:t>
+      </w:r>
+      <w:r>
+        <w:rPr/>
+        <w:t>/</w:t>
+      </w:r>
+    </w:p>
+    <w:p>
+      <w:pPr>
+        <w:pStyle w:val="Style20"/>
+        <w:numPr>
+          <w:ilvl w:val="0"/>
+          <w:numId w:val="1"/>
+        </w:numPr>
+        <w:rPr/>
+      </w:pPr>
+      <w:r>
+        <w:rPr/>
+        <w:t>参数 ：</w:t>
+      </w:r>
+      <w:r>
+        <w:rPr/>
+        <w:t>{</w:t>
+      </w:r>
+      <w:r>
+        <w:rPr/>
+        <w:t>quantity</w:t>
+      </w:r>
+      <w:r>
+        <w:rPr/>
+        <w:t>:string}</w:t>
+      </w:r>
+    </w:p>
+    <w:p>
+      <w:pPr>
+        <w:pStyle w:val="Style20"/>
+        <w:numPr>
+          <w:ilvl w:val="0"/>
+          <w:numId w:val="1"/>
+        </w:numPr>
+        <w:rPr/>
+      </w:pPr>
+      <w:r>
+        <w:rPr/>
+        <w:t>类型 ：</w:t>
+      </w:r>
+      <w:r>
+        <w:rPr/>
+        <w:t>POST</w:t>
+      </w:r>
+    </w:p>
+    <w:p>
+      <w:pPr>
+        <w:pStyle w:val="Style20"/>
+        <w:numPr>
+          <w:ilvl w:val="0"/>
+          <w:numId w:val="1"/>
+        </w:numPr>
+        <w:rPr/>
+      </w:pPr>
+      <w:r>
+        <w:rPr/>
+        <w:t>返回值：</w:t>
+      </w:r>
+    </w:p>
+    <w:p>
+      <w:pPr>
+        <w:pStyle w:val="Style20"/>
+        <w:rPr/>
+      </w:pPr>
+      <w:r>
+        <w:rPr/>
+        <w:t xml:space="preserve">      </w:t>
+      </w:r>
+      <w:r>
+        <w:rPr/>
+        <w:t>{result:boolean,content:string}</w:t>
+      </w:r>
+    </w:p>
+    <w:p>
+      <w:pPr>
+        <w:pStyle w:val="Style20"/>
+        <w:rPr/>
+      </w:pPr>
+      <w:r>
+        <w:rPr/>
+      </w:r>
+    </w:p>
+    <w:p>
+      <w:pPr>
+        <w:pStyle w:val="Style20"/>
+        <w:rPr/>
+      </w:pPr>
+      <w:r>
+        <w:rPr/>
+      </w:r>
+    </w:p>
+    <w:p>
+      <w:pPr>
+        <w:pStyle w:val="Style20"/>
+        <w:rPr/>
+      </w:pPr>
+      <w:r>
+        <w:rPr/>
+        <w:t xml:space="preserve">7. </w:t>
+      </w:r>
+      <w:r>
+        <w:rPr/>
         <w:t>生成绑定</w:t>
       </w:r>
     </w:p>
     <w:p>
       <w:pPr>
-        <w:pStyle w:val="style27"/>
-        <w:numPr>
-          <w:ilvl w:val="0"/>
-          <w:numId w:val="1"/>
-        </w:numPr>
+        <w:pStyle w:val="Style20"/>
+        <w:numPr>
+          <w:ilvl w:val="0"/>
+          <w:numId w:val="1"/>
+        </w:numPr>
+        <w:rPr/>
       </w:pPr>
       <w:r>
         <w:rPr/>
@@ -623,11 +824,12 @@
     </w:p>
     <w:p>
       <w:pPr>
-        <w:pStyle w:val="style27"/>
-        <w:numPr>
-          <w:ilvl w:val="0"/>
-          <w:numId w:val="1"/>
-        </w:numPr>
+        <w:pStyle w:val="Style20"/>
+        <w:numPr>
+          <w:ilvl w:val="0"/>
+          <w:numId w:val="1"/>
+        </w:numPr>
+        <w:rPr/>
       </w:pPr>
       <w:r>
         <w:rPr/>
@@ -640,11 +842,12 @@
     </w:p>
     <w:p>
       <w:pPr>
-        <w:pStyle w:val="style27"/>
-        <w:numPr>
-          <w:ilvl w:val="0"/>
-          <w:numId w:val="1"/>
-        </w:numPr>
+        <w:pStyle w:val="Style20"/>
+        <w:numPr>
+          <w:ilvl w:val="0"/>
+          <w:numId w:val="1"/>
+        </w:numPr>
+        <w:rPr/>
       </w:pPr>
       <w:r>
         <w:rPr/>
@@ -657,11 +860,12 @@
     </w:p>
     <w:p>
       <w:pPr>
-        <w:pStyle w:val="style27"/>
-        <w:numPr>
-          <w:ilvl w:val="0"/>
-          <w:numId w:val="1"/>
-        </w:numPr>
+        <w:pStyle w:val="Style20"/>
+        <w:numPr>
+          <w:ilvl w:val="0"/>
+          <w:numId w:val="1"/>
+        </w:numPr>
+        <w:rPr/>
       </w:pPr>
       <w:r>
         <w:rPr/>
@@ -670,7 +874,8 @@
     </w:p>
     <w:p>
       <w:pPr>
-        <w:pStyle w:val="style27"/>
+        <w:pStyle w:val="Style20"/>
+        <w:rPr/>
       </w:pPr>
       <w:r>
         <w:rPr/>
@@ -687,7 +892,8 @@
     </w:p>
     <w:p>
       <w:pPr>
-        <w:pStyle w:val="style27"/>
+        <w:pStyle w:val="Style20"/>
+        <w:rPr/>
       </w:pPr>
       <w:r>
         <w:rPr/>
@@ -700,7 +906,8 @@
     </w:p>
     <w:p>
       <w:pPr>
-        <w:pStyle w:val="style27"/>
+        <w:pStyle w:val="Style20"/>
+        <w:rPr/>
       </w:pPr>
       <w:r>
         <w:rPr/>
@@ -709,67 +916,75 @@
     </w:p>
     <w:p>
       <w:pPr>
-        <w:pStyle w:val="style27"/>
-      </w:pPr>
-      <w:r>
-        <w:rPr/>
-      </w:r>
-    </w:p>
-    <w:p>
-      <w:pPr>
-        <w:pStyle w:val="style27"/>
-      </w:pPr>
-      <w:r>
-        <w:rPr/>
-      </w:r>
-    </w:p>
-    <w:p>
-      <w:pPr>
-        <w:pStyle w:val="style27"/>
-      </w:pPr>
-      <w:r>
-        <w:rPr/>
-      </w:r>
-    </w:p>
-    <w:p>
-      <w:pPr>
-        <w:pStyle w:val="style27"/>
-      </w:pPr>
-      <w:r>
-        <w:rPr/>
-      </w:r>
-    </w:p>
-    <w:p>
-      <w:pPr>
-        <w:pStyle w:val="style27"/>
-      </w:pPr>
-      <w:r>
-        <w:rPr/>
-      </w:r>
-    </w:p>
-    <w:p>
-      <w:pPr>
-        <w:pStyle w:val="style27"/>
-      </w:pPr>
-      <w:r>
-        <w:rPr/>
-      </w:r>
-    </w:p>
-    <w:p>
-      <w:pPr>
-        <w:pStyle w:val="style27"/>
-      </w:pPr>
-      <w:r>
-        <w:rPr/>
-      </w:r>
-    </w:p>
-    <w:p>
-      <w:pPr>
-        <w:pStyle w:val="style27"/>
-      </w:pPr>
-      <w:r>
-        <w:rPr/>
-        <w:t xml:space="preserve">7. </w:t>
+        <w:pStyle w:val="Style20"/>
+        <w:rPr/>
+      </w:pPr>
+      <w:r>
+        <w:rPr/>
+      </w:r>
+    </w:p>
+    <w:p>
+      <w:pPr>
+        <w:pStyle w:val="Style20"/>
+        <w:rPr/>
+      </w:pPr>
+      <w:r>
+        <w:rPr/>
+      </w:r>
+    </w:p>
+    <w:p>
+      <w:pPr>
+        <w:pStyle w:val="Style20"/>
+        <w:rPr/>
+      </w:pPr>
+      <w:r>
+        <w:rPr/>
+      </w:r>
+    </w:p>
+    <w:p>
+      <w:pPr>
+        <w:pStyle w:val="Style20"/>
+        <w:rPr/>
+      </w:pPr>
+      <w:r>
+        <w:rPr/>
+      </w:r>
+    </w:p>
+    <w:p>
+      <w:pPr>
+        <w:pStyle w:val="Style20"/>
+        <w:rPr/>
+      </w:pPr>
+      <w:r>
+        <w:rPr/>
+      </w:r>
+    </w:p>
+    <w:p>
+      <w:pPr>
+        <w:pStyle w:val="Style20"/>
+        <w:rPr/>
+      </w:pPr>
+      <w:r>
+        <w:rPr/>
+      </w:r>
+    </w:p>
+    <w:p>
+      <w:pPr>
+        <w:pStyle w:val="Style20"/>
+        <w:rPr/>
+      </w:pPr>
+      <w:r>
+        <w:rPr/>
+      </w:r>
+    </w:p>
+    <w:p>
+      <w:pPr>
+        <w:pStyle w:val="Style20"/>
+        <w:rPr/>
+      </w:pPr>
+      <w:r>
+        <w:rPr/>
+        <w:t xml:space="preserve">8. </w:t>
       </w:r>
       <w:r>
         <w:rPr/>
@@ -778,11 +993,12 @@
     </w:p>
     <w:p>
       <w:pPr>
-        <w:pStyle w:val="style27"/>
-        <w:numPr>
-          <w:ilvl w:val="0"/>
-          <w:numId w:val="1"/>
-        </w:numPr>
+        <w:pStyle w:val="Style20"/>
+        <w:numPr>
+          <w:ilvl w:val="0"/>
+          <w:numId w:val="1"/>
+        </w:numPr>
+        <w:rPr/>
       </w:pPr>
       <w:r>
         <w:rPr/>
@@ -799,11 +1015,12 @@
     </w:p>
     <w:p>
       <w:pPr>
-        <w:pStyle w:val="style27"/>
-        <w:numPr>
-          <w:ilvl w:val="0"/>
-          <w:numId w:val="1"/>
-        </w:numPr>
+        <w:pStyle w:val="Style20"/>
+        <w:numPr>
+          <w:ilvl w:val="0"/>
+          <w:numId w:val="1"/>
+        </w:numPr>
+        <w:rPr/>
       </w:pPr>
       <w:r>
         <w:rPr/>
@@ -816,11 +1033,12 @@
     </w:p>
     <w:p>
       <w:pPr>
-        <w:pStyle w:val="style27"/>
-        <w:numPr>
-          <w:ilvl w:val="0"/>
-          <w:numId w:val="1"/>
-        </w:numPr>
+        <w:pStyle w:val="Style20"/>
+        <w:numPr>
+          <w:ilvl w:val="0"/>
+          <w:numId w:val="1"/>
+        </w:numPr>
+        <w:rPr/>
       </w:pPr>
       <w:r>
         <w:rPr/>
@@ -833,11 +1051,12 @@
     </w:p>
     <w:p>
       <w:pPr>
-        <w:pStyle w:val="style27"/>
-        <w:numPr>
-          <w:ilvl w:val="0"/>
-          <w:numId w:val="1"/>
-        </w:numPr>
+        <w:pStyle w:val="Style20"/>
+        <w:numPr>
+          <w:ilvl w:val="0"/>
+          <w:numId w:val="1"/>
+        </w:numPr>
+        <w:rPr/>
       </w:pPr>
       <w:r>
         <w:rPr/>
@@ -846,14 +1065,15 @@
     </w:p>
     <w:p>
       <w:pPr>
-        <w:pStyle w:val="style27"/>
-      </w:pPr>
-      <w:bookmarkStart w:id="2" w:name="__DdeLink__609_1941577828"/>
+        <w:pStyle w:val="Style20"/>
+        <w:rPr/>
+      </w:pPr>
+      <w:bookmarkStart w:id="3" w:name="__DdeLink__609_1941577828"/>
       <w:r>
         <w:rPr/>
         <w:t xml:space="preserve">      </w:t>
       </w:r>
-      <w:bookmarkEnd w:id="2"/>
+      <w:bookmarkEnd w:id="3"/>
       <w:r>
         <w:rPr/>
         <w:t>{result:boolean,content:string}</w:t>
@@ -861,19 +1081,21 @@
     </w:p>
     <w:p>
       <w:pPr>
-        <w:pStyle w:val="style27"/>
-      </w:pPr>
-      <w:r>
-        <w:rPr/>
-      </w:r>
-    </w:p>
-    <w:p>
-      <w:pPr>
-        <w:pStyle w:val="style27"/>
-      </w:pPr>
-      <w:r>
-        <w:rPr/>
-        <w:t xml:space="preserve">8. </w:t>
+        <w:pStyle w:val="Style20"/>
+        <w:rPr/>
+      </w:pPr>
+      <w:r>
+        <w:rPr/>
+      </w:r>
+    </w:p>
+    <w:p>
+      <w:pPr>
+        <w:pStyle w:val="Style20"/>
+        <w:rPr/>
+      </w:pPr>
+      <w:r>
+        <w:rPr/>
+        <w:t xml:space="preserve">9. </w:t>
       </w:r>
       <w:r>
         <w:rPr/>
@@ -882,11 +1104,12 @@
     </w:p>
     <w:p>
       <w:pPr>
-        <w:pStyle w:val="style27"/>
-        <w:numPr>
-          <w:ilvl w:val="0"/>
-          <w:numId w:val="1"/>
-        </w:numPr>
+        <w:pStyle w:val="Style20"/>
+        <w:numPr>
+          <w:ilvl w:val="0"/>
+          <w:numId w:val="1"/>
+        </w:numPr>
+        <w:rPr/>
       </w:pPr>
       <w:r>
         <w:rPr/>
@@ -903,11 +1126,12 @@
     </w:p>
     <w:p>
       <w:pPr>
-        <w:pStyle w:val="style27"/>
-        <w:numPr>
-          <w:ilvl w:val="0"/>
-          <w:numId w:val="1"/>
-        </w:numPr>
+        <w:pStyle w:val="Style20"/>
+        <w:numPr>
+          <w:ilvl w:val="0"/>
+          <w:numId w:val="1"/>
+        </w:numPr>
+        <w:rPr/>
       </w:pPr>
       <w:r>
         <w:rPr/>
@@ -920,11 +1144,12 @@
     </w:p>
     <w:p>
       <w:pPr>
-        <w:pStyle w:val="style27"/>
-        <w:numPr>
-          <w:ilvl w:val="0"/>
-          <w:numId w:val="1"/>
-        </w:numPr>
+        <w:pStyle w:val="Style20"/>
+        <w:numPr>
+          <w:ilvl w:val="0"/>
+          <w:numId w:val="1"/>
+        </w:numPr>
+        <w:rPr/>
       </w:pPr>
       <w:r>
         <w:rPr/>
@@ -933,7 +1158,8 @@
     </w:p>
     <w:p>
       <w:pPr>
-        <w:pStyle w:val="style27"/>
+        <w:pStyle w:val="Style20"/>
+        <w:rPr/>
       </w:pPr>
       <w:r>
         <w:rPr/>
@@ -946,21 +1172,25 @@
     </w:p>
     <w:p>
       <w:pPr>
-        <w:pStyle w:val="style27"/>
-      </w:pPr>
-      <w:r>
-        <w:rPr/>
-      </w:r>
-    </w:p>
-    <w:p>
-      <w:pPr>
-        <w:pStyle w:val="style28"/>
-      </w:pPr>
-      <w:r>
+        <w:pStyle w:val="Style20"/>
+        <w:rPr/>
+      </w:pPr>
+      <w:r>
+        <w:rPr/>
+      </w:r>
+    </w:p>
+    <w:p>
+      <w:pPr>
+        <w:pStyle w:val="Style21"/>
         <w:rPr>
           <w:u w:val="none"/>
         </w:rPr>
-        <w:t xml:space="preserve">9. </w:t>
+      </w:pPr>
+      <w:r>
+        <w:rPr>
+          <w:u w:val="none"/>
+        </w:rPr>
+        <w:t xml:space="preserve">10. </w:t>
       </w:r>
       <w:r>
         <w:rPr>
@@ -971,11 +1201,12 @@
     </w:p>
     <w:p>
       <w:pPr>
-        <w:pStyle w:val="style27"/>
-        <w:numPr>
-          <w:ilvl w:val="0"/>
-          <w:numId w:val="1"/>
-        </w:numPr>
+        <w:pStyle w:val="Style20"/>
+        <w:numPr>
+          <w:ilvl w:val="0"/>
+          <w:numId w:val="1"/>
+        </w:numPr>
+        <w:rPr/>
       </w:pPr>
       <w:r>
         <w:rPr/>
@@ -992,11 +1223,12 @@
     </w:p>
     <w:p>
       <w:pPr>
-        <w:pStyle w:val="style27"/>
-        <w:numPr>
-          <w:ilvl w:val="0"/>
-          <w:numId w:val="1"/>
-        </w:numPr>
+        <w:pStyle w:val="Style20"/>
+        <w:numPr>
+          <w:ilvl w:val="0"/>
+          <w:numId w:val="1"/>
+        </w:numPr>
+        <w:rPr/>
       </w:pPr>
       <w:r>
         <w:rPr/>
@@ -1009,11 +1241,12 @@
     </w:p>
     <w:p>
       <w:pPr>
-        <w:pStyle w:val="style27"/>
-        <w:numPr>
-          <w:ilvl w:val="0"/>
-          <w:numId w:val="1"/>
-        </w:numPr>
+        <w:pStyle w:val="Style20"/>
+        <w:numPr>
+          <w:ilvl w:val="0"/>
+          <w:numId w:val="1"/>
+        </w:numPr>
+        <w:rPr/>
       </w:pPr>
       <w:r>
         <w:rPr/>
@@ -1022,7 +1255,8 @@
     </w:p>
     <w:p>
       <w:pPr>
-        <w:pStyle w:val="style27"/>
+        <w:pStyle w:val="Style20"/>
+        <w:rPr/>
       </w:pPr>
       <w:r>
         <w:rPr/>
@@ -1035,19 +1269,21 @@
     </w:p>
     <w:p>
       <w:pPr>
-        <w:pStyle w:val="style27"/>
-      </w:pPr>
-      <w:r>
-        <w:rPr/>
-      </w:r>
-    </w:p>
-    <w:p>
-      <w:pPr>
-        <w:pStyle w:val="style27"/>
-      </w:pPr>
-      <w:r>
-        <w:rPr/>
-        <w:t xml:space="preserve">10. </w:t>
+        <w:pStyle w:val="Style20"/>
+        <w:rPr/>
+      </w:pPr>
+      <w:r>
+        <w:rPr/>
+      </w:r>
+    </w:p>
+    <w:p>
+      <w:pPr>
+        <w:pStyle w:val="Style20"/>
+        <w:rPr/>
+      </w:pPr>
+      <w:r>
+        <w:rPr/>
+        <w:t xml:space="preserve">11. </w:t>
       </w:r>
       <w:r>
         <w:rPr/>
@@ -1056,11 +1292,12 @@
     </w:p>
     <w:p>
       <w:pPr>
-        <w:pStyle w:val="style27"/>
-        <w:numPr>
-          <w:ilvl w:val="0"/>
-          <w:numId w:val="1"/>
-        </w:numPr>
+        <w:pStyle w:val="Style20"/>
+        <w:numPr>
+          <w:ilvl w:val="0"/>
+          <w:numId w:val="1"/>
+        </w:numPr>
+        <w:rPr/>
       </w:pPr>
       <w:r>
         <w:rPr/>
@@ -1077,11 +1314,12 @@
     </w:p>
     <w:p>
       <w:pPr>
-        <w:pStyle w:val="style27"/>
-        <w:numPr>
-          <w:ilvl w:val="0"/>
-          <w:numId w:val="1"/>
-        </w:numPr>
+        <w:pStyle w:val="Style20"/>
+        <w:numPr>
+          <w:ilvl w:val="0"/>
+          <w:numId w:val="1"/>
+        </w:numPr>
+        <w:rPr/>
       </w:pPr>
       <w:r>
         <w:rPr/>
@@ -1094,11 +1332,12 @@
     </w:p>
     <w:p>
       <w:pPr>
-        <w:pStyle w:val="style27"/>
-        <w:numPr>
-          <w:ilvl w:val="0"/>
-          <w:numId w:val="1"/>
-        </w:numPr>
+        <w:pStyle w:val="Style20"/>
+        <w:numPr>
+          <w:ilvl w:val="0"/>
+          <w:numId w:val="1"/>
+        </w:numPr>
+        <w:rPr/>
       </w:pPr>
       <w:r>
         <w:rPr/>
@@ -1111,11 +1350,12 @@
     </w:p>
     <w:p>
       <w:pPr>
-        <w:pStyle w:val="style27"/>
-        <w:numPr>
-          <w:ilvl w:val="0"/>
-          <w:numId w:val="1"/>
-        </w:numPr>
+        <w:pStyle w:val="Style20"/>
+        <w:numPr>
+          <w:ilvl w:val="0"/>
+          <w:numId w:val="1"/>
+        </w:numPr>
+        <w:rPr/>
       </w:pPr>
       <w:r>
         <w:rPr/>
@@ -1124,7 +1364,8 @@
     </w:p>
     <w:p>
       <w:pPr>
-        <w:pStyle w:val="style27"/>
+        <w:pStyle w:val="Style20"/>
+        <w:rPr/>
       </w:pPr>
       <w:r>
         <w:rPr/>
@@ -1132,20 +1373,13 @@
       </w:r>
       <w:r>
         <w:rPr/>
-        <w:t>{result:true,content:{id:string,whouse_id:string,</w:t>
-      </w:r>
-      <w:r>
-        <w:rPr/>
-        <w:t>created_at:timestring</w:t>
-      </w:r>
-      <w:r>
-        <w:rPr/>
-        <w:t>,user_id:string}}</w:t>
-      </w:r>
-    </w:p>
-    <w:p>
-      <w:pPr>
-        <w:pStyle w:val="style27"/>
+        <w:t>{result:true,content:{id:string,whouse_id:string,created_at:timestring,user_id:string}}</w:t>
+      </w:r>
+    </w:p>
+    <w:p>
+      <w:pPr>
+        <w:pStyle w:val="Style20"/>
+        <w:rPr/>
       </w:pPr>
       <w:r>
         <w:rPr/>
@@ -1158,19 +1392,21 @@
     </w:p>
     <w:p>
       <w:pPr>
-        <w:pStyle w:val="style27"/>
-      </w:pPr>
-      <w:r>
-        <w:rPr/>
-      </w:r>
-    </w:p>
-    <w:p>
-      <w:pPr>
-        <w:pStyle w:val="style27"/>
-      </w:pPr>
-      <w:r>
-        <w:rPr/>
-        <w:t xml:space="preserve">11. </w:t>
+        <w:pStyle w:val="Style20"/>
+        <w:rPr/>
+      </w:pPr>
+      <w:r>
+        <w:rPr/>
+      </w:r>
+    </w:p>
+    <w:p>
+      <w:pPr>
+        <w:pStyle w:val="Style20"/>
+        <w:rPr/>
+      </w:pPr>
+      <w:r>
+        <w:rPr/>
+        <w:t xml:space="preserve">12. </w:t>
       </w:r>
       <w:r>
         <w:rPr/>
@@ -1179,11 +1415,12 @@
     </w:p>
     <w:p>
       <w:pPr>
-        <w:pStyle w:val="style27"/>
-        <w:numPr>
-          <w:ilvl w:val="0"/>
-          <w:numId w:val="1"/>
-        </w:numPr>
+        <w:pStyle w:val="Style20"/>
+        <w:numPr>
+          <w:ilvl w:val="0"/>
+          <w:numId w:val="1"/>
+        </w:numPr>
+        <w:rPr/>
       </w:pPr>
       <w:r>
         <w:rPr/>
@@ -1200,11 +1437,12 @@
     </w:p>
     <w:p>
       <w:pPr>
-        <w:pStyle w:val="style27"/>
-        <w:numPr>
-          <w:ilvl w:val="0"/>
-          <w:numId w:val="1"/>
-        </w:numPr>
+        <w:pStyle w:val="Style20"/>
+        <w:numPr>
+          <w:ilvl w:val="0"/>
+          <w:numId w:val="1"/>
+        </w:numPr>
+        <w:rPr/>
       </w:pPr>
       <w:r>
         <w:rPr/>
@@ -1217,11 +1455,12 @@
     </w:p>
     <w:p>
       <w:pPr>
-        <w:pStyle w:val="style27"/>
-        <w:numPr>
-          <w:ilvl w:val="0"/>
-          <w:numId w:val="1"/>
-        </w:numPr>
+        <w:pStyle w:val="Style20"/>
+        <w:numPr>
+          <w:ilvl w:val="0"/>
+          <w:numId w:val="1"/>
+        </w:numPr>
+        <w:rPr/>
       </w:pPr>
       <w:r>
         <w:rPr/>
@@ -1234,11 +1473,12 @@
     </w:p>
     <w:p>
       <w:pPr>
-        <w:pStyle w:val="style27"/>
-        <w:numPr>
-          <w:ilvl w:val="0"/>
-          <w:numId w:val="1"/>
-        </w:numPr>
+        <w:pStyle w:val="Style20"/>
+        <w:numPr>
+          <w:ilvl w:val="0"/>
+          <w:numId w:val="1"/>
+        </w:numPr>
+        <w:rPr/>
       </w:pPr>
       <w:r>
         <w:rPr/>
@@ -1247,7 +1487,8 @@
     </w:p>
     <w:p>
       <w:pPr>
-        <w:pStyle w:val="style27"/>
+        <w:pStyle w:val="Style20"/>
+        <w:rPr/>
       </w:pPr>
       <w:r>
         <w:rPr/>
@@ -1264,7 +1505,8 @@
     </w:p>
     <w:p>
       <w:pPr>
-        <w:pStyle w:val="style27"/>
+        <w:pStyle w:val="Style20"/>
+        <w:rPr/>
       </w:pPr>
       <w:r>
         <w:rPr/>
@@ -1281,19 +1523,21 @@
     </w:p>
     <w:p>
       <w:pPr>
-        <w:pStyle w:val="style27"/>
-      </w:pPr>
-      <w:r>
-        <w:rPr/>
-      </w:r>
-    </w:p>
-    <w:p>
-      <w:pPr>
-        <w:pStyle w:val="style27"/>
-      </w:pPr>
-      <w:r>
-        <w:rPr/>
-        <w:t xml:space="preserve">12. </w:t>
+        <w:pStyle w:val="Style20"/>
+        <w:rPr/>
+      </w:pPr>
+      <w:r>
+        <w:rPr/>
+      </w:r>
+    </w:p>
+    <w:p>
+      <w:pPr>
+        <w:pStyle w:val="Style20"/>
+        <w:rPr/>
+      </w:pPr>
+      <w:r>
+        <w:rPr/>
+        <w:t xml:space="preserve">13. </w:t>
       </w:r>
       <w:r>
         <w:rPr/>
@@ -1302,11 +1546,12 @@
     </w:p>
     <w:p>
       <w:pPr>
-        <w:pStyle w:val="style27"/>
-        <w:numPr>
-          <w:ilvl w:val="0"/>
-          <w:numId w:val="1"/>
-        </w:numPr>
+        <w:pStyle w:val="Style20"/>
+        <w:numPr>
+          <w:ilvl w:val="0"/>
+          <w:numId w:val="1"/>
+        </w:numPr>
+        <w:rPr/>
       </w:pPr>
       <w:r>
         <w:rPr/>
@@ -1323,11 +1568,12 @@
     </w:p>
     <w:p>
       <w:pPr>
-        <w:pStyle w:val="style27"/>
-        <w:numPr>
-          <w:ilvl w:val="0"/>
-          <w:numId w:val="1"/>
-        </w:numPr>
+        <w:pStyle w:val="Style20"/>
+        <w:numPr>
+          <w:ilvl w:val="0"/>
+          <w:numId w:val="1"/>
+        </w:numPr>
+        <w:rPr/>
       </w:pPr>
       <w:r>
         <w:rPr/>
@@ -1340,18 +1586,19 @@
     </w:p>
     <w:p>
       <w:pPr>
-        <w:pStyle w:val="style27"/>
-        <w:numPr>
-          <w:ilvl w:val="0"/>
-          <w:numId w:val="1"/>
-        </w:numPr>
-      </w:pPr>
-      <w:bookmarkStart w:id="3" w:name="__DdeLink__603_1941577828"/>
+        <w:pStyle w:val="Style20"/>
+        <w:numPr>
+          <w:ilvl w:val="0"/>
+          <w:numId w:val="1"/>
+        </w:numPr>
+        <w:rPr/>
+      </w:pPr>
+      <w:bookmarkStart w:id="4" w:name="__DdeLink__603_1941577828"/>
       <w:r>
         <w:rPr/>
         <w:t>参数</w:t>
       </w:r>
-      <w:bookmarkEnd w:id="3"/>
+      <w:bookmarkEnd w:id="4"/>
       <w:r>
         <w:rPr/>
         <w:t xml:space="preserve"> ：</w:t>
@@ -1363,11 +1610,12 @@
     </w:p>
     <w:p>
       <w:pPr>
-        <w:pStyle w:val="style27"/>
-        <w:numPr>
-          <w:ilvl w:val="0"/>
-          <w:numId w:val="1"/>
-        </w:numPr>
+        <w:pStyle w:val="Style20"/>
+        <w:numPr>
+          <w:ilvl w:val="0"/>
+          <w:numId w:val="1"/>
+        </w:numPr>
+        <w:rPr/>
       </w:pPr>
       <w:r>
         <w:rPr/>
@@ -1376,7 +1624,8 @@
     </w:p>
     <w:p>
       <w:pPr>
-        <w:pStyle w:val="style27"/>
+        <w:pStyle w:val="Style20"/>
+        <w:rPr/>
       </w:pPr>
       <w:r>
         <w:rPr/>
@@ -1393,7 +1642,8 @@
     </w:p>
     <w:p>
       <w:pPr>
-        <w:pStyle w:val="style27"/>
+        <w:pStyle w:val="Style20"/>
+        <w:rPr/>
       </w:pPr>
       <w:r>
         <w:rPr/>
@@ -1407,12 +1657,12 @@
         <w:rPr/>
         <w:t>{result:true,content:</w:t>
       </w:r>
-      <w:bookmarkStart w:id="4" w:name="__DdeLink__600_1941577828"/>
+      <w:bookmarkStart w:id="5" w:name="__DdeLink__600_1941577828"/>
       <w:r>
         <w:rPr/>
         <w:t>{id:string,quantiy:float,part_id:string,user_id:string,position_nr:string}</w:t>
       </w:r>
-      <w:bookmarkEnd w:id="4"/>
+      <w:bookmarkEnd w:id="5"/>
       <w:r>
         <w:rPr/>
         <w:t>}</w:t>
@@ -1420,27 +1670,30 @@
     </w:p>
     <w:p>
       <w:pPr>
-        <w:pStyle w:val="style27"/>
-      </w:pPr>
-      <w:r>
-        <w:rPr/>
-      </w:r>
-    </w:p>
-    <w:p>
-      <w:pPr>
-        <w:pStyle w:val="style27"/>
-      </w:pPr>
-      <w:r>
-        <w:rPr/>
-      </w:r>
-    </w:p>
-    <w:p>
-      <w:pPr>
-        <w:pStyle w:val="style27"/>
-      </w:pPr>
-      <w:r>
-        <w:rPr/>
-        <w:t xml:space="preserve">13. </w:t>
+        <w:pStyle w:val="Style20"/>
+        <w:rPr/>
+      </w:pPr>
+      <w:r>
+        <w:rPr/>
+      </w:r>
+    </w:p>
+    <w:p>
+      <w:pPr>
+        <w:pStyle w:val="Style20"/>
+        <w:rPr/>
+      </w:pPr>
+      <w:r>
+        <w:rPr/>
+      </w:r>
+    </w:p>
+    <w:p>
+      <w:pPr>
+        <w:pStyle w:val="Style20"/>
+        <w:rPr/>
+      </w:pPr>
+      <w:r>
+        <w:rPr/>
+        <w:t xml:space="preserve">14. </w:t>
       </w:r>
       <w:r>
         <w:rPr/>
@@ -1449,11 +1702,12 @@
     </w:p>
     <w:p>
       <w:pPr>
-        <w:pStyle w:val="style27"/>
-        <w:numPr>
-          <w:ilvl w:val="0"/>
-          <w:numId w:val="1"/>
-        </w:numPr>
+        <w:pStyle w:val="Style20"/>
+        <w:numPr>
+          <w:ilvl w:val="0"/>
+          <w:numId w:val="1"/>
+        </w:numPr>
+        <w:rPr/>
       </w:pPr>
       <w:r>
         <w:rPr/>
@@ -1470,11 +1724,12 @@
     </w:p>
     <w:p>
       <w:pPr>
-        <w:pStyle w:val="style27"/>
-        <w:numPr>
-          <w:ilvl w:val="0"/>
-          <w:numId w:val="1"/>
-        </w:numPr>
+        <w:pStyle w:val="Style20"/>
+        <w:numPr>
+          <w:ilvl w:val="0"/>
+          <w:numId w:val="1"/>
+        </w:numPr>
+        <w:rPr/>
       </w:pPr>
       <w:r>
         <w:rPr/>
@@ -1491,11 +1746,12 @@
     </w:p>
     <w:p>
       <w:pPr>
-        <w:pStyle w:val="style27"/>
-        <w:numPr>
-          <w:ilvl w:val="0"/>
-          <w:numId w:val="1"/>
-        </w:numPr>
+        <w:pStyle w:val="Style20"/>
+        <w:numPr>
+          <w:ilvl w:val="0"/>
+          <w:numId w:val="1"/>
+        </w:numPr>
+        <w:rPr/>
       </w:pPr>
       <w:r>
         <w:rPr/>
@@ -1508,11 +1764,12 @@
     </w:p>
     <w:p>
       <w:pPr>
-        <w:pStyle w:val="style27"/>
-        <w:numPr>
-          <w:ilvl w:val="0"/>
-          <w:numId w:val="1"/>
-        </w:numPr>
+        <w:pStyle w:val="Style20"/>
+        <w:numPr>
+          <w:ilvl w:val="0"/>
+          <w:numId w:val="1"/>
+        </w:numPr>
+        <w:rPr/>
       </w:pPr>
       <w:r>
         <w:rPr/>
@@ -1521,7 +1778,8 @@
     </w:p>
     <w:p>
       <w:pPr>
-        <w:pStyle w:val="style27"/>
+        <w:pStyle w:val="Style20"/>
+        <w:rPr/>
       </w:pPr>
       <w:r>
         <w:rPr/>
@@ -1534,19 +1792,21 @@
     </w:p>
     <w:p>
       <w:pPr>
-        <w:pStyle w:val="style27"/>
-      </w:pPr>
-      <w:r>
-        <w:rPr/>
-      </w:r>
-    </w:p>
-    <w:p>
-      <w:pPr>
-        <w:pStyle w:val="style27"/>
-      </w:pPr>
-      <w:r>
-        <w:rPr/>
-        <w:t xml:space="preserve">14. </w:t>
+        <w:pStyle w:val="Style20"/>
+        <w:rPr/>
+      </w:pPr>
+      <w:r>
+        <w:rPr/>
+      </w:r>
+    </w:p>
+    <w:p>
+      <w:pPr>
+        <w:pStyle w:val="Style20"/>
+        <w:rPr/>
+      </w:pPr>
+      <w:r>
+        <w:rPr/>
+        <w:t xml:space="preserve">15. </w:t>
       </w:r>
       <w:r>
         <w:rPr/>
@@ -1555,11 +1815,12 @@
     </w:p>
     <w:p>
       <w:pPr>
-        <w:pStyle w:val="style27"/>
-        <w:numPr>
-          <w:ilvl w:val="0"/>
-          <w:numId w:val="1"/>
-        </w:numPr>
+        <w:pStyle w:val="Style20"/>
+        <w:numPr>
+          <w:ilvl w:val="0"/>
+          <w:numId w:val="1"/>
+        </w:numPr>
+        <w:rPr/>
       </w:pPr>
       <w:r>
         <w:rPr/>
@@ -1576,11 +1837,12 @@
     </w:p>
     <w:p>
       <w:pPr>
-        <w:pStyle w:val="style27"/>
-        <w:numPr>
-          <w:ilvl w:val="0"/>
-          <w:numId w:val="1"/>
-        </w:numPr>
+        <w:pStyle w:val="Style20"/>
+        <w:numPr>
+          <w:ilvl w:val="0"/>
+          <w:numId w:val="1"/>
+        </w:numPr>
+        <w:rPr/>
       </w:pPr>
       <w:r>
         <w:rPr/>
@@ -1593,11 +1855,12 @@
     </w:p>
     <w:p>
       <w:pPr>
-        <w:pStyle w:val="style27"/>
-        <w:numPr>
-          <w:ilvl w:val="0"/>
-          <w:numId w:val="1"/>
-        </w:numPr>
+        <w:pStyle w:val="Style20"/>
+        <w:numPr>
+          <w:ilvl w:val="0"/>
+          <w:numId w:val="1"/>
+        </w:numPr>
+        <w:rPr/>
       </w:pPr>
       <w:r>
         <w:rPr/>
@@ -1606,7 +1869,8 @@
     </w:p>
     <w:p>
       <w:pPr>
-        <w:pStyle w:val="style27"/>
+        <w:pStyle w:val="Style20"/>
+        <w:rPr/>
       </w:pPr>
       <w:r>
         <w:rPr/>
@@ -1619,15 +1883,17 @@
     </w:p>
     <w:p>
       <w:pPr>
-        <w:pStyle w:val="style27"/>
-      </w:pPr>
-      <w:r>
-        <w:rPr/>
-      </w:r>
-    </w:p>
-    <w:p>
-      <w:pPr>
-        <w:pStyle w:val="style27"/>
+        <w:pStyle w:val="Style20"/>
+        <w:rPr/>
+      </w:pPr>
+      <w:r>
+        <w:rPr/>
+      </w:r>
+    </w:p>
+    <w:p>
+      <w:pPr>
+        <w:pStyle w:val="Style20"/>
+        <w:rPr/>
       </w:pPr>
       <w:r>
         <w:rPr/>
@@ -1640,11 +1906,12 @@
     </w:p>
     <w:p>
       <w:pPr>
-        <w:pStyle w:val="style27"/>
-        <w:numPr>
-          <w:ilvl w:val="0"/>
-          <w:numId w:val="1"/>
-        </w:numPr>
+        <w:pStyle w:val="Style20"/>
+        <w:numPr>
+          <w:ilvl w:val="0"/>
+          <w:numId w:val="1"/>
+        </w:numPr>
+        <w:rPr/>
       </w:pPr>
       <w:r>
         <w:rPr/>
@@ -1661,11 +1928,12 @@
     </w:p>
     <w:p>
       <w:pPr>
-        <w:pStyle w:val="style27"/>
-        <w:numPr>
-          <w:ilvl w:val="0"/>
-          <w:numId w:val="1"/>
-        </w:numPr>
+        <w:pStyle w:val="Style20"/>
+        <w:numPr>
+          <w:ilvl w:val="0"/>
+          <w:numId w:val="1"/>
+        </w:numPr>
+        <w:rPr/>
       </w:pPr>
       <w:r>
         <w:rPr/>
@@ -1678,11 +1946,12 @@
     </w:p>
     <w:p>
       <w:pPr>
-        <w:pStyle w:val="style27"/>
-        <w:numPr>
-          <w:ilvl w:val="0"/>
-          <w:numId w:val="1"/>
-        </w:numPr>
+        <w:pStyle w:val="Style20"/>
+        <w:numPr>
+          <w:ilvl w:val="0"/>
+          <w:numId w:val="1"/>
+        </w:numPr>
+        <w:rPr/>
       </w:pPr>
       <w:r>
         <w:rPr/>
@@ -1695,11 +1964,12 @@
     </w:p>
     <w:p>
       <w:pPr>
-        <w:pStyle w:val="style27"/>
-        <w:numPr>
-          <w:ilvl w:val="0"/>
-          <w:numId w:val="1"/>
-        </w:numPr>
+        <w:pStyle w:val="Style20"/>
+        <w:numPr>
+          <w:ilvl w:val="0"/>
+          <w:numId w:val="1"/>
+        </w:numPr>
+        <w:rPr/>
       </w:pPr>
       <w:r>
         <w:rPr/>
@@ -1708,7 +1978,8 @@
     </w:p>
     <w:p>
       <w:pPr>
-        <w:pStyle w:val="style27"/>
+        <w:pStyle w:val="Style20"/>
+        <w:rPr/>
       </w:pPr>
       <w:r>
         <w:rPr/>
@@ -1721,7 +1992,8 @@
     </w:p>
     <w:p>
       <w:pPr>
-        <w:pStyle w:val="style27"/>
+        <w:pStyle w:val="Style20"/>
+        <w:rPr/>
       </w:pPr>
       <w:r>
         <w:rPr/>
@@ -1734,7 +2006,8 @@
     </w:p>
     <w:p>
       <w:pPr>
-        <w:pStyle w:val="style27"/>
+        <w:pStyle w:val="Style20"/>
+        <w:rPr/>
       </w:pPr>
       <w:r>
         <w:rPr/>
@@ -1743,7 +2016,8 @@
     </w:p>
     <w:p>
       <w:pPr>
-        <w:pStyle w:val="style27"/>
+        <w:pStyle w:val="Style20"/>
+        <w:rPr/>
       </w:pPr>
       <w:r>
         <w:rPr/>
@@ -1756,7 +2030,8 @@
     </w:p>
     <w:p>
       <w:pPr>
-        <w:pStyle w:val="style27"/>
+        <w:pStyle w:val="Style20"/>
+        <w:rPr/>
       </w:pPr>
       <w:r>
         <w:rPr/>
@@ -1769,15 +2044,17 @@
     </w:p>
     <w:p>
       <w:pPr>
-        <w:pStyle w:val="style27"/>
-      </w:pPr>
-      <w:r>
-        <w:rPr/>
-      </w:r>
-    </w:p>
-    <w:p>
-      <w:pPr>
-        <w:pStyle w:val="style27"/>
+        <w:pStyle w:val="Style20"/>
+        <w:rPr/>
+      </w:pPr>
+      <w:r>
+        <w:rPr/>
+      </w:r>
+    </w:p>
+    <w:p>
+      <w:pPr>
+        <w:pStyle w:val="Style20"/>
+        <w:rPr/>
       </w:pPr>
       <w:r>
         <w:rPr/>
@@ -1790,11 +2067,12 @@
     </w:p>
     <w:p>
       <w:pPr>
-        <w:pStyle w:val="style27"/>
-        <w:numPr>
-          <w:ilvl w:val="0"/>
-          <w:numId w:val="1"/>
-        </w:numPr>
+        <w:pStyle w:val="Style20"/>
+        <w:numPr>
+          <w:ilvl w:val="0"/>
+          <w:numId w:val="1"/>
+        </w:numPr>
+        <w:rPr/>
       </w:pPr>
       <w:r>
         <w:rPr/>
@@ -1811,11 +2089,12 @@
     </w:p>
     <w:p>
       <w:pPr>
-        <w:pStyle w:val="style27"/>
-        <w:numPr>
-          <w:ilvl w:val="0"/>
-          <w:numId w:val="1"/>
-        </w:numPr>
+        <w:pStyle w:val="Style20"/>
+        <w:numPr>
+          <w:ilvl w:val="0"/>
+          <w:numId w:val="1"/>
+        </w:numPr>
+        <w:rPr/>
       </w:pPr>
       <w:r>
         <w:rPr/>
@@ -1840,11 +2119,12 @@
     </w:p>
     <w:p>
       <w:pPr>
-        <w:pStyle w:val="style27"/>
-        <w:numPr>
-          <w:ilvl w:val="0"/>
-          <w:numId w:val="1"/>
-        </w:numPr>
+        <w:pStyle w:val="Style20"/>
+        <w:numPr>
+          <w:ilvl w:val="0"/>
+          <w:numId w:val="1"/>
+        </w:numPr>
+        <w:rPr/>
       </w:pPr>
       <w:r>
         <w:rPr/>
@@ -1857,11 +2137,12 @@
     </w:p>
     <w:p>
       <w:pPr>
-        <w:pStyle w:val="style27"/>
-        <w:numPr>
-          <w:ilvl w:val="0"/>
-          <w:numId w:val="1"/>
-        </w:numPr>
+        <w:pStyle w:val="Style20"/>
+        <w:numPr>
+          <w:ilvl w:val="0"/>
+          <w:numId w:val="1"/>
+        </w:numPr>
+        <w:rPr/>
       </w:pPr>
       <w:r>
         <w:rPr/>
@@ -1870,7 +2151,8 @@
     </w:p>
     <w:p>
       <w:pPr>
-        <w:pStyle w:val="style27"/>
+        <w:pStyle w:val="Style20"/>
+        <w:rPr/>
       </w:pPr>
       <w:r>
         <w:rPr/>
@@ -1883,15 +2165,17 @@
     </w:p>
     <w:p>
       <w:pPr>
-        <w:pStyle w:val="style27"/>
-      </w:pPr>
-      <w:r>
-        <w:rPr/>
-      </w:r>
-    </w:p>
-    <w:p>
-      <w:pPr>
-        <w:pStyle w:val="style27"/>
+        <w:pStyle w:val="Style20"/>
+        <w:rPr/>
+      </w:pPr>
+      <w:r>
+        <w:rPr/>
+      </w:r>
+    </w:p>
+    <w:p>
+      <w:pPr>
+        <w:pStyle w:val="Style20"/>
+        <w:rPr/>
       </w:pPr>
       <w:r>
         <w:rPr/>
@@ -1904,11 +2188,12 @@
     </w:p>
     <w:p>
       <w:pPr>
-        <w:pStyle w:val="style27"/>
-        <w:numPr>
-          <w:ilvl w:val="0"/>
-          <w:numId w:val="1"/>
-        </w:numPr>
+        <w:pStyle w:val="Style20"/>
+        <w:numPr>
+          <w:ilvl w:val="0"/>
+          <w:numId w:val="1"/>
+        </w:numPr>
+        <w:rPr/>
       </w:pPr>
       <w:r>
         <w:rPr/>
@@ -1925,11 +2210,12 @@
     </w:p>
     <w:p>
       <w:pPr>
-        <w:pStyle w:val="style27"/>
-        <w:numPr>
-          <w:ilvl w:val="0"/>
-          <w:numId w:val="1"/>
-        </w:numPr>
+        <w:pStyle w:val="Style20"/>
+        <w:numPr>
+          <w:ilvl w:val="0"/>
+          <w:numId w:val="1"/>
+        </w:numPr>
+        <w:rPr/>
       </w:pPr>
       <w:r>
         <w:rPr/>
@@ -1942,11 +2228,12 @@
     </w:p>
     <w:p>
       <w:pPr>
-        <w:pStyle w:val="style27"/>
-        <w:numPr>
-          <w:ilvl w:val="0"/>
-          <w:numId w:val="1"/>
-        </w:numPr>
+        <w:pStyle w:val="Style20"/>
+        <w:numPr>
+          <w:ilvl w:val="0"/>
+          <w:numId w:val="1"/>
+        </w:numPr>
+        <w:rPr/>
       </w:pPr>
       <w:r>
         <w:rPr/>
@@ -1963,11 +2250,12 @@
     </w:p>
     <w:p>
       <w:pPr>
-        <w:pStyle w:val="style27"/>
-        <w:numPr>
-          <w:ilvl w:val="0"/>
-          <w:numId w:val="1"/>
-        </w:numPr>
+        <w:pStyle w:val="Style20"/>
+        <w:numPr>
+          <w:ilvl w:val="0"/>
+          <w:numId w:val="1"/>
+        </w:numPr>
+        <w:rPr/>
       </w:pPr>
       <w:r>
         <w:rPr/>
@@ -1976,7 +2264,8 @@
     </w:p>
     <w:p>
       <w:pPr>
-        <w:pStyle w:val="style27"/>
+        <w:pStyle w:val="Style20"/>
+        <w:rPr/>
       </w:pPr>
       <w:r>
         <w:rPr/>
@@ -1985,15 +2274,17 @@
     </w:p>
     <w:p>
       <w:pPr>
-        <w:pStyle w:val="style27"/>
-      </w:pPr>
-      <w:r>
-        <w:rPr/>
-      </w:r>
-    </w:p>
-    <w:p>
-      <w:pPr>
-        <w:pStyle w:val="style27"/>
+        <w:pStyle w:val="Style20"/>
+        <w:rPr/>
+      </w:pPr>
+      <w:r>
+        <w:rPr/>
+      </w:r>
+    </w:p>
+    <w:p>
+      <w:pPr>
+        <w:pStyle w:val="Style20"/>
+        <w:rPr/>
       </w:pPr>
       <w:r>
         <w:rPr/>
@@ -2006,11 +2297,12 @@
     </w:p>
     <w:p>
       <w:pPr>
-        <w:pStyle w:val="style27"/>
-        <w:numPr>
-          <w:ilvl w:val="0"/>
-          <w:numId w:val="1"/>
-        </w:numPr>
+        <w:pStyle w:val="Style20"/>
+        <w:numPr>
+          <w:ilvl w:val="0"/>
+          <w:numId w:val="1"/>
+        </w:numPr>
+        <w:rPr/>
       </w:pPr>
       <w:r>
         <w:rPr/>
@@ -2027,11 +2319,12 @@
     </w:p>
     <w:p>
       <w:pPr>
-        <w:pStyle w:val="style27"/>
-        <w:numPr>
-          <w:ilvl w:val="0"/>
-          <w:numId w:val="1"/>
-        </w:numPr>
+        <w:pStyle w:val="Style20"/>
+        <w:numPr>
+          <w:ilvl w:val="0"/>
+          <w:numId w:val="1"/>
+        </w:numPr>
+        <w:rPr/>
       </w:pPr>
       <w:r>
         <w:rPr/>
@@ -2044,11 +2337,12 @@
     </w:p>
     <w:p>
       <w:pPr>
-        <w:pStyle w:val="style27"/>
-        <w:numPr>
-          <w:ilvl w:val="0"/>
-          <w:numId w:val="1"/>
-        </w:numPr>
+        <w:pStyle w:val="Style20"/>
+        <w:numPr>
+          <w:ilvl w:val="0"/>
+          <w:numId w:val="1"/>
+        </w:numPr>
+        <w:rPr/>
       </w:pPr>
       <w:r>
         <w:rPr/>
@@ -2065,11 +2359,12 @@
     </w:p>
     <w:p>
       <w:pPr>
-        <w:pStyle w:val="style27"/>
-        <w:numPr>
-          <w:ilvl w:val="0"/>
-          <w:numId w:val="1"/>
-        </w:numPr>
+        <w:pStyle w:val="Style20"/>
+        <w:numPr>
+          <w:ilvl w:val="0"/>
+          <w:numId w:val="1"/>
+        </w:numPr>
+        <w:rPr/>
       </w:pPr>
       <w:r>
         <w:rPr/>
@@ -2078,7 +2373,8 @@
     </w:p>
     <w:p>
       <w:pPr>
-        <w:pStyle w:val="style27"/>
+        <w:pStyle w:val="Style20"/>
+        <w:rPr/>
       </w:pPr>
       <w:r>
         <w:rPr/>
@@ -2095,7 +2391,8 @@
     </w:p>
     <w:p>
       <w:pPr>
-        <w:pStyle w:val="style27"/>
+        <w:pStyle w:val="Style20"/>
+        <w:rPr/>
       </w:pPr>
       <w:r>
         <w:rPr/>
@@ -2112,23 +2409,26 @@
     </w:p>
     <w:p>
       <w:pPr>
-        <w:pStyle w:val="style27"/>
-      </w:pPr>
-      <w:r>
-        <w:rPr/>
-      </w:r>
-    </w:p>
-    <w:p>
-      <w:pPr>
-        <w:pStyle w:val="style27"/>
-      </w:pPr>
-      <w:r>
-        <w:rPr/>
-      </w:r>
-    </w:p>
-    <w:p>
-      <w:pPr>
-        <w:pStyle w:val="style27"/>
+        <w:pStyle w:val="Style20"/>
+        <w:rPr/>
+      </w:pPr>
+      <w:r>
+        <w:rPr/>
+      </w:r>
+    </w:p>
+    <w:p>
+      <w:pPr>
+        <w:pStyle w:val="Style20"/>
+        <w:rPr/>
+      </w:pPr>
+      <w:r>
+        <w:rPr/>
+      </w:r>
+    </w:p>
+    <w:p>
+      <w:pPr>
+        <w:pStyle w:val="Style20"/>
+        <w:rPr/>
       </w:pPr>
       <w:r>
         <w:rPr/>
@@ -2141,11 +2441,12 @@
     </w:p>
     <w:p>
       <w:pPr>
-        <w:pStyle w:val="style27"/>
-        <w:numPr>
-          <w:ilvl w:val="0"/>
-          <w:numId w:val="1"/>
-        </w:numPr>
+        <w:pStyle w:val="Style20"/>
+        <w:numPr>
+          <w:ilvl w:val="0"/>
+          <w:numId w:val="1"/>
+        </w:numPr>
+        <w:rPr/>
       </w:pPr>
       <w:r>
         <w:rPr/>
@@ -2162,11 +2463,12 @@
     </w:p>
     <w:p>
       <w:pPr>
-        <w:pStyle w:val="style27"/>
-        <w:numPr>
-          <w:ilvl w:val="0"/>
-          <w:numId w:val="1"/>
-        </w:numPr>
+        <w:pStyle w:val="Style20"/>
+        <w:numPr>
+          <w:ilvl w:val="0"/>
+          <w:numId w:val="1"/>
+        </w:numPr>
+        <w:rPr/>
       </w:pPr>
       <w:r>
         <w:rPr/>
@@ -2179,11 +2481,12 @@
     </w:p>
     <w:p>
       <w:pPr>
-        <w:pStyle w:val="style27"/>
-        <w:numPr>
-          <w:ilvl w:val="0"/>
-          <w:numId w:val="1"/>
-        </w:numPr>
+        <w:pStyle w:val="Style20"/>
+        <w:numPr>
+          <w:ilvl w:val="0"/>
+          <w:numId w:val="1"/>
+        </w:numPr>
+        <w:rPr/>
       </w:pPr>
       <w:r>
         <w:rPr/>
@@ -2196,11 +2499,12 @@
     </w:p>
     <w:p>
       <w:pPr>
-        <w:pStyle w:val="style27"/>
-        <w:numPr>
-          <w:ilvl w:val="0"/>
-          <w:numId w:val="1"/>
-        </w:numPr>
+        <w:pStyle w:val="Style20"/>
+        <w:numPr>
+          <w:ilvl w:val="0"/>
+          <w:numId w:val="1"/>
+        </w:numPr>
+        <w:rPr/>
       </w:pPr>
       <w:r>
         <w:rPr/>
@@ -2209,7 +2513,8 @@
     </w:p>
     <w:p>
       <w:pPr>
-        <w:pStyle w:val="style27"/>
+        <w:pStyle w:val="Style20"/>
+        <w:rPr/>
       </w:pPr>
       <w:r>
         <w:rPr/>
@@ -2222,7 +2527,8 @@
     </w:p>
     <w:p>
       <w:pPr>
-        <w:pStyle w:val="style27"/>
+        <w:pStyle w:val="Style20"/>
+        <w:rPr/>
       </w:pPr>
       <w:r>
         <w:rPr/>
@@ -2235,15 +2541,17 @@
     </w:p>
     <w:p>
       <w:pPr>
-        <w:pStyle w:val="style27"/>
-      </w:pPr>
-      <w:r>
-        <w:rPr/>
-      </w:r>
-    </w:p>
-    <w:p>
-      <w:pPr>
-        <w:pStyle w:val="style27"/>
+        <w:pStyle w:val="Style20"/>
+        <w:rPr/>
+      </w:pPr>
+      <w:r>
+        <w:rPr/>
+      </w:r>
+    </w:p>
+    <w:p>
+      <w:pPr>
+        <w:pStyle w:val="Style20"/>
+        <w:rPr/>
       </w:pPr>
       <w:r>
         <w:rPr/>
@@ -2256,11 +2564,12 @@
     </w:p>
     <w:p>
       <w:pPr>
-        <w:pStyle w:val="style27"/>
-        <w:numPr>
-          <w:ilvl w:val="0"/>
-          <w:numId w:val="1"/>
-        </w:numPr>
+        <w:pStyle w:val="Style20"/>
+        <w:numPr>
+          <w:ilvl w:val="0"/>
+          <w:numId w:val="1"/>
+        </w:numPr>
+        <w:rPr/>
       </w:pPr>
       <w:r>
         <w:rPr/>
@@ -2272,24 +2581,17 @@
       </w:r>
       <w:r>
         <w:rPr/>
-        <w:t>/api/v1/deliveries/rem</w:t>
-      </w:r>
-      <w:r>
-        <w:rPr/>
-        <w:t>ove</w:t>
-      </w:r>
-      <w:r>
-        <w:rPr/>
-        <w:t>_forklift/</w:t>
-      </w:r>
-    </w:p>
-    <w:p>
-      <w:pPr>
-        <w:pStyle w:val="style27"/>
-        <w:numPr>
-          <w:ilvl w:val="0"/>
-          <w:numId w:val="1"/>
-        </w:numPr>
+        <w:t>/api/v1/deliveries/remove_forklift/</w:t>
+      </w:r>
+    </w:p>
+    <w:p>
+      <w:pPr>
+        <w:pStyle w:val="Style20"/>
+        <w:numPr>
+          <w:ilvl w:val="0"/>
+          <w:numId w:val="1"/>
+        </w:numPr>
+        <w:rPr/>
       </w:pPr>
       <w:r>
         <w:rPr/>
@@ -2302,11 +2604,12 @@
     </w:p>
     <w:p>
       <w:pPr>
-        <w:pStyle w:val="style27"/>
-        <w:numPr>
-          <w:ilvl w:val="0"/>
-          <w:numId w:val="1"/>
-        </w:numPr>
+        <w:pStyle w:val="Style20"/>
+        <w:numPr>
+          <w:ilvl w:val="0"/>
+          <w:numId w:val="1"/>
+        </w:numPr>
+        <w:rPr/>
       </w:pPr>
       <w:r>
         <w:rPr/>
@@ -2323,11 +2626,12 @@
     </w:p>
     <w:p>
       <w:pPr>
-        <w:pStyle w:val="style27"/>
-        <w:numPr>
-          <w:ilvl w:val="0"/>
-          <w:numId w:val="1"/>
-        </w:numPr>
+        <w:pStyle w:val="Style20"/>
+        <w:numPr>
+          <w:ilvl w:val="0"/>
+          <w:numId w:val="1"/>
+        </w:numPr>
+        <w:rPr/>
       </w:pPr>
       <w:r>
         <w:rPr/>
@@ -2336,7 +2640,8 @@
     </w:p>
     <w:p>
       <w:pPr>
-        <w:pStyle w:val="style27"/>
+        <w:pStyle w:val="Style20"/>
+        <w:rPr/>
       </w:pPr>
       <w:r>
         <w:rPr/>
@@ -2344,28 +2649,22 @@
       </w:r>
       <w:r>
         <w:rPr/>
-        <w:t>{result:</w:t>
-      </w:r>
-      <w:r>
-        <w:rPr/>
-        <w:t>boolean</w:t>
-      </w:r>
-      <w:r>
-        <w:rPr/>
-        <w:t xml:space="preserve">,content:string} </w:t>
-      </w:r>
-    </w:p>
-    <w:p>
-      <w:pPr>
-        <w:pStyle w:val="style27"/>
-      </w:pPr>
-      <w:r>
-        <w:rPr/>
-      </w:r>
-    </w:p>
-    <w:p>
-      <w:pPr>
-        <w:pStyle w:val="style27"/>
+        <w:t xml:space="preserve">{result:boolean,content:string} </w:t>
+      </w:r>
+    </w:p>
+    <w:p>
+      <w:pPr>
+        <w:pStyle w:val="Style20"/>
+        <w:rPr/>
+      </w:pPr>
+      <w:r>
+        <w:rPr/>
+      </w:r>
+    </w:p>
+    <w:p>
+      <w:pPr>
+        <w:pStyle w:val="Style20"/>
+        <w:rPr/>
       </w:pPr>
       <w:r>
         <w:rPr/>
@@ -2378,11 +2677,12 @@
     </w:p>
     <w:p>
       <w:pPr>
-        <w:pStyle w:val="style27"/>
-        <w:numPr>
-          <w:ilvl w:val="0"/>
-          <w:numId w:val="1"/>
-        </w:numPr>
+        <w:pStyle w:val="Style20"/>
+        <w:numPr>
+          <w:ilvl w:val="0"/>
+          <w:numId w:val="1"/>
+        </w:numPr>
+        <w:rPr/>
       </w:pPr>
       <w:r>
         <w:rPr/>
@@ -2394,24 +2694,17 @@
       </w:r>
       <w:r>
         <w:rPr/>
-        <w:t>/api/v1/deliveries/</w:t>
-      </w:r>
-      <w:r>
-        <w:rPr/>
-        <w:t>add</w:t>
-      </w:r>
-      <w:r>
-        <w:rPr/>
-        <w:t>_forklift/</w:t>
-      </w:r>
-    </w:p>
-    <w:p>
-      <w:pPr>
-        <w:pStyle w:val="style27"/>
-        <w:numPr>
-          <w:ilvl w:val="0"/>
-          <w:numId w:val="1"/>
-        </w:numPr>
+        <w:t>/api/v1/deliveries/add_forklift/</w:t>
+      </w:r>
+    </w:p>
+    <w:p>
+      <w:pPr>
+        <w:pStyle w:val="Style20"/>
+        <w:numPr>
+          <w:ilvl w:val="0"/>
+          <w:numId w:val="1"/>
+        </w:numPr>
+        <w:rPr/>
       </w:pPr>
       <w:r>
         <w:rPr/>
@@ -2424,11 +2717,12 @@
     </w:p>
     <w:p>
       <w:pPr>
-        <w:pStyle w:val="style27"/>
-        <w:numPr>
-          <w:ilvl w:val="0"/>
-          <w:numId w:val="1"/>
-        </w:numPr>
+        <w:pStyle w:val="Style20"/>
+        <w:numPr>
+          <w:ilvl w:val="0"/>
+          <w:numId w:val="1"/>
+        </w:numPr>
+        <w:rPr/>
       </w:pPr>
       <w:r>
         <w:rPr/>
@@ -2436,32 +2730,21 @@
       </w:r>
       <w:r>
         <w:rPr/>
-        <w:t>{id:string,</w:t>
-      </w:r>
-      <w:r>
-        <w:rPr/>
-        <w:t>forklift:[id]</w:t>
-      </w:r>
-      <w:r>
-        <w:rPr/>
-        <w:t xml:space="preserve">} # id </w:t>
-      </w:r>
-      <w:r>
-        <w:rPr/>
-        <w:t>是运单号</w:t>
-      </w:r>
-      <w:r>
-        <w:rPr/>
-        <w:t>，</w:t>
-      </w:r>
-    </w:p>
-    <w:p>
-      <w:pPr>
-        <w:pStyle w:val="style27"/>
-        <w:numPr>
-          <w:ilvl w:val="0"/>
-          <w:numId w:val="1"/>
-        </w:numPr>
+        <w:t xml:space="preserve">{id:string,forklift:[id]} # id </w:t>
+      </w:r>
+      <w:r>
+        <w:rPr/>
+        <w:t>是运单号，</w:t>
+      </w:r>
+    </w:p>
+    <w:p>
+      <w:pPr>
+        <w:pStyle w:val="Style20"/>
+        <w:numPr>
+          <w:ilvl w:val="0"/>
+          <w:numId w:val="1"/>
+        </w:numPr>
+        <w:rPr/>
       </w:pPr>
       <w:r>
         <w:rPr/>
@@ -2470,7 +2753,8 @@
     </w:p>
     <w:p>
       <w:pPr>
-        <w:pStyle w:val="style27"/>
+        <w:pStyle w:val="Style20"/>
+        <w:rPr/>
       </w:pPr>
       <w:r>
         <w:rPr/>
@@ -2483,15 +2767,17 @@
     </w:p>
     <w:p>
       <w:pPr>
-        <w:pStyle w:val="style27"/>
-      </w:pPr>
-      <w:r>
-        <w:rPr/>
-      </w:r>
-    </w:p>
-    <w:p>
-      <w:pPr>
-        <w:pStyle w:val="style27"/>
+        <w:pStyle w:val="Style20"/>
+        <w:rPr/>
+      </w:pPr>
+      <w:r>
+        <w:rPr/>
+      </w:r>
+    </w:p>
+    <w:p>
+      <w:pPr>
+        <w:pStyle w:val="Style20"/>
+        <w:rPr/>
       </w:pPr>
       <w:r>
         <w:rPr/>
@@ -2504,11 +2790,12 @@
     </w:p>
     <w:p>
       <w:pPr>
-        <w:pStyle w:val="style27"/>
-        <w:numPr>
-          <w:ilvl w:val="0"/>
-          <w:numId w:val="1"/>
-        </w:numPr>
+        <w:pStyle w:val="Style20"/>
+        <w:numPr>
+          <w:ilvl w:val="0"/>
+          <w:numId w:val="1"/>
+        </w:numPr>
+        <w:rPr/>
       </w:pPr>
       <w:r>
         <w:rPr/>
@@ -2520,20 +2807,17 @@
       </w:r>
       <w:r>
         <w:rPr/>
-        <w:t>/api/v1/deliveries/</w:t>
-      </w:r>
-      <w:r>
-        <w:rPr/>
-        <w:t>detail/</w:t>
-      </w:r>
-    </w:p>
-    <w:p>
-      <w:pPr>
-        <w:pStyle w:val="style27"/>
-        <w:numPr>
-          <w:ilvl w:val="0"/>
-          <w:numId w:val="1"/>
-        </w:numPr>
+        <w:t>/api/v1/deliveries/detail/</w:t>
+      </w:r>
+    </w:p>
+    <w:p>
+      <w:pPr>
+        <w:pStyle w:val="Style20"/>
+        <w:numPr>
+          <w:ilvl w:val="0"/>
+          <w:numId w:val="1"/>
+        </w:numPr>
+        <w:rPr/>
       </w:pPr>
       <w:r>
         <w:rPr/>
@@ -2546,11 +2830,12 @@
     </w:p>
     <w:p>
       <w:pPr>
-        <w:pStyle w:val="style27"/>
-        <w:numPr>
-          <w:ilvl w:val="0"/>
-          <w:numId w:val="1"/>
-        </w:numPr>
+        <w:pStyle w:val="Style20"/>
+        <w:numPr>
+          <w:ilvl w:val="0"/>
+          <w:numId w:val="1"/>
+        </w:numPr>
+        <w:rPr/>
       </w:pPr>
       <w:r>
         <w:rPr/>
@@ -2562,20 +2847,17 @@
       </w:r>
       <w:r>
         <w:rPr/>
-        <w:t>是运单号</w:t>
-      </w:r>
-      <w:r>
-        <w:rPr/>
-        <w:t>，</w:t>
-      </w:r>
-    </w:p>
-    <w:p>
-      <w:pPr>
-        <w:pStyle w:val="style27"/>
-        <w:numPr>
-          <w:ilvl w:val="0"/>
-          <w:numId w:val="1"/>
-        </w:numPr>
+        <w:t>是运单号，</w:t>
+      </w:r>
+    </w:p>
+    <w:p>
+      <w:pPr>
+        <w:pStyle w:val="Style20"/>
+        <w:numPr>
+          <w:ilvl w:val="0"/>
+          <w:numId w:val="1"/>
+        </w:numPr>
+        <w:rPr/>
       </w:pPr>
       <w:r>
         <w:rPr/>
@@ -2584,7 +2866,8 @@
     </w:p>
     <w:p>
       <w:pPr>
-        <w:pStyle w:val="style27"/>
+        <w:pStyle w:val="Style20"/>
+        <w:rPr/>
       </w:pPr>
       <w:r>
         <w:rPr/>
@@ -2597,15 +2880,17 @@
     </w:p>
     <w:p>
       <w:pPr>
-        <w:pStyle w:val="style27"/>
-      </w:pPr>
-      <w:r>
-        <w:rPr/>
-      </w:r>
-    </w:p>
-    <w:p>
-      <w:pPr>
-        <w:pStyle w:val="style27"/>
+        <w:pStyle w:val="Style20"/>
+        <w:rPr/>
+      </w:pPr>
+      <w:r>
+        <w:rPr/>
+      </w:r>
+    </w:p>
+    <w:p>
+      <w:pPr>
+        <w:pStyle w:val="Style20"/>
+        <w:rPr/>
       </w:pPr>
       <w:r>
         <w:rPr/>
@@ -2618,11 +2903,12 @@
     </w:p>
     <w:p>
       <w:pPr>
-        <w:pStyle w:val="style27"/>
-        <w:numPr>
-          <w:ilvl w:val="0"/>
-          <w:numId w:val="1"/>
-        </w:numPr>
+        <w:pStyle w:val="Style20"/>
+        <w:numPr>
+          <w:ilvl w:val="0"/>
+          <w:numId w:val="1"/>
+        </w:numPr>
+        <w:rPr/>
       </w:pPr>
       <w:r>
         <w:rPr/>
@@ -2634,20 +2920,17 @@
       </w:r>
       <w:r>
         <w:rPr/>
-        <w:t>/api/v1/deliveries/</w:t>
-      </w:r>
-      <w:r>
-        <w:rPr/>
-        <w:t>send</w:t>
-      </w:r>
-    </w:p>
-    <w:p>
-      <w:pPr>
-        <w:pStyle w:val="style27"/>
-        <w:numPr>
-          <w:ilvl w:val="0"/>
-          <w:numId w:val="1"/>
-        </w:numPr>
+        <w:t>/api/v1/deliveries/send</w:t>
+      </w:r>
+    </w:p>
+    <w:p>
+      <w:pPr>
+        <w:pStyle w:val="Style20"/>
+        <w:numPr>
+          <w:ilvl w:val="0"/>
+          <w:numId w:val="1"/>
+        </w:numPr>
+        <w:rPr/>
       </w:pPr>
       <w:r>
         <w:rPr/>
@@ -2660,11 +2943,12 @@
     </w:p>
     <w:p>
       <w:pPr>
-        <w:pStyle w:val="style27"/>
-        <w:numPr>
-          <w:ilvl w:val="0"/>
-          <w:numId w:val="1"/>
-        </w:numPr>
+        <w:pStyle w:val="Style20"/>
+        <w:numPr>
+          <w:ilvl w:val="0"/>
+          <w:numId w:val="1"/>
+        </w:numPr>
+        <w:rPr/>
       </w:pPr>
       <w:r>
         <w:rPr/>
@@ -2672,40 +2956,21 @@
       </w:r>
       <w:r>
         <w:rPr/>
-        <w:t>{</w:t>
-      </w:r>
-      <w:r>
-        <w:rPr/>
-        <w:t>id</w:t>
-      </w:r>
-      <w:r>
-        <w:rPr/>
-        <w:t>:</w:t>
-      </w:r>
-      <w:r>
-        <w:rPr/>
-        <w:t>string</w:t>
-      </w:r>
-      <w:r>
-        <w:rPr/>
-        <w:t xml:space="preserve">} # id </w:t>
-      </w:r>
-      <w:r>
-        <w:rPr/>
-        <w:t>是运单号</w:t>
-      </w:r>
-      <w:r>
-        <w:rPr/>
-        <w:t>，</w:t>
-      </w:r>
-    </w:p>
-    <w:p>
-      <w:pPr>
-        <w:pStyle w:val="style27"/>
-        <w:numPr>
-          <w:ilvl w:val="0"/>
-          <w:numId w:val="1"/>
-        </w:numPr>
+        <w:t xml:space="preserve">{id:string} # id </w:t>
+      </w:r>
+      <w:r>
+        <w:rPr/>
+        <w:t>是运单号，</w:t>
+      </w:r>
+    </w:p>
+    <w:p>
+      <w:pPr>
+        <w:pStyle w:val="Style20"/>
+        <w:numPr>
+          <w:ilvl w:val="0"/>
+          <w:numId w:val="1"/>
+        </w:numPr>
+        <w:rPr/>
       </w:pPr>
       <w:r>
         <w:rPr/>
@@ -2714,7 +2979,8 @@
     </w:p>
     <w:p>
       <w:pPr>
-        <w:pStyle w:val="style27"/>
+        <w:pStyle w:val="Style20"/>
+        <w:rPr/>
       </w:pPr>
       <w:r>
         <w:rPr/>
@@ -2727,15 +2993,17 @@
     </w:p>
     <w:p>
       <w:pPr>
-        <w:pStyle w:val="style27"/>
-      </w:pPr>
-      <w:r>
-        <w:rPr/>
-      </w:r>
-    </w:p>
-    <w:p>
-      <w:pPr>
-        <w:pStyle w:val="style27"/>
+        <w:pStyle w:val="Style20"/>
+        <w:rPr/>
+      </w:pPr>
+      <w:r>
+        <w:rPr/>
+      </w:r>
+    </w:p>
+    <w:p>
+      <w:pPr>
+        <w:pStyle w:val="Style20"/>
+        <w:rPr/>
       </w:pPr>
       <w:r>
         <w:rPr/>
@@ -2748,11 +3016,12 @@
     </w:p>
     <w:p>
       <w:pPr>
-        <w:pStyle w:val="style27"/>
-        <w:numPr>
-          <w:ilvl w:val="0"/>
-          <w:numId w:val="1"/>
-        </w:numPr>
+        <w:pStyle w:val="Style20"/>
+        <w:numPr>
+          <w:ilvl w:val="0"/>
+          <w:numId w:val="1"/>
+        </w:numPr>
+        <w:rPr/>
       </w:pPr>
       <w:r>
         <w:rPr/>
@@ -2764,20 +3033,17 @@
       </w:r>
       <w:r>
         <w:rPr/>
-        <w:t>/api/v1/deliveries/</w:t>
-      </w:r>
-      <w:r>
-        <w:rPr/>
-        <w:t>:id</w:t>
-      </w:r>
-    </w:p>
-    <w:p>
-      <w:pPr>
-        <w:pStyle w:val="style27"/>
-        <w:numPr>
-          <w:ilvl w:val="0"/>
-          <w:numId w:val="1"/>
-        </w:numPr>
+        <w:t>/api/v1/deliveries/:id</w:t>
+      </w:r>
+    </w:p>
+    <w:p>
+      <w:pPr>
+        <w:pStyle w:val="Style20"/>
+        <w:numPr>
+          <w:ilvl w:val="0"/>
+          <w:numId w:val="1"/>
+        </w:numPr>
+        <w:rPr/>
       </w:pPr>
       <w:r>
         <w:rPr/>
@@ -2790,11 +3056,12 @@
     </w:p>
     <w:p>
       <w:pPr>
-        <w:pStyle w:val="style27"/>
-        <w:numPr>
-          <w:ilvl w:val="0"/>
-          <w:numId w:val="1"/>
-        </w:numPr>
+        <w:pStyle w:val="Style20"/>
+        <w:numPr>
+          <w:ilvl w:val="0"/>
+          <w:numId w:val="1"/>
+        </w:numPr>
+        <w:rPr/>
       </w:pPr>
       <w:r>
         <w:rPr/>
@@ -2803,7 +3070,8 @@
     </w:p>
     <w:p>
       <w:pPr>
-        <w:pStyle w:val="style27"/>
+        <w:pStyle w:val="Style20"/>
+        <w:rPr/>
       </w:pPr>
       <w:r>
         <w:rPr/>
@@ -2811,36 +3079,35 @@
       </w:r>
       <w:r>
         <w:rPr/>
-        <w:t>{result:</w:t>
-      </w:r>
-      <w:r>
-        <w:rPr/>
-        <w:t>boolean</w:t>
-      </w:r>
-      <w:r>
-        <w:rPr/>
-        <w:t xml:space="preserve">,content:string} </w:t>
-      </w:r>
-    </w:p>
-    <w:p>
-      <w:pPr>
-        <w:pStyle w:val="style27"/>
-      </w:pPr>
-      <w:r>
-        <w:rPr/>
-      </w:r>
-    </w:p>
-    <w:p>
-      <w:pPr>
-        <w:pStyle w:val="style27"/>
-      </w:pPr>
-      <w:r>
-        <w:rPr/>
-      </w:r>
-    </w:p>
-    <w:p>
-      <w:pPr>
-        <w:pStyle w:val="style27"/>
+        <w:t xml:space="preserve">{result:boolean,content:string} </w:t>
+      </w:r>
+    </w:p>
+    <w:p>
+      <w:pPr>
+        <w:pStyle w:val="Style20"/>
+        <w:rPr/>
+      </w:pPr>
+      <w:r>
+        <w:rPr/>
+      </w:r>
+    </w:p>
+    <w:p>
+      <w:pPr>
+        <w:pStyle w:val="Style20"/>
+        <w:rPr/>
+      </w:pPr>
+      <w:r>
+        <w:rPr/>
+      </w:r>
+    </w:p>
+    <w:p>
+      <w:pPr>
+        <w:pStyle w:val="Style20"/>
+        <w:rPr>
+          <w:b/>
+          <w:bCs/>
+          <w:color w:val="FF0000"/>
+        </w:rPr>
       </w:pPr>
       <w:r>
         <w:rPr>
@@ -2869,31 +3136,28 @@
     </w:p>
     <w:p>
       <w:pPr>
-        <w:pStyle w:val="style27"/>
-      </w:pPr>
-      <w:r>
-        <w:rPr>
-          <w:b/>
-          <w:bCs/>
-          <w:color w:val="FF0000"/>
-        </w:rPr>
+        <w:pStyle w:val="Style20"/>
+        <w:rPr/>
+      </w:pPr>
+      <w:r>
+        <w:rPr/>
       </w:r>
     </w:p>
     <w:sectPr>
       <w:type w:val="nextPage"/>
-      <w:pgSz w:h="16838" w:w="11906"/>
-      <w:pgMar w:bottom="1134" w:footer="0" w:gutter="0" w:header="0" w:left="1134" w:right="1134" w:top="1134"/>
+      <w:pgSz w:w="11906" w:h="16838"/>
+      <w:pgMar w:left="1134" w:right="1134" w:header="0" w:top="1134" w:footer="0" w:bottom="1134" w:gutter="0"/>
       <w:pgNumType w:fmt="decimal"/>
       <w:formProt w:val="false"/>
       <w:textDirection w:val="lrTb"/>
-      <w:docGrid w:charSpace="-6350" w:linePitch="240" w:type="default"/>
+      <w:docGrid w:type="default" w:linePitch="240" w:charSpace="4294961151"/>
     </w:sectPr>
   </w:body>
 </w:document>
 </file>
 
 <file path=word/numbering.xml><?xml version="1.0" encoding="utf-8"?>
-<w:numbering xmlns:w="http://schemas.openxmlformats.org/wordprocessingml/2006/main">
+<w:numbering xmlns:w="http://schemas.openxmlformats.org/wordprocessingml/2006/main" xmlns:o="urn:schemas-microsoft-com:office:office" xmlns:r="http://schemas.openxmlformats.org/officeDocument/2006/relationships" xmlns:v="urn:schemas-microsoft-com:vml">
   <w:abstractNum w:abstractNumId="1">
     <w:lvl w:ilvl="0">
       <w:start w:val="1"/>
@@ -2902,12 +3166,12 @@
       <w:lvlJc w:val="left"/>
       <w:pPr>
         <w:tabs>
-          <w:tab w:pos="720" w:val="num"/>
+          <w:tab w:val="num" w:pos="720"/>
         </w:tabs>
-        <w:ind w:hanging="360" w:left="720"/>
+        <w:ind w:left="720" w:hanging="360"/>
       </w:pPr>
       <w:rPr>
-        <w:rFonts w:ascii="Symbol" w:cs="Symbol" w:hAnsi="Symbol" w:hint="default"/>
+        <w:rFonts w:ascii="Symbol" w:hAnsi="Symbol" w:cs="Symbol" w:hint="default"/>
       </w:rPr>
     </w:lvl>
     <w:lvl w:ilvl="1">
@@ -2917,12 +3181,12 @@
       <w:lvlJc w:val="left"/>
       <w:pPr>
         <w:tabs>
-          <w:tab w:pos="1080" w:val="num"/>
+          <w:tab w:val="num" w:pos="1080"/>
         </w:tabs>
-        <w:ind w:hanging="360" w:left="1080"/>
+        <w:ind w:left="1080" w:hanging="360"/>
       </w:pPr>
       <w:rPr>
-        <w:rFonts w:ascii="OpenSymbol" w:cs="OpenSymbol" w:hAnsi="OpenSymbol" w:hint="default"/>
+        <w:rFonts w:ascii="OpenSymbol" w:hAnsi="OpenSymbol" w:cs="OpenSymbol" w:hint="default"/>
       </w:rPr>
     </w:lvl>
     <w:lvl w:ilvl="2">
@@ -2932,12 +3196,12 @@
       <w:lvlJc w:val="left"/>
       <w:pPr>
         <w:tabs>
-          <w:tab w:pos="1440" w:val="num"/>
+          <w:tab w:val="num" w:pos="1440"/>
         </w:tabs>
-        <w:ind w:hanging="360" w:left="1440"/>
+        <w:ind w:left="1440" w:hanging="360"/>
       </w:pPr>
       <w:rPr>
-        <w:rFonts w:ascii="OpenSymbol" w:cs="OpenSymbol" w:hAnsi="OpenSymbol" w:hint="default"/>
+        <w:rFonts w:ascii="OpenSymbol" w:hAnsi="OpenSymbol" w:cs="OpenSymbol" w:hint="default"/>
       </w:rPr>
     </w:lvl>
     <w:lvl w:ilvl="3">
@@ -2947,12 +3211,12 @@
       <w:lvlJc w:val="left"/>
       <w:pPr>
         <w:tabs>
-          <w:tab w:pos="1800" w:val="num"/>
+          <w:tab w:val="num" w:pos="1800"/>
         </w:tabs>
-        <w:ind w:hanging="360" w:left="1800"/>
+        <w:ind w:left="1800" w:hanging="360"/>
       </w:pPr>
       <w:rPr>
-        <w:rFonts w:ascii="Symbol" w:cs="Symbol" w:hAnsi="Symbol" w:hint="default"/>
+        <w:rFonts w:ascii="Symbol" w:hAnsi="Symbol" w:cs="Symbol" w:hint="default"/>
       </w:rPr>
     </w:lvl>
     <w:lvl w:ilvl="4">
@@ -2962,12 +3226,12 @@
       <w:lvlJc w:val="left"/>
       <w:pPr>
         <w:tabs>
-          <w:tab w:pos="2160" w:val="num"/>
+          <w:tab w:val="num" w:pos="2160"/>
         </w:tabs>
-        <w:ind w:hanging="360" w:left="2160"/>
+        <w:ind w:left="2160" w:hanging="360"/>
       </w:pPr>
       <w:rPr>
-        <w:rFonts w:ascii="OpenSymbol" w:cs="OpenSymbol" w:hAnsi="OpenSymbol" w:hint="default"/>
+        <w:rFonts w:ascii="OpenSymbol" w:hAnsi="OpenSymbol" w:cs="OpenSymbol" w:hint="default"/>
       </w:rPr>
     </w:lvl>
     <w:lvl w:ilvl="5">
@@ -2977,12 +3241,12 @@
       <w:lvlJc w:val="left"/>
       <w:pPr>
         <w:tabs>
-          <w:tab w:pos="2520" w:val="num"/>
+          <w:tab w:val="num" w:pos="2520"/>
         </w:tabs>
-        <w:ind w:hanging="360" w:left="2520"/>
+        <w:ind w:left="2520" w:hanging="360"/>
       </w:pPr>
       <w:rPr>
-        <w:rFonts w:ascii="OpenSymbol" w:cs="OpenSymbol" w:hAnsi="OpenSymbol" w:hint="default"/>
+        <w:rFonts w:ascii="OpenSymbol" w:hAnsi="OpenSymbol" w:cs="OpenSymbol" w:hint="default"/>
       </w:rPr>
     </w:lvl>
     <w:lvl w:ilvl="6">
@@ -2992,12 +3256,12 @@
       <w:lvlJc w:val="left"/>
       <w:pPr>
         <w:tabs>
-          <w:tab w:pos="2880" w:val="num"/>
+          <w:tab w:val="num" w:pos="2880"/>
         </w:tabs>
-        <w:ind w:hanging="360" w:left="2880"/>
+        <w:ind w:left="2880" w:hanging="360"/>
       </w:pPr>
       <w:rPr>
-        <w:rFonts w:ascii="Symbol" w:cs="Symbol" w:hAnsi="Symbol" w:hint="default"/>
+        <w:rFonts w:ascii="Symbol" w:hAnsi="Symbol" w:cs="Symbol" w:hint="default"/>
       </w:rPr>
     </w:lvl>
     <w:lvl w:ilvl="7">
@@ -3007,12 +3271,12 @@
       <w:lvlJc w:val="left"/>
       <w:pPr>
         <w:tabs>
-          <w:tab w:pos="3240" w:val="num"/>
+          <w:tab w:val="num" w:pos="3240"/>
         </w:tabs>
-        <w:ind w:hanging="360" w:left="3240"/>
+        <w:ind w:left="3240" w:hanging="360"/>
       </w:pPr>
       <w:rPr>
-        <w:rFonts w:ascii="OpenSymbol" w:cs="OpenSymbol" w:hAnsi="OpenSymbol" w:hint="default"/>
+        <w:rFonts w:ascii="OpenSymbol" w:hAnsi="OpenSymbol" w:cs="OpenSymbol" w:hint="default"/>
       </w:rPr>
     </w:lvl>
     <w:lvl w:ilvl="8">
@@ -3022,12 +3286,12 @@
       <w:lvlJc w:val="left"/>
       <w:pPr>
         <w:tabs>
-          <w:tab w:pos="3600" w:val="num"/>
+          <w:tab w:val="num" w:pos="3600"/>
         </w:tabs>
-        <w:ind w:hanging="360" w:left="3600"/>
+        <w:ind w:left="3600" w:hanging="360"/>
       </w:pPr>
       <w:rPr>
-        <w:rFonts w:ascii="OpenSymbol" w:cs="OpenSymbol" w:hAnsi="OpenSymbol" w:hint="default"/>
+        <w:rFonts w:ascii="OpenSymbol" w:hAnsi="OpenSymbol" w:cs="OpenSymbol" w:hint="default"/>
       </w:rPr>
     </w:lvl>
   </w:abstractNum>
@@ -3040,9 +3304,9 @@
       <w:lvlJc w:val="left"/>
       <w:pPr>
         <w:tabs>
-          <w:tab w:pos="432" w:val="num"/>
+          <w:tab w:val="num" w:pos="432"/>
         </w:tabs>
-        <w:ind w:hanging="432" w:left="432"/>
+        <w:ind w:left="432" w:hanging="432"/>
       </w:pPr>
     </w:lvl>
     <w:lvl w:ilvl="1">
@@ -3053,9 +3317,9 @@
       <w:lvlJc w:val="left"/>
       <w:pPr>
         <w:tabs>
-          <w:tab w:pos="576" w:val="num"/>
+          <w:tab w:val="num" w:pos="576"/>
         </w:tabs>
-        <w:ind w:hanging="576" w:left="576"/>
+        <w:ind w:left="576" w:hanging="576"/>
       </w:pPr>
     </w:lvl>
     <w:lvl w:ilvl="2">
@@ -3066,9 +3330,9 @@
       <w:lvlJc w:val="left"/>
       <w:pPr>
         <w:tabs>
-          <w:tab w:pos="720" w:val="num"/>
+          <w:tab w:val="num" w:pos="720"/>
         </w:tabs>
-        <w:ind w:hanging="720" w:left="720"/>
+        <w:ind w:left="720" w:hanging="720"/>
       </w:pPr>
     </w:lvl>
     <w:lvl w:ilvl="3">
@@ -3079,9 +3343,9 @@
       <w:lvlJc w:val="left"/>
       <w:pPr>
         <w:tabs>
-          <w:tab w:pos="864" w:val="num"/>
+          <w:tab w:val="num" w:pos="864"/>
         </w:tabs>
-        <w:ind w:hanging="864" w:left="864"/>
+        <w:ind w:left="864" w:hanging="864"/>
       </w:pPr>
     </w:lvl>
     <w:lvl w:ilvl="4">
@@ -3092,9 +3356,9 @@
       <w:lvlJc w:val="left"/>
       <w:pPr>
         <w:tabs>
-          <w:tab w:pos="1008" w:val="num"/>
+          <w:tab w:val="num" w:pos="1008"/>
         </w:tabs>
-        <w:ind w:hanging="1008" w:left="1008"/>
+        <w:ind w:left="1008" w:hanging="1008"/>
       </w:pPr>
     </w:lvl>
     <w:lvl w:ilvl="5">
@@ -3105,9 +3369,9 @@
       <w:lvlJc w:val="left"/>
       <w:pPr>
         <w:tabs>
-          <w:tab w:pos="1152" w:val="num"/>
+          <w:tab w:val="num" w:pos="1152"/>
         </w:tabs>
-        <w:ind w:hanging="1152" w:left="1152"/>
+        <w:ind w:left="1152" w:hanging="1152"/>
       </w:pPr>
     </w:lvl>
     <w:lvl w:ilvl="6">
@@ -3118,9 +3382,9 @@
       <w:lvlJc w:val="left"/>
       <w:pPr>
         <w:tabs>
-          <w:tab w:pos="1296" w:val="num"/>
+          <w:tab w:val="num" w:pos="1296"/>
         </w:tabs>
-        <w:ind w:hanging="1296" w:left="1296"/>
+        <w:ind w:left="1296" w:hanging="1296"/>
       </w:pPr>
     </w:lvl>
     <w:lvl w:ilvl="7">
@@ -3131,9 +3395,9 @@
       <w:lvlJc w:val="left"/>
       <w:pPr>
         <w:tabs>
-          <w:tab w:pos="1440" w:val="num"/>
+          <w:tab w:val="num" w:pos="1440"/>
         </w:tabs>
-        <w:ind w:hanging="1440" w:left="1440"/>
+        <w:ind w:left="1440" w:hanging="1440"/>
       </w:pPr>
     </w:lvl>
     <w:lvl w:ilvl="8">
@@ -3144,9 +3408,9 @@
       <w:lvlJc w:val="left"/>
       <w:pPr>
         <w:tabs>
-          <w:tab w:pos="1584" w:val="num"/>
+          <w:tab w:val="num" w:pos="1584"/>
         </w:tabs>
-        <w:ind w:hanging="1584" w:left="1584"/>
+        <w:ind w:left="1584" w:hanging="1584"/>
       </w:pPr>
     </w:lvl>
   </w:abstractNum>
@@ -3161,164 +3425,280 @@
 
 <file path=word/styles.xml><?xml version="1.0" encoding="utf-8"?>
 <w:styles xmlns:w="http://schemas.openxmlformats.org/wordprocessingml/2006/main">
-  <w:style w:styleId="style0" w:type="paragraph">
-    <w:name w:val="默认样式"/>
-    <w:next w:val="style0"/>
+  <w:docDefaults>
+    <w:rPrDefault>
+      <w:rPr>
+        <w:rFonts w:ascii="Liberation Serif" w:hAnsi="Liberation Serif" w:eastAsia="Droid Sans Fallback" w:cs="FreeSans"/>
+        <w:sz w:val="24"/>
+        <w:szCs w:val="24"/>
+        <w:lang w:val="en-US" w:eastAsia="zh-CN" w:bidi="hi-IN"/>
+      </w:rPr>
+    </w:rPrDefault>
+    <w:pPrDefault>
+      <w:pPr/>
+    </w:pPrDefault>
+  </w:docDefaults>
+  <w:style w:type="paragraph" w:styleId="Normal">
+    <w:name w:val="Normal"/>
     <w:pPr>
       <w:widowControl w:val="false"/>
       <w:suppressAutoHyphens w:val="true"/>
+      <w:bidi w:val="0"/>
+      <w:jc w:val="left"/>
     </w:pPr>
     <w:rPr>
-      <w:rFonts w:ascii="Liberation Serif" w:cs="FreeSans" w:eastAsia="Droid Sans Fallback" w:hAnsi="Liberation Serif"/>
+      <w:rFonts w:ascii="Liberation Serif" w:hAnsi="Liberation Serif" w:eastAsia="Droid Sans Fallback" w:cs="FreeSans"/>
       <w:color w:val="00000A"/>
       <w:sz w:val="24"/>
       <w:szCs w:val="24"/>
-      <w:lang w:bidi="hi-IN" w:eastAsia="zh-CN" w:val="en-US"/>
+      <w:lang w:val="en-US" w:eastAsia="zh-CN" w:bidi="hi-IN"/>
     </w:rPr>
   </w:style>
-  <w:style w:styleId="style15" w:type="character">
+  <w:style w:type="character" w:styleId="ListLabel35">
     <w:name w:val="ListLabel 35"/>
-    <w:next w:val="style15"/>
     <w:rPr>
       <w:rFonts w:cs="Symbol"/>
     </w:rPr>
   </w:style>
-  <w:style w:styleId="style16" w:type="character">
+  <w:style w:type="character" w:styleId="ListLabel36">
     <w:name w:val="ListLabel 36"/>
-    <w:next w:val="style16"/>
     <w:rPr>
       <w:rFonts w:cs="OpenSymbol"/>
     </w:rPr>
   </w:style>
-  <w:style w:styleId="style17" w:type="character">
+  <w:style w:type="character" w:styleId="ListLabel37">
     <w:name w:val="ListLabel 37"/>
-    <w:next w:val="style17"/>
     <w:rPr>
       <w:rFonts w:cs="Symbol"/>
     </w:rPr>
   </w:style>
-  <w:style w:styleId="style18" w:type="character">
+  <w:style w:type="character" w:styleId="ListLabel38">
     <w:name w:val="ListLabel 38"/>
-    <w:next w:val="style18"/>
     <w:rPr>
       <w:rFonts w:cs="OpenSymbol"/>
     </w:rPr>
   </w:style>
-  <w:style w:styleId="style19" w:type="character">
+  <w:style w:type="character" w:styleId="ListLabel39">
     <w:name w:val="ListLabel 39"/>
-    <w:next w:val="style19"/>
     <w:rPr>
       <w:rFonts w:cs="Symbol"/>
     </w:rPr>
   </w:style>
-  <w:style w:styleId="style20" w:type="character">
+  <w:style w:type="character" w:styleId="ListLabel40">
     <w:name w:val="ListLabel 40"/>
-    <w:next w:val="style20"/>
     <w:rPr>
       <w:rFonts w:cs="OpenSymbol"/>
     </w:rPr>
   </w:style>
-  <w:style w:styleId="style21" w:type="paragraph">
-    <w:name w:val="标题"/>
-    <w:basedOn w:val="style27"/>
-    <w:next w:val="style22"/>
+  <w:style w:type="character" w:styleId="ListLabel41">
+    <w:name w:val="ListLabel 41"/>
+    <w:rPr>
+      <w:rFonts w:cs="Symbol"/>
+    </w:rPr>
+  </w:style>
+  <w:style w:type="character" w:styleId="ListLabel42">
+    <w:name w:val="ListLabel 42"/>
+    <w:rPr>
+      <w:rFonts w:cs="OpenSymbol"/>
+    </w:rPr>
+  </w:style>
+  <w:style w:type="character" w:styleId="ListLabel43">
+    <w:name w:val="ListLabel 43"/>
+    <w:rPr>
+      <w:rFonts w:cs="Symbol"/>
+    </w:rPr>
+  </w:style>
+  <w:style w:type="character" w:styleId="ListLabel44">
+    <w:name w:val="ListLabel 44"/>
+    <w:rPr>
+      <w:rFonts w:cs="OpenSymbol"/>
+    </w:rPr>
+  </w:style>
+  <w:style w:type="paragraph" w:styleId="Heading">
+    <w:name w:val="Heading"/>
+    <w:basedOn w:val="Normal"/>
+    <w:next w:val="TextBody"/>
     <w:pPr>
       <w:keepNext/>
-      <w:spacing w:after="120" w:before="240"/>
-      <w:contextualSpacing w:val="false"/>
+      <w:spacing w:before="240" w:after="120"/>
     </w:pPr>
     <w:rPr>
-      <w:rFonts w:ascii="DejaVu Sans" w:cs="Lohit Hindi" w:eastAsia="DejaVu Sans" w:hAnsi="DejaVu Sans"/>
+      <w:rFonts w:ascii="Liberation Sans" w:hAnsi="Liberation Sans" w:eastAsia="Droid Sans Fallback" w:cs="FreeSans"/>
       <w:sz w:val="28"/>
       <w:szCs w:val="28"/>
     </w:rPr>
   </w:style>
-  <w:style w:styleId="style22" w:type="paragraph">
-    <w:name w:val="正文"/>
-    <w:basedOn w:val="style27"/>
-    <w:next w:val="style22"/>
+  <w:style w:type="paragraph" w:styleId="TextBody">
+    <w:name w:val="Text Body"/>
     <w:pPr>
-      <w:spacing w:after="120" w:before="0"/>
-      <w:contextualSpacing w:val="false"/>
+      <w:widowControl w:val="false"/>
+      <w:suppressAutoHyphens w:val="true"/>
+      <w:spacing w:lineRule="auto" w:line="288" w:before="0" w:after="140"/>
     </w:pPr>
-    <w:rPr/>
+    <w:rPr>
+      <w:rFonts w:ascii="Liberation Serif" w:hAnsi="Liberation Serif" w:eastAsia="Droid Sans Fallback" w:cs="FreeSans"/>
+      <w:color w:val="auto"/>
+      <w:sz w:val="24"/>
+      <w:szCs w:val="24"/>
+      <w:lang w:val="en-US" w:eastAsia="zh-CN" w:bidi="hi-IN"/>
+    </w:rPr>
   </w:style>
-  <w:style w:styleId="style23" w:type="paragraph">
-    <w:name w:val="列表"/>
-    <w:basedOn w:val="style22"/>
-    <w:next w:val="style23"/>
+  <w:style w:type="paragraph" w:styleId="List">
+    <w:name w:val="List"/>
+    <w:basedOn w:val="TextBody"/>
     <w:pPr/>
     <w:rPr>
-      <w:rFonts w:cs="Lohit Hindi"/>
+      <w:rFonts w:cs="FreeSans"/>
     </w:rPr>
   </w:style>
-  <w:style w:styleId="style24" w:type="paragraph">
-    <w:name w:val="题注"/>
-    <w:basedOn w:val="style27"/>
-    <w:next w:val="style24"/>
+  <w:style w:type="paragraph" w:styleId="Caption">
+    <w:name w:val="Caption"/>
+    <w:basedOn w:val="Normal"/>
     <w:pPr>
       <w:suppressLineNumbers/>
-      <w:spacing w:after="120" w:before="120"/>
-      <w:contextualSpacing w:val="false"/>
+      <w:spacing w:before="120" w:after="120"/>
     </w:pPr>
     <w:rPr>
-      <w:rFonts w:cs="Lohit Hindi"/>
+      <w:rFonts w:cs="FreeSans"/>
       <w:i/>
       <w:iCs/>
       <w:sz w:val="24"/>
       <w:szCs w:val="24"/>
     </w:rPr>
   </w:style>
-  <w:style w:styleId="style25" w:type="paragraph">
-    <w:name w:val="目录"/>
-    <w:basedOn w:val="style27"/>
-    <w:next w:val="style25"/>
+  <w:style w:type="paragraph" w:styleId="Index">
+    <w:name w:val="Index"/>
+    <w:basedOn w:val="Normal"/>
     <w:pPr>
       <w:suppressLineNumbers/>
     </w:pPr>
     <w:rPr>
+      <w:rFonts w:cs="FreeSans"/>
+    </w:rPr>
+  </w:style>
+  <w:style w:type="paragraph" w:styleId="Style14">
+    <w:name w:val="默认样式"/>
+    <w:pPr>
+      <w:widowControl w:val="false"/>
+      <w:suppressAutoHyphens w:val="true"/>
+      <w:bidi w:val="0"/>
+      <w:jc w:val="left"/>
+    </w:pPr>
+    <w:rPr>
+      <w:rFonts w:ascii="Liberation Serif" w:hAnsi="Liberation Serif" w:eastAsia="Droid Sans Fallback" w:cs="FreeSans"/>
+      <w:color w:val="00000A"/>
+      <w:sz w:val="24"/>
+      <w:szCs w:val="24"/>
+      <w:lang w:val="en-US" w:eastAsia="zh-CN" w:bidi="hi-IN"/>
+    </w:rPr>
+  </w:style>
+  <w:style w:type="paragraph" w:styleId="Style15">
+    <w:name w:val="标题"/>
+    <w:pPr>
+      <w:keepNext/>
+      <w:widowControl w:val="false"/>
+      <w:suppressAutoHyphens w:val="true"/>
+      <w:bidi w:val="0"/>
+      <w:spacing w:before="240" w:after="120"/>
+      <w:jc w:val="left"/>
+    </w:pPr>
+    <w:rPr>
+      <w:rFonts w:ascii="DejaVu Sans" w:hAnsi="DejaVu Sans" w:eastAsia="DejaVu Sans" w:cs="Lohit Hindi"/>
+      <w:color w:val="00000A"/>
+      <w:sz w:val="28"/>
+      <w:szCs w:val="28"/>
+      <w:lang w:val="en-US" w:eastAsia="zh-CN" w:bidi="hi-IN"/>
+    </w:rPr>
+  </w:style>
+  <w:style w:type="paragraph" w:styleId="Style16">
+    <w:name w:val="正文"/>
+    <w:pPr>
+      <w:widowControl w:val="false"/>
+      <w:suppressAutoHyphens w:val="true"/>
+      <w:bidi w:val="0"/>
+      <w:spacing w:before="0" w:after="120"/>
+      <w:jc w:val="left"/>
+    </w:pPr>
+    <w:rPr>
+      <w:rFonts w:ascii="Liberation Serif" w:hAnsi="Liberation Serif" w:eastAsia="Droid Sans Fallback" w:cs="FreeSans"/>
+      <w:color w:val="00000A"/>
+      <w:sz w:val="24"/>
+      <w:szCs w:val="24"/>
+      <w:lang w:val="en-US" w:eastAsia="zh-CN" w:bidi="hi-IN"/>
+    </w:rPr>
+  </w:style>
+  <w:style w:type="paragraph" w:styleId="Style17">
+    <w:name w:val="列表"/>
+    <w:basedOn w:val="Style16"/>
+    <w:pPr/>
+    <w:rPr>
       <w:rFonts w:cs="Lohit Hindi"/>
     </w:rPr>
   </w:style>
-  <w:style w:styleId="style26" w:type="paragraph">
-    <w:name w:val="Text Body"/>
-    <w:basedOn w:val="style0"/>
-    <w:next w:val="style26"/>
+  <w:style w:type="paragraph" w:styleId="Style18">
+    <w:name w:val="题注"/>
     <w:pPr>
-      <w:spacing w:after="140" w:before="0" w:line="288" w:lineRule="auto"/>
-      <w:contextualSpacing w:val="false"/>
+      <w:widowControl w:val="false"/>
+      <w:suppressLineNumbers/>
+      <w:suppressAutoHyphens w:val="true"/>
+      <w:bidi w:val="0"/>
+      <w:spacing w:before="120" w:after="120"/>
+      <w:jc w:val="left"/>
     </w:pPr>
-    <w:rPr/>
+    <w:rPr>
+      <w:rFonts w:ascii="Liberation Serif" w:hAnsi="Liberation Serif" w:eastAsia="Droid Sans Fallback" w:cs="Lohit Hindi"/>
+      <w:i/>
+      <w:iCs/>
+      <w:color w:val="00000A"/>
+      <w:sz w:val="24"/>
+      <w:szCs w:val="24"/>
+      <w:lang w:val="en-US" w:eastAsia="zh-CN" w:bidi="hi-IN"/>
+    </w:rPr>
   </w:style>
-  <w:style w:styleId="style27" w:type="paragraph">
+  <w:style w:type="paragraph" w:styleId="Style19">
+    <w:name w:val="目录"/>
+    <w:pPr>
+      <w:widowControl w:val="false"/>
+      <w:suppressLineNumbers/>
+      <w:suppressAutoHyphens w:val="true"/>
+      <w:bidi w:val="0"/>
+      <w:jc w:val="left"/>
+    </w:pPr>
+    <w:rPr>
+      <w:rFonts w:ascii="Liberation Serif" w:hAnsi="Liberation Serif" w:eastAsia="Droid Sans Fallback" w:cs="Lohit Hindi"/>
+      <w:color w:val="00000A"/>
+      <w:sz w:val="24"/>
+      <w:szCs w:val="24"/>
+      <w:lang w:val="en-US" w:eastAsia="zh-CN" w:bidi="hi-IN"/>
+    </w:rPr>
+  </w:style>
+  <w:style w:type="paragraph" w:styleId="Style20">
     <w:name w:val="默认"/>
-    <w:next w:val="style27"/>
     <w:pPr>
       <w:widowControl w:val="false"/>
       <w:tabs>
-        <w:tab w:leader="none" w:pos="709" w:val="left"/>
+        <w:tab w:val="left" w:pos="709" w:leader="none"/>
       </w:tabs>
       <w:suppressAutoHyphens w:val="true"/>
+      <w:bidi w:val="0"/>
       <w:jc w:val="left"/>
     </w:pPr>
     <w:rPr>
-      <w:rFonts w:ascii="DejaVu Serif" w:cs="Lohit Hindi" w:eastAsia="DejaVu Sans" w:hAnsi="DejaVu Serif"/>
+      <w:rFonts w:ascii="DejaVu Serif" w:hAnsi="DejaVu Serif" w:eastAsia="DejaVu Sans" w:cs="Lohit Hindi"/>
       <w:color w:val="00000A"/>
       <w:sz w:val="24"/>
       <w:szCs w:val="24"/>
-      <w:lang w:bidi="hi-IN" w:eastAsia="zh-CN" w:val="en-US"/>
+      <w:lang w:val="en-US" w:eastAsia="zh-CN" w:bidi="hi-IN"/>
     </w:rPr>
   </w:style>
-  <w:style w:styleId="style28" w:type="paragraph">
+  <w:style w:type="paragraph" w:styleId="Style21">
     <w:name w:val="预格式化的正文"/>
-    <w:basedOn w:val="style27"/>
-    <w:next w:val="style28"/>
+    <w:basedOn w:val="Style20"/>
     <w:pPr>
-      <w:spacing w:after="0" w:before="0"/>
-      <w:contextualSpacing w:val="false"/>
+      <w:spacing w:before="0" w:after="0"/>
     </w:pPr>
     <w:rPr>
-      <w:rFonts w:ascii="DejaVu Sans Mono" w:cs="DejaVu Sans Mono" w:eastAsia="DejaVu Sans Mono" w:hAnsi="DejaVu Sans Mono"/>
+      <w:rFonts w:ascii="DejaVu Sans Mono" w:hAnsi="DejaVu Sans Mono" w:eastAsia="DejaVu Sans Mono" w:cs="DejaVu Sans Mono"/>
       <w:sz w:val="20"/>
       <w:szCs w:val="20"/>
     </w:rPr>

</xml_diff>

<commit_message>
fix doc and user api
</commit_message>
<xml_diff>
--- a/doc/Main API.docx
+++ b/doc/Main API.docx
@@ -412,7 +412,15 @@
       </w:r>
       <w:r>
         <w:rPr/>
-        <w:t>[{id:string,quantiy:float,part_id:string,user_id:</w:t>
+        <w:t>[{id:string,</w:t>
+      </w:r>
+      <w:r>
+        <w:rPr/>
+        <w:t>quantity_str</w:t>
+      </w:r>
+      <w:r>
+        <w:rPr/>
+        <w:t>:</w:t>
       </w:r>
       <w:r>
         <w:rPr/>
@@ -420,7 +428,15 @@
       </w:r>
       <w:r>
         <w:rPr/>
-        <w:t>,position_nr:string}]</w:t>
+        <w:t>,part_id:string,user_id:string,</w:t>
+      </w:r>
+      <w:r>
+        <w:rPr/>
+        <w:t>check_in_time:timestring</w:t>
+      </w:r>
+      <w:r>
+        <w:rPr/>
+        <w:t>}]</w:t>
       </w:r>
     </w:p>
     <w:p>
@@ -703,7 +719,31 @@
       </w:r>
       <w:r>
         <w:rPr/>
-        <w:t>{package:{id:string,part_id:string,quantity:float,user_id:string}}</w:t>
+        <w:t>{package:{id:string,part_id:string,quantity_</w:t>
+      </w:r>
+      <w:r>
+        <w:rPr/>
+        <w:t>str</w:t>
+      </w:r>
+      <w:r>
+        <w:rPr/>
+        <w:t>:</w:t>
+      </w:r>
+      <w:r>
+        <w:rPr/>
+        <w:t>string</w:t>
+      </w:r>
+      <w:r>
+        <w:rPr/>
+        <w:t>,user_id:string,</w:t>
+      </w:r>
+      <w:r>
+        <w:rPr/>
+        <w:t>check_in_time:timestring</w:t>
+      </w:r>
+      <w:r>
+        <w:rPr/>
+        <w:t>}}</w:t>
       </w:r>
     </w:p>
     <w:p>
@@ -753,7 +793,23 @@
       </w:r>
       <w:r>
         <w:rPr/>
-        <w:t>{result:true,content:{id:string,part_id:string,quantity:float,user_id:string ,check_in_time:string}}</w:t>
+        <w:t>{result:true,content:{id:string,part_id:string,quantity_</w:t>
+      </w:r>
+      <w:r>
+        <w:rPr/>
+        <w:t>string</w:t>
+      </w:r>
+      <w:r>
+        <w:rPr/>
+        <w:t>:</w:t>
+      </w:r>
+      <w:r>
+        <w:rPr/>
+        <w:t>string</w:t>
+      </w:r>
+      <w:r>
+        <w:rPr/>
+        <w:t>,user_id:string ,check_in_time:string}}</w:t>
       </w:r>
     </w:p>
     <w:p>
@@ -894,7 +950,23 @@
       </w:r>
       <w:r>
         <w:rPr/>
-        <w:t>{package:{part_id:string,quantity:float}}</w:t>
+        <w:t>{package:{part_id:string,quantity_</w:t>
+      </w:r>
+      <w:r>
+        <w:rPr/>
+        <w:t>str</w:t>
+      </w:r>
+      <w:r>
+        <w:rPr/>
+        <w:t>:</w:t>
+      </w:r>
+      <w:r>
+        <w:rPr/>
+        <w:t>string,check_in_time:string</w:t>
+      </w:r>
+      <w:r>
+        <w:rPr/>
+        <w:t>}}</w:t>
       </w:r>
     </w:p>
     <w:p>
@@ -1130,7 +1202,15 @@
       </w:r>
       <w:r>
         <w:rPr/>
-        <w:t>[{id:string,created_at:string,user_id:string,whouse_id:string}]</w:t>
+        <w:t>[{id:string,created_at:string,</w:t>
+      </w:r>
+      <w:r>
+        <w:rPr/>
+        <w:t>stocker</w:t>
+      </w:r>
+      <w:r>
+        <w:rPr/>
+        <w:t>_id:string,whouse_id:string}]</w:t>
       </w:r>
     </w:p>
     <w:p>
@@ -1193,7 +1273,15 @@
       </w:r>
       <w:r>
         <w:rPr/>
-        <w:t>{forklift:{whouse_id:string,user_id:string}}</w:t>
+        <w:t>{forklift:{whouse_id:string,user_id:string,</w:t>
+      </w:r>
+      <w:r>
+        <w:rPr/>
+        <w:t>stocker_id:string</w:t>
+      </w:r>
+      <w:r>
+        <w:rPr/>
+        <w:t>}}</w:t>
       </w:r>
     </w:p>
     <w:p>
@@ -1239,7 +1327,15 @@
       </w:r>
       <w:r>
         <w:rPr/>
-        <w:t>{result:true,content:{id:string,whouse_id:string,created_at:timestring,user_id:string}}</w:t>
+        <w:t>{result:true,content:{id:string,whouse_id:string,created_at:timestring,</w:t>
+      </w:r>
+      <w:r>
+        <w:rPr/>
+        <w:t>stocker</w:t>
+      </w:r>
+      <w:r>
+        <w:rPr/>
+        <w:t>_id:string}}</w:t>
       </w:r>
     </w:p>
     <w:p>
@@ -1384,31 +1480,7 @@
       </w:r>
       <w:r>
         <w:rPr/>
-        <w:t>{result:true,content:{id:string,quantiy_</w:t>
-      </w:r>
-      <w:r>
-        <w:rPr/>
-        <w:t>str</w:t>
-      </w:r>
-      <w:r>
-        <w:rPr/>
-        <w:t>:</w:t>
-      </w:r>
-      <w:r>
-        <w:rPr/>
-        <w:t>string</w:t>
-      </w:r>
-      <w:r>
-        <w:rPr/>
-        <w:t>,part_id:string,</w:t>
-      </w:r>
-      <w:r>
-        <w:rPr/>
-        <w:t>check_in_time:timestring</w:t>
-      </w:r>
-      <w:r>
-        <w:rPr/>
-        <w:t>,user_id:string,position_nr:string}}</w:t>
+        <w:t>{result:true,content:{id:string,quantiy_str:string,part_id:string,check_in_time:timestring,user_id:string,position_nr:string}}</w:t>
       </w:r>
     </w:p>
     <w:p>
@@ -1495,20 +1567,72 @@
       </w:r>
       <w:r>
         <w:rPr/>
-        <w:t>{forklift_id:string,package_id:string,part_id:string,quantity_</w:t>
-      </w:r>
-      <w:r>
-        <w:rPr/>
-        <w:t>str</w:t>
-      </w:r>
-      <w:r>
-        <w:rPr/>
-        <w:t>:</w:t>
-      </w:r>
-      <w:r>
-        <w:rPr/>
-        <w:t>string,check_in_time:timestring</w:t>
-      </w:r>
+        <w:t>{forklift_id:string,package_id:string,part_id:string,quantity_str:string,check_in_time:timestring}</w:t>
+      </w:r>
+    </w:p>
+    <w:p>
+      <w:pPr>
+        <w:pStyle w:val="Style20"/>
+        <w:numPr>
+          <w:ilvl w:val="0"/>
+          <w:numId w:val="1"/>
+        </w:numPr>
+        <w:rPr/>
+      </w:pPr>
+      <w:r>
+        <w:rPr/>
+        <w:t>返回值：</w:t>
+      </w:r>
+    </w:p>
+    <w:p>
+      <w:pPr>
+        <w:pStyle w:val="Style20"/>
+        <w:rPr/>
+      </w:pPr>
+      <w:r>
+        <w:rPr/>
+        <w:t xml:space="preserve">     </w:t>
+      </w:r>
+      <w:r>
+        <w:rPr/>
+        <w:t xml:space="preserve">失败： </w:t>
+      </w:r>
+      <w:r>
+        <w:rPr/>
+        <w:t>{result:false,content:string}</w:t>
+      </w:r>
+    </w:p>
+    <w:p>
+      <w:pPr>
+        <w:pStyle w:val="Style20"/>
+        <w:rPr/>
+      </w:pPr>
+      <w:r>
+        <w:rPr/>
+        <w:t xml:space="preserve">     </w:t>
+      </w:r>
+      <w:r>
+        <w:rPr/>
+        <w:t>成功：</w:t>
+      </w:r>
+      <w:r>
+        <w:rPr/>
+        <w:t>{result:true,content:</w:t>
+      </w:r>
+      <w:bookmarkStart w:id="5" w:name="__DdeLink__600_1941577828"/>
+      <w:r>
+        <w:rPr/>
+        <w:t>{id:string,quantiy_str:str</w:t>
+      </w:r>
+      <w:r>
+        <w:rPr/>
+        <w:t>in</w:t>
+      </w:r>
+      <w:r>
+        <w:rPr/>
+        <w:t>g,part_id:string,user_id:string,check_in_time:timestring,position_nr:string}</w:t>
+      </w:r>
+      <w:bookmarkEnd w:id="5"/>
       <w:r>
         <w:rPr/>
         <w:t>}</w:t>
@@ -1517,6 +1641,100 @@
     <w:p>
       <w:pPr>
         <w:pStyle w:val="Style20"/>
+        <w:rPr/>
+      </w:pPr>
+      <w:r>
+        <w:rPr/>
+      </w:r>
+    </w:p>
+    <w:p>
+      <w:pPr>
+        <w:pStyle w:val="Style20"/>
+        <w:rPr/>
+      </w:pPr>
+      <w:r>
+        <w:rPr/>
+      </w:r>
+    </w:p>
+    <w:p>
+      <w:pPr>
+        <w:pStyle w:val="Style20"/>
+        <w:rPr/>
+      </w:pPr>
+      <w:r>
+        <w:rPr/>
+        <w:t xml:space="preserve">13. </w:t>
+      </w:r>
+      <w:r>
+        <w:rPr/>
+        <w:t>将箱从清单中删除</w:t>
+      </w:r>
+    </w:p>
+    <w:p>
+      <w:pPr>
+        <w:pStyle w:val="Style20"/>
+        <w:numPr>
+          <w:ilvl w:val="0"/>
+          <w:numId w:val="1"/>
+        </w:numPr>
+        <w:rPr/>
+      </w:pPr>
+      <w:r>
+        <w:rPr/>
+        <w:t xml:space="preserve">URL </w:t>
+      </w:r>
+      <w:r>
+        <w:rPr/>
+        <w:t>：</w:t>
+      </w:r>
+      <w:r>
+        <w:rPr/>
+        <w:t>/api/v1/forklifts/remove_package/</w:t>
+      </w:r>
+    </w:p>
+    <w:p>
+      <w:pPr>
+        <w:pStyle w:val="Style20"/>
+        <w:numPr>
+          <w:ilvl w:val="0"/>
+          <w:numId w:val="1"/>
+        </w:numPr>
+        <w:rPr/>
+      </w:pPr>
+      <w:r>
+        <w:rPr/>
+        <w:t>参数：</w:t>
+      </w:r>
+      <w:r>
+        <w:rPr/>
+        <w:t xml:space="preserve">{package_id:string} # </w:t>
+      </w:r>
+      <w:r>
+        <w:rPr/>
+        <w:t>箱号</w:t>
+      </w:r>
+    </w:p>
+    <w:p>
+      <w:pPr>
+        <w:pStyle w:val="Style20"/>
+        <w:numPr>
+          <w:ilvl w:val="0"/>
+          <w:numId w:val="1"/>
+        </w:numPr>
+        <w:rPr/>
+      </w:pPr>
+      <w:r>
+        <w:rPr/>
+        <w:t>类型 ：</w:t>
+      </w:r>
+      <w:r>
+        <w:rPr/>
+        <w:t>DELETE</w:t>
+      </w:r>
+    </w:p>
+    <w:p>
+      <w:pPr>
+        <w:pStyle w:val="Style20"/>
         <w:numPr>
           <w:ilvl w:val="0"/>
           <w:numId w:val="1"/>
@@ -1535,11 +1753,752 @@
       </w:pPr>
       <w:r>
         <w:rPr/>
+        <w:t xml:space="preserve">      </w:t>
+      </w:r>
+      <w:r>
+        <w:rPr/>
+        <w:t>{result:boolean,content:string}</w:t>
+      </w:r>
+    </w:p>
+    <w:p>
+      <w:pPr>
+        <w:pStyle w:val="Style20"/>
+        <w:rPr/>
+      </w:pPr>
+      <w:r>
+        <w:rPr/>
+      </w:r>
+    </w:p>
+    <w:p>
+      <w:pPr>
+        <w:pStyle w:val="Style20"/>
+        <w:rPr/>
+      </w:pPr>
+      <w:r>
+        <w:rPr/>
+        <w:t xml:space="preserve">14. </w:t>
+      </w:r>
+      <w:r>
+        <w:rPr/>
+        <w:t>删除</w:t>
+      </w:r>
+      <w:bookmarkStart w:id="6" w:name="__DdeLink__363_1775282983"/>
+      <w:r>
+        <w:rPr/>
+        <w:t>托</w:t>
+      </w:r>
+      <w:bookmarkEnd w:id="6"/>
+      <w:r>
+        <w:rPr/>
+        <w:t>清单</w:t>
+      </w:r>
+    </w:p>
+    <w:p>
+      <w:pPr>
+        <w:pStyle w:val="Style20"/>
+        <w:numPr>
+          <w:ilvl w:val="0"/>
+          <w:numId w:val="1"/>
+        </w:numPr>
+        <w:rPr/>
+      </w:pPr>
+      <w:r>
+        <w:rPr/>
+        <w:t xml:space="preserve">URL </w:t>
+      </w:r>
+      <w:r>
+        <w:rPr/>
+        <w:t>：</w:t>
+      </w:r>
+      <w:r>
+        <w:rPr/>
+        <w:t>/api/v1/forklifts/:id</w:t>
+      </w:r>
+    </w:p>
+    <w:p>
+      <w:pPr>
+        <w:pStyle w:val="Style20"/>
+        <w:numPr>
+          <w:ilvl w:val="0"/>
+          <w:numId w:val="1"/>
+        </w:numPr>
+        <w:rPr/>
+      </w:pPr>
+      <w:r>
+        <w:rPr/>
+        <w:t>类型 ：</w:t>
+      </w:r>
+      <w:r>
+        <w:rPr/>
+        <w:t>DELETE</w:t>
+      </w:r>
+    </w:p>
+    <w:p>
+      <w:pPr>
+        <w:pStyle w:val="Style20"/>
+        <w:numPr>
+          <w:ilvl w:val="0"/>
+          <w:numId w:val="1"/>
+        </w:numPr>
+        <w:rPr/>
+      </w:pPr>
+      <w:r>
+        <w:rPr/>
+        <w:t>返回值：</w:t>
+      </w:r>
+    </w:p>
+    <w:p>
+      <w:pPr>
+        <w:pStyle w:val="Style20"/>
+        <w:rPr/>
+      </w:pPr>
+      <w:r>
+        <w:rPr/>
+        <w:t xml:space="preserve">      </w:t>
+      </w:r>
+      <w:r>
+        <w:rPr/>
+        <w:t>{result:boolean,content:string}</w:t>
+      </w:r>
+    </w:p>
+    <w:p>
+      <w:pPr>
+        <w:pStyle w:val="Style20"/>
+        <w:rPr/>
+      </w:pPr>
+      <w:r>
+        <w:rPr/>
+      </w:r>
+    </w:p>
+    <w:p>
+      <w:pPr>
+        <w:pStyle w:val="Style20"/>
+        <w:rPr/>
+      </w:pPr>
+      <w:r>
+        <w:rPr/>
+        <w:t xml:space="preserve">15. </w:t>
+      </w:r>
+      <w:r>
+        <w:rPr/>
+        <w:t>获取托清单详细</w:t>
+      </w:r>
+    </w:p>
+    <w:p>
+      <w:pPr>
+        <w:pStyle w:val="Style20"/>
+        <w:numPr>
+          <w:ilvl w:val="0"/>
+          <w:numId w:val="1"/>
+        </w:numPr>
+        <w:rPr/>
+      </w:pPr>
+      <w:r>
+        <w:rPr/>
+        <w:t xml:space="preserve">URL </w:t>
+      </w:r>
+      <w:r>
+        <w:rPr/>
+        <w:t>：</w:t>
+      </w:r>
+      <w:r>
+        <w:rPr/>
+        <w:t>/api/v1/forklifts/detail/</w:t>
+      </w:r>
+    </w:p>
+    <w:p>
+      <w:pPr>
+        <w:pStyle w:val="Style20"/>
+        <w:numPr>
+          <w:ilvl w:val="0"/>
+          <w:numId w:val="1"/>
+        </w:numPr>
+        <w:rPr/>
+      </w:pPr>
+      <w:r>
+        <w:rPr/>
+        <w:t>参数：</w:t>
+      </w:r>
+      <w:r>
+        <w:rPr/>
+        <w:t xml:space="preserve">{id:string} </w:t>
+      </w:r>
+    </w:p>
+    <w:p>
+      <w:pPr>
+        <w:pStyle w:val="Style20"/>
+        <w:numPr>
+          <w:ilvl w:val="0"/>
+          <w:numId w:val="1"/>
+        </w:numPr>
+        <w:rPr/>
+      </w:pPr>
+      <w:r>
+        <w:rPr/>
+        <w:t>类型 ：</w:t>
+      </w:r>
+      <w:r>
+        <w:rPr/>
+        <w:t>GET</w:t>
+      </w:r>
+    </w:p>
+    <w:p>
+      <w:pPr>
+        <w:pStyle w:val="Style20"/>
+        <w:numPr>
+          <w:ilvl w:val="0"/>
+          <w:numId w:val="1"/>
+        </w:numPr>
+        <w:rPr/>
+      </w:pPr>
+      <w:r>
+        <w:rPr/>
+        <w:t>返回值：</w:t>
+      </w:r>
+    </w:p>
+    <w:p>
+      <w:pPr>
+        <w:pStyle w:val="Style20"/>
+        <w:rPr/>
+      </w:pPr>
+      <w:r>
+        <w:rPr/>
+        <w:t xml:space="preserve">      </w:t>
+      </w:r>
+      <w:r>
+        <w:rPr/>
+        <w:t>{result:boolean,content:{id:string,</w:t>
+      </w:r>
+    </w:p>
+    <w:p>
+      <w:pPr>
+        <w:pStyle w:val="Style20"/>
+        <w:rPr/>
+      </w:pPr>
+      <w:r>
+        <w:rPr/>
+        <w:t xml:space="preserve">       </w:t>
+      </w:r>
+      <w:r>
+        <w:rPr/>
+        <w:t>whouse_id:string, user_id:string,packages:[</w:t>
+      </w:r>
+    </w:p>
+    <w:p>
+      <w:pPr>
+        <w:pStyle w:val="Style20"/>
+        <w:rPr/>
+      </w:pPr>
+      <w:r>
+        <w:rPr/>
+        <w:t>{id:string,quantiy:float,part_id:string,user_id:string,position_nr:string}</w:t>
+      </w:r>
+    </w:p>
+    <w:p>
+      <w:pPr>
+        <w:pStyle w:val="Style20"/>
+        <w:rPr/>
+      </w:pPr>
+      <w:r>
+        <w:rPr/>
+        <w:t xml:space="preserve">        </w:t>
+      </w:r>
+      <w:r>
+        <w:rPr/>
+        <w:t>]</w:t>
+      </w:r>
+    </w:p>
+    <w:p>
+      <w:pPr>
+        <w:pStyle w:val="Style20"/>
+        <w:rPr/>
+      </w:pPr>
+      <w:r>
+        <w:rPr/>
+        <w:t xml:space="preserve">      </w:t>
+      </w:r>
+      <w:r>
+        <w:rPr/>
+        <w:t>}}</w:t>
+      </w:r>
+    </w:p>
+    <w:p>
+      <w:pPr>
+        <w:pStyle w:val="Style20"/>
+        <w:rPr/>
+      </w:pPr>
+      <w:r>
+        <w:rPr/>
+      </w:r>
+    </w:p>
+    <w:p>
+      <w:pPr>
+        <w:pStyle w:val="Style20"/>
+        <w:rPr/>
+      </w:pPr>
+      <w:r>
+        <w:rPr/>
+        <w:t xml:space="preserve">15.1 </w:t>
+      </w:r>
+      <w:r>
+        <w:rPr/>
+        <w:t>修改清单信息（如部门，备货人）</w:t>
+      </w:r>
+    </w:p>
+    <w:p>
+      <w:pPr>
+        <w:pStyle w:val="Style20"/>
+        <w:numPr>
+          <w:ilvl w:val="0"/>
+          <w:numId w:val="1"/>
+        </w:numPr>
+        <w:rPr/>
+      </w:pPr>
+      <w:r>
+        <w:rPr/>
+        <w:t xml:space="preserve">URL </w:t>
+      </w:r>
+      <w:r>
+        <w:rPr/>
+        <w:t>：</w:t>
+      </w:r>
+      <w:r>
+        <w:rPr/>
+        <w:t>/api/v1/forklifts/:id</w:t>
+      </w:r>
+    </w:p>
+    <w:p>
+      <w:pPr>
+        <w:pStyle w:val="Style20"/>
+        <w:numPr>
+          <w:ilvl w:val="0"/>
+          <w:numId w:val="1"/>
+        </w:numPr>
+        <w:rPr/>
+      </w:pPr>
+      <w:r>
+        <w:rPr/>
+        <w:t>参数 ：</w:t>
+      </w:r>
+      <w:r>
+        <w:rPr/>
+        <w:t>{forklift:{whouse_id:string,stocker_id:string}} #</w:t>
+      </w:r>
+      <w:r>
+        <w:rPr/>
+        <w:t xml:space="preserve">其中  </w:t>
+      </w:r>
+      <w:r>
+        <w:rPr/>
+        <w:t xml:space="preserve">whouse_id, user_id </w:t>
+      </w:r>
+      <w:r>
+        <w:rPr/>
+        <w:t>可选</w:t>
+      </w:r>
+    </w:p>
+    <w:p>
+      <w:pPr>
+        <w:pStyle w:val="Style20"/>
+        <w:numPr>
+          <w:ilvl w:val="0"/>
+          <w:numId w:val="1"/>
+        </w:numPr>
+        <w:rPr/>
+      </w:pPr>
+      <w:r>
+        <w:rPr/>
+        <w:t>类型 ：</w:t>
+      </w:r>
+      <w:r>
+        <w:rPr/>
+        <w:t>PATCH</w:t>
+      </w:r>
+    </w:p>
+    <w:p>
+      <w:pPr>
+        <w:pStyle w:val="Style20"/>
+        <w:numPr>
+          <w:ilvl w:val="0"/>
+          <w:numId w:val="1"/>
+        </w:numPr>
+        <w:rPr/>
+      </w:pPr>
+      <w:r>
+        <w:rPr/>
+        <w:t>返回值：</w:t>
+      </w:r>
+    </w:p>
+    <w:p>
+      <w:pPr>
+        <w:pStyle w:val="Style20"/>
+        <w:rPr/>
+      </w:pPr>
+      <w:r>
+        <w:rPr/>
+        <w:t xml:space="preserve">      </w:t>
+      </w:r>
+      <w:r>
+        <w:rPr/>
+        <w:t>{result:boolean,content:string}</w:t>
+      </w:r>
+    </w:p>
+    <w:p>
+      <w:pPr>
+        <w:pStyle w:val="Style20"/>
+        <w:rPr/>
+      </w:pPr>
+      <w:r>
+        <w:rPr/>
+      </w:r>
+    </w:p>
+    <w:p>
+      <w:pPr>
+        <w:pStyle w:val="Style20"/>
+        <w:rPr/>
+      </w:pPr>
+      <w:r>
+        <w:rPr/>
+        <w:t xml:space="preserve">16. </w:t>
+      </w:r>
+      <w:r>
+        <w:rPr/>
+        <w:t>获取运单</w:t>
+      </w:r>
+    </w:p>
+    <w:p>
+      <w:pPr>
+        <w:pStyle w:val="Style20"/>
+        <w:numPr>
+          <w:ilvl w:val="0"/>
+          <w:numId w:val="1"/>
+        </w:numPr>
+        <w:rPr/>
+      </w:pPr>
+      <w:r>
+        <w:rPr/>
+        <w:t xml:space="preserve">URL </w:t>
+      </w:r>
+      <w:r>
+        <w:rPr/>
+        <w:t>：</w:t>
+      </w:r>
+      <w:r>
+        <w:rPr/>
+        <w:t>/api/v1/deliveries/list/</w:t>
+      </w:r>
+    </w:p>
+    <w:p>
+      <w:pPr>
+        <w:pStyle w:val="Style20"/>
+        <w:numPr>
+          <w:ilvl w:val="0"/>
+          <w:numId w:val="1"/>
+        </w:numPr>
+        <w:rPr/>
+      </w:pPr>
+      <w:r>
+        <w:rPr/>
+        <w:t>类型 ：</w:t>
+      </w:r>
+      <w:r>
+        <w:rPr/>
+        <w:t>GET</w:t>
+      </w:r>
+    </w:p>
+    <w:p>
+      <w:pPr>
+        <w:pStyle w:val="Style20"/>
+        <w:numPr>
+          <w:ilvl w:val="0"/>
+          <w:numId w:val="1"/>
+        </w:numPr>
+        <w:rPr/>
+      </w:pPr>
+      <w:r>
+        <w:rPr/>
+        <w:t>参数 ：</w:t>
+      </w:r>
+      <w:r>
+        <w:rPr/>
+        <w:t xml:space="preserve">{delivery_date:timestring,user_id:string,state:integer}# </w:t>
+      </w:r>
+      <w:r>
+        <w:rPr/>
+        <w:t>参数可选其中某些</w:t>
+      </w:r>
+    </w:p>
+    <w:p>
+      <w:pPr>
+        <w:pStyle w:val="Style20"/>
+        <w:numPr>
+          <w:ilvl w:val="0"/>
+          <w:numId w:val="1"/>
+        </w:numPr>
+        <w:rPr/>
+      </w:pPr>
+      <w:r>
+        <w:rPr/>
+        <w:t>返回值：</w:t>
+      </w:r>
+    </w:p>
+    <w:p>
+      <w:pPr>
+        <w:pStyle w:val="Style20"/>
+        <w:rPr/>
+      </w:pPr>
+      <w:r>
+        <w:rPr/>
+        <w:t>[{id:string,delivery_date:string,state:integer,state_display:string,user_id:string,can_delete:boolean,destination:string}]</w:t>
+      </w:r>
+    </w:p>
+    <w:p>
+      <w:pPr>
+        <w:pStyle w:val="Style20"/>
+        <w:rPr/>
+      </w:pPr>
+      <w:r>
+        <w:rPr/>
+      </w:r>
+    </w:p>
+    <w:p>
+      <w:pPr>
+        <w:pStyle w:val="Style20"/>
+        <w:rPr/>
+      </w:pPr>
+      <w:r>
+        <w:rPr/>
+        <w:t xml:space="preserve">17. </w:t>
+      </w:r>
+      <w:r>
+        <w:rPr/>
+        <w:t>扫描托清单，验证是否可以加入运单</w:t>
+      </w:r>
+    </w:p>
+    <w:p>
+      <w:pPr>
+        <w:pStyle w:val="Style20"/>
+        <w:numPr>
+          <w:ilvl w:val="0"/>
+          <w:numId w:val="1"/>
+        </w:numPr>
+        <w:rPr/>
+      </w:pPr>
+      <w:r>
+        <w:rPr/>
+        <w:t xml:space="preserve">URL </w:t>
+      </w:r>
+      <w:r>
+        <w:rPr/>
+        <w:t>：</w:t>
+      </w:r>
+      <w:r>
+        <w:rPr/>
+        <w:t>/api/v1/deliveries/check_forklift/</w:t>
+      </w:r>
+    </w:p>
+    <w:p>
+      <w:pPr>
+        <w:pStyle w:val="Style20"/>
+        <w:numPr>
+          <w:ilvl w:val="0"/>
+          <w:numId w:val="1"/>
+        </w:numPr>
+        <w:rPr/>
+      </w:pPr>
+      <w:r>
+        <w:rPr/>
+        <w:t>类型 ：</w:t>
+      </w:r>
+      <w:r>
+        <w:rPr/>
+        <w:t>POST</w:t>
+      </w:r>
+    </w:p>
+    <w:p>
+      <w:pPr>
+        <w:pStyle w:val="Style20"/>
+        <w:numPr>
+          <w:ilvl w:val="0"/>
+          <w:numId w:val="1"/>
+        </w:numPr>
+        <w:rPr/>
+      </w:pPr>
+      <w:r>
+        <w:rPr/>
+        <w:t>参数 ：</w:t>
+      </w:r>
+      <w:r>
+        <w:rPr/>
+        <w:t xml:space="preserve">{id:string} # id </w:t>
+      </w:r>
+      <w:r>
+        <w:rPr/>
+        <w:t>是托清单号</w:t>
+      </w:r>
+    </w:p>
+    <w:p>
+      <w:pPr>
+        <w:pStyle w:val="Style20"/>
+        <w:numPr>
+          <w:ilvl w:val="0"/>
+          <w:numId w:val="1"/>
+        </w:numPr>
+        <w:rPr/>
+      </w:pPr>
+      <w:r>
+        <w:rPr/>
+        <w:t>返回值：</w:t>
+      </w:r>
+    </w:p>
+    <w:p>
+      <w:pPr>
+        <w:pStyle w:val="Style20"/>
+        <w:rPr/>
+      </w:pPr>
+      <w:r>
+        <w:rPr/>
         <w:t xml:space="preserve">     </w:t>
       </w:r>
       <w:r>
         <w:rPr/>
-        <w:t xml:space="preserve">失败： </w:t>
+        <w:t xml:space="preserve">不可加入： </w:t>
+      </w:r>
+      <w:r>
+        <w:rPr/>
+        <w:t xml:space="preserve">{result:false,content:string} </w:t>
+      </w:r>
+    </w:p>
+    <w:p>
+      <w:pPr>
+        <w:pStyle w:val="Style20"/>
+        <w:rPr/>
+      </w:pPr>
+      <w:r>
+        <w:rPr/>
+        <w:t xml:space="preserve">     </w:t>
+      </w:r>
+      <w:r>
+        <w:rPr/>
+        <w:t>可加入：</w:t>
+      </w:r>
+      <w:r>
+        <w:rPr/>
+        <w:t>{result:true,content:{id:string,created_at:string,stocker_id:string,whouse_id:string}}</w:t>
+      </w:r>
+    </w:p>
+    <w:p>
+      <w:pPr>
+        <w:pStyle w:val="Style20"/>
+        <w:rPr/>
+      </w:pPr>
+      <w:r>
+        <w:rPr/>
+      </w:r>
+    </w:p>
+    <w:p>
+      <w:pPr>
+        <w:pStyle w:val="Style20"/>
+        <w:rPr/>
+      </w:pPr>
+      <w:r>
+        <w:rPr/>
+      </w:r>
+    </w:p>
+    <w:p>
+      <w:pPr>
+        <w:pStyle w:val="Style20"/>
+        <w:rPr/>
+      </w:pPr>
+      <w:r>
+        <w:rPr/>
+        <w:t xml:space="preserve">18. </w:t>
+      </w:r>
+      <w:r>
+        <w:rPr/>
+        <w:t>生成运单</w:t>
+      </w:r>
+    </w:p>
+    <w:p>
+      <w:pPr>
+        <w:pStyle w:val="Style20"/>
+        <w:numPr>
+          <w:ilvl w:val="0"/>
+          <w:numId w:val="1"/>
+        </w:numPr>
+        <w:rPr/>
+      </w:pPr>
+      <w:r>
+        <w:rPr/>
+        <w:t xml:space="preserve">URL </w:t>
+      </w:r>
+      <w:r>
+        <w:rPr/>
+        <w:t>：</w:t>
+      </w:r>
+      <w:r>
+        <w:rPr/>
+        <w:t>/api/v1/deliveries/</w:t>
+      </w:r>
+    </w:p>
+    <w:p>
+      <w:pPr>
+        <w:pStyle w:val="Style20"/>
+        <w:numPr>
+          <w:ilvl w:val="0"/>
+          <w:numId w:val="1"/>
+        </w:numPr>
+        <w:rPr/>
+      </w:pPr>
+      <w:r>
+        <w:rPr/>
+        <w:t>类型 ：</w:t>
+      </w:r>
+      <w:r>
+        <w:rPr/>
+        <w:t>POST</w:t>
+      </w:r>
+    </w:p>
+    <w:p>
+      <w:pPr>
+        <w:pStyle w:val="Style20"/>
+        <w:numPr>
+          <w:ilvl w:val="0"/>
+          <w:numId w:val="1"/>
+        </w:numPr>
+        <w:rPr/>
+      </w:pPr>
+      <w:r>
+        <w:rPr/>
+        <w:t>参数 ：</w:t>
+      </w:r>
+      <w:r>
+        <w:rPr/>
+        <w:t>{location_id:string,user_id:string,forklifts:[id]}</w:t>
+      </w:r>
+    </w:p>
+    <w:p>
+      <w:pPr>
+        <w:pStyle w:val="Style20"/>
+        <w:numPr>
+          <w:ilvl w:val="0"/>
+          <w:numId w:val="1"/>
+        </w:numPr>
+        <w:rPr/>
+      </w:pPr>
+      <w:r>
+        <w:rPr/>
+        <w:t>返回值：</w:t>
+      </w:r>
+    </w:p>
+    <w:p>
+      <w:pPr>
+        <w:pStyle w:val="Style20"/>
+        <w:rPr/>
+      </w:pPr>
+      <w:r>
+        <w:rPr/>
+        <w:t>失败：</w:t>
       </w:r>
       <w:r>
         <w:rPr/>
@@ -1553,81 +2512,34 @@
       </w:pPr>
       <w:r>
         <w:rPr/>
-        <w:t xml:space="preserve">     </w:t>
-      </w:r>
-      <w:r>
-        <w:rPr/>
         <w:t>成功：</w:t>
       </w:r>
       <w:r>
         <w:rPr/>
-        <w:t>{result:true,content:</w:t>
-      </w:r>
-      <w:bookmarkStart w:id="5" w:name="__DdeLink__600_1941577828"/>
-      <w:r>
-        <w:rPr/>
-        <w:t>{id:string,quantiy_</w:t>
-      </w:r>
-      <w:r>
-        <w:rPr/>
-        <w:t>str</w:t>
-      </w:r>
-      <w:r>
-        <w:rPr/>
-        <w:t>:</w:t>
-      </w:r>
-      <w:r>
-        <w:rPr/>
-        <w:t>stromg</w:t>
-      </w:r>
-      <w:r>
-        <w:rPr/>
-        <w:t>,part_id:string,user_id:string,</w:t>
-      </w:r>
-      <w:r>
-        <w:rPr/>
-        <w:t>check_in_time:timestring</w:t>
-      </w:r>
-      <w:r>
-        <w:rPr/>
-        <w:t>,position_nr:string}</w:t>
-      </w:r>
-      <w:bookmarkEnd w:id="5"/>
-      <w:r>
-        <w:rPr/>
-        <w:t>}</w:t>
-      </w:r>
-    </w:p>
-    <w:p>
-      <w:pPr>
-        <w:pStyle w:val="Style20"/>
-        <w:rPr/>
-      </w:pPr>
-      <w:r>
-        <w:rPr/>
-      </w:r>
-    </w:p>
-    <w:p>
-      <w:pPr>
-        <w:pStyle w:val="Style20"/>
-        <w:rPr/>
-      </w:pPr>
-      <w:r>
-        <w:rPr/>
-      </w:r>
-    </w:p>
-    <w:p>
-      <w:pPr>
-        <w:pStyle w:val="Style20"/>
-        <w:rPr/>
-      </w:pPr>
-      <w:r>
-        <w:rPr/>
-        <w:t xml:space="preserve">13. </w:t>
-      </w:r>
-      <w:r>
-        <w:rPr/>
-        <w:t>将箱从清单中删除</w:t>
+        <w:t>{result:true,content:{id:string,delivery_date:timestring,user_id:string}}</w:t>
+      </w:r>
+    </w:p>
+    <w:p>
+      <w:pPr>
+        <w:pStyle w:val="Style20"/>
+        <w:rPr/>
+      </w:pPr>
+      <w:r>
+        <w:rPr/>
+      </w:r>
+    </w:p>
+    <w:p>
+      <w:pPr>
+        <w:pStyle w:val="Style20"/>
+        <w:rPr/>
+      </w:pPr>
+      <w:r>
+        <w:rPr/>
+        <w:t xml:space="preserve">19. </w:t>
+      </w:r>
+      <w:r>
+        <w:rPr/>
+        <w:t>将托清单从运单中删除</w:t>
       </w:r>
     </w:p>
     <w:p>
@@ -1649,37 +2561,7 @@
       </w:r>
       <w:r>
         <w:rPr/>
-        <w:t>/api/v1/forklifts/remove_package/</w:t>
-      </w:r>
-    </w:p>
-    <w:p>
-      <w:pPr>
-        <w:pStyle w:val="Style20"/>
-        <w:numPr>
-          <w:ilvl w:val="0"/>
-          <w:numId w:val="1"/>
-        </w:numPr>
-        <w:rPr/>
-      </w:pPr>
-      <w:r>
-        <w:rPr/>
-        <w:t>参数：</w:t>
-      </w:r>
-      <w:r>
-        <w:rPr/>
-        <w:t>{package_</w:t>
-      </w:r>
-      <w:r>
-        <w:rPr/>
-        <w:t>id</w:t>
-      </w:r>
-      <w:r>
-        <w:rPr/>
-        <w:t xml:space="preserve">:string} # </w:t>
-      </w:r>
-      <w:r>
-        <w:rPr/>
-        <w:t>箱号</w:t>
+        <w:t>/api/v1/deliveries/remove_forklift/</w:t>
       </w:r>
     </w:p>
     <w:p>
@@ -1697,7 +2579,29 @@
       </w:r>
       <w:r>
         <w:rPr/>
-        <w:t>DELETE</w:t>
+        <w:t>POST</w:t>
+      </w:r>
+    </w:p>
+    <w:p>
+      <w:pPr>
+        <w:pStyle w:val="Style20"/>
+        <w:numPr>
+          <w:ilvl w:val="0"/>
+          <w:numId w:val="1"/>
+        </w:numPr>
+        <w:rPr/>
+      </w:pPr>
+      <w:r>
+        <w:rPr/>
+        <w:t>参数 ：</w:t>
+      </w:r>
+      <w:r>
+        <w:rPr/>
+        <w:t xml:space="preserve">{id:string} # id </w:t>
+      </w:r>
+      <w:r>
+        <w:rPr/>
+        <w:t>是托清单号</w:t>
       </w:r>
     </w:p>
     <w:p>
@@ -1725,40 +2629,30 @@
       </w:r>
       <w:r>
         <w:rPr/>
-        <w:t>{result:boolean,content:string}</w:t>
-      </w:r>
-    </w:p>
-    <w:p>
-      <w:pPr>
-        <w:pStyle w:val="Style20"/>
-        <w:rPr/>
-      </w:pPr>
-      <w:r>
-        <w:rPr/>
-      </w:r>
-    </w:p>
-    <w:p>
-      <w:pPr>
-        <w:pStyle w:val="Style20"/>
-        <w:rPr/>
-      </w:pPr>
-      <w:r>
-        <w:rPr/>
-        <w:t xml:space="preserve">14. </w:t>
-      </w:r>
-      <w:r>
-        <w:rPr/>
-        <w:t>删除</w:t>
-      </w:r>
-      <w:bookmarkStart w:id="6" w:name="__DdeLink__363_1775282983"/>
-      <w:r>
-        <w:rPr/>
-        <w:t>托</w:t>
-      </w:r>
-      <w:bookmarkEnd w:id="6"/>
-      <w:r>
-        <w:rPr/>
-        <w:t>清单</w:t>
+        <w:t xml:space="preserve">{result:boolean,content:string} </w:t>
+      </w:r>
+    </w:p>
+    <w:p>
+      <w:pPr>
+        <w:pStyle w:val="Style20"/>
+        <w:rPr/>
+      </w:pPr>
+      <w:r>
+        <w:rPr/>
+      </w:r>
+    </w:p>
+    <w:p>
+      <w:pPr>
+        <w:pStyle w:val="Style20"/>
+        <w:rPr/>
+      </w:pPr>
+      <w:r>
+        <w:rPr/>
+        <w:t xml:space="preserve">20. </w:t>
+      </w:r>
+      <w:r>
+        <w:rPr/>
+        <w:t>向运单中添加托清单</w:t>
       </w:r>
     </w:p>
     <w:p>
@@ -1780,7 +2674,7 @@
       </w:r>
       <w:r>
         <w:rPr/>
-        <w:t>/api/v1/forklifts/:id</w:t>
+        <w:t>/api/v1/deliveries/add_forklift/</w:t>
       </w:r>
     </w:p>
     <w:p>
@@ -1798,7 +2692,29 @@
       </w:r>
       <w:r>
         <w:rPr/>
-        <w:t>DELETE</w:t>
+        <w:t>POST</w:t>
+      </w:r>
+    </w:p>
+    <w:p>
+      <w:pPr>
+        <w:pStyle w:val="Style20"/>
+        <w:numPr>
+          <w:ilvl w:val="0"/>
+          <w:numId w:val="1"/>
+        </w:numPr>
+        <w:rPr/>
+      </w:pPr>
+      <w:r>
+        <w:rPr/>
+        <w:t>参数 ：</w:t>
+      </w:r>
+      <w:r>
+        <w:rPr/>
+        <w:t xml:space="preserve">{id:string,forklift:[id]} # id </w:t>
+      </w:r>
+      <w:r>
+        <w:rPr/>
+        <w:t>是运单号，</w:t>
       </w:r>
     </w:p>
     <w:p>
@@ -1826,30 +2742,30 @@
       </w:r>
       <w:r>
         <w:rPr/>
-        <w:t>{result:boolean,content:string}</w:t>
-      </w:r>
-    </w:p>
-    <w:p>
-      <w:pPr>
-        <w:pStyle w:val="Style20"/>
-        <w:rPr/>
-      </w:pPr>
-      <w:r>
-        <w:rPr/>
-      </w:r>
-    </w:p>
-    <w:p>
-      <w:pPr>
-        <w:pStyle w:val="Style20"/>
-        <w:rPr/>
-      </w:pPr>
-      <w:r>
-        <w:rPr/>
-        <w:t xml:space="preserve">15. </w:t>
-      </w:r>
-      <w:r>
-        <w:rPr/>
-        <w:t>获取托清单详细</w:t>
+        <w:t xml:space="preserve">{result:boolean,content:string} </w:t>
+      </w:r>
+    </w:p>
+    <w:p>
+      <w:pPr>
+        <w:pStyle w:val="Style20"/>
+        <w:rPr/>
+      </w:pPr>
+      <w:r>
+        <w:rPr/>
+      </w:r>
+    </w:p>
+    <w:p>
+      <w:pPr>
+        <w:pStyle w:val="Style20"/>
+        <w:rPr/>
+      </w:pPr>
+      <w:r>
+        <w:rPr/>
+        <w:t xml:space="preserve">21. </w:t>
+      </w:r>
+      <w:r>
+        <w:rPr/>
+        <w:t>获取运单详细</w:t>
       </w:r>
     </w:p>
     <w:p>
@@ -1871,25 +2787,7 @@
       </w:r>
       <w:r>
         <w:rPr/>
-        <w:t>/api/v1/forklifts/detail/</w:t>
-      </w:r>
-    </w:p>
-    <w:p>
-      <w:pPr>
-        <w:pStyle w:val="Style20"/>
-        <w:numPr>
-          <w:ilvl w:val="0"/>
-          <w:numId w:val="1"/>
-        </w:numPr>
-        <w:rPr/>
-      </w:pPr>
-      <w:r>
-        <w:rPr/>
-        <w:t>参数：</w:t>
-      </w:r>
-      <w:r>
-        <w:rPr/>
-        <w:t xml:space="preserve">{id:string} </w:t>
+        <w:t>/api/v1/deliveries/detail/</w:t>
       </w:r>
     </w:p>
     <w:p>
@@ -1921,6 +2819,28 @@
       </w:pPr>
       <w:r>
         <w:rPr/>
+        <w:t>参数 ：</w:t>
+      </w:r>
+      <w:r>
+        <w:rPr/>
+        <w:t xml:space="preserve">{id:string} # id </w:t>
+      </w:r>
+      <w:r>
+        <w:rPr/>
+        <w:t>是运单号，</w:t>
+      </w:r>
+    </w:p>
+    <w:p>
+      <w:pPr>
+        <w:pStyle w:val="Style20"/>
+        <w:numPr>
+          <w:ilvl w:val="0"/>
+          <w:numId w:val="1"/>
+        </w:numPr>
+        <w:rPr/>
+      </w:pPr>
+      <w:r>
+        <w:rPr/>
         <w:t>返回值：</w:t>
       </w:r>
     </w:p>
@@ -1935,927 +2855,7 @@
       </w:r>
       <w:r>
         <w:rPr/>
-        <w:t>{result:boolean,content:{id:string,</w:t>
-      </w:r>
-    </w:p>
-    <w:p>
-      <w:pPr>
-        <w:pStyle w:val="Style20"/>
-        <w:rPr/>
-      </w:pPr>
-      <w:r>
-        <w:rPr/>
-        <w:t xml:space="preserve">       </w:t>
-      </w:r>
-      <w:r>
-        <w:rPr/>
-        <w:t>whouse_id:string, user_id:string,packages:[</w:t>
-      </w:r>
-    </w:p>
-    <w:p>
-      <w:pPr>
-        <w:pStyle w:val="Style20"/>
-        <w:rPr/>
-      </w:pPr>
-      <w:r>
-        <w:rPr/>
-        <w:t>{id:string,quantiy:float,part_id:string,user_id:string,position_nr:string}</w:t>
-      </w:r>
-    </w:p>
-    <w:p>
-      <w:pPr>
-        <w:pStyle w:val="Style20"/>
-        <w:rPr/>
-      </w:pPr>
-      <w:r>
-        <w:rPr/>
-        <w:t xml:space="preserve">        </w:t>
-      </w:r>
-      <w:r>
-        <w:rPr/>
-        <w:t>]</w:t>
-      </w:r>
-    </w:p>
-    <w:p>
-      <w:pPr>
-        <w:pStyle w:val="Style20"/>
-        <w:rPr/>
-      </w:pPr>
-      <w:r>
-        <w:rPr/>
-        <w:t xml:space="preserve">      </w:t>
-      </w:r>
-      <w:r>
-        <w:rPr/>
-        <w:t>}}</w:t>
-      </w:r>
-    </w:p>
-    <w:p>
-      <w:pPr>
-        <w:pStyle w:val="Style20"/>
-        <w:rPr/>
-      </w:pPr>
-      <w:r>
-        <w:rPr/>
-      </w:r>
-    </w:p>
-    <w:p>
-      <w:pPr>
-        <w:pStyle w:val="Style20"/>
-        <w:rPr/>
-      </w:pPr>
-      <w:r>
-        <w:rPr/>
-        <w:t xml:space="preserve">15.1 </w:t>
-      </w:r>
-      <w:r>
-        <w:rPr/>
-        <w:t>修改清单信息（如部门，备货人）</w:t>
-      </w:r>
-    </w:p>
-    <w:p>
-      <w:pPr>
-        <w:pStyle w:val="Style20"/>
-        <w:numPr>
-          <w:ilvl w:val="0"/>
-          <w:numId w:val="1"/>
-        </w:numPr>
-        <w:rPr/>
-      </w:pPr>
-      <w:r>
-        <w:rPr/>
-        <w:t xml:space="preserve">URL </w:t>
-      </w:r>
-      <w:r>
-        <w:rPr/>
-        <w:t>：</w:t>
-      </w:r>
-      <w:r>
-        <w:rPr/>
-        <w:t>/api/v1/forklifts/:id</w:t>
-      </w:r>
-    </w:p>
-    <w:p>
-      <w:pPr>
-        <w:pStyle w:val="Style20"/>
-        <w:numPr>
-          <w:ilvl w:val="0"/>
-          <w:numId w:val="1"/>
-        </w:numPr>
-        <w:rPr/>
-      </w:pPr>
-      <w:r>
-        <w:rPr/>
-        <w:t>参数 ：</w:t>
-      </w:r>
-      <w:r>
-        <w:rPr/>
-        <w:t>{forklift:{whouse_id:string,</w:t>
-      </w:r>
-      <w:r>
-        <w:rPr/>
-        <w:t>stocker</w:t>
-      </w:r>
-      <w:r>
-        <w:rPr/>
-        <w:t>_id:string}} #</w:t>
-      </w:r>
-      <w:r>
-        <w:rPr/>
-        <w:t xml:space="preserve">其中  </w:t>
-      </w:r>
-      <w:r>
-        <w:rPr/>
-        <w:t xml:space="preserve">whouse_id, user_id </w:t>
-      </w:r>
-      <w:r>
-        <w:rPr/>
-        <w:t>可选</w:t>
-      </w:r>
-    </w:p>
-    <w:p>
-      <w:pPr>
-        <w:pStyle w:val="Style20"/>
-        <w:numPr>
-          <w:ilvl w:val="0"/>
-          <w:numId w:val="1"/>
-        </w:numPr>
-        <w:rPr/>
-      </w:pPr>
-      <w:r>
-        <w:rPr/>
-        <w:t>类型 ：</w:t>
-      </w:r>
-      <w:r>
-        <w:rPr/>
-        <w:t>PATCH</w:t>
-      </w:r>
-    </w:p>
-    <w:p>
-      <w:pPr>
-        <w:pStyle w:val="Style20"/>
-        <w:numPr>
-          <w:ilvl w:val="0"/>
-          <w:numId w:val="1"/>
-        </w:numPr>
-        <w:rPr/>
-      </w:pPr>
-      <w:r>
-        <w:rPr/>
-        <w:t>返回值：</w:t>
-      </w:r>
-    </w:p>
-    <w:p>
-      <w:pPr>
-        <w:pStyle w:val="Style20"/>
-        <w:rPr/>
-      </w:pPr>
-      <w:r>
-        <w:rPr/>
-        <w:t xml:space="preserve">      </w:t>
-      </w:r>
-      <w:r>
-        <w:rPr/>
-        <w:t>{result:boolean,content:string}</w:t>
-      </w:r>
-    </w:p>
-    <w:p>
-      <w:pPr>
-        <w:pStyle w:val="Style20"/>
-        <w:rPr/>
-      </w:pPr>
-      <w:r>
-        <w:rPr/>
-      </w:r>
-    </w:p>
-    <w:p>
-      <w:pPr>
-        <w:pStyle w:val="Style20"/>
-        <w:rPr/>
-      </w:pPr>
-      <w:r>
-        <w:rPr/>
-        <w:t xml:space="preserve">16. </w:t>
-      </w:r>
-      <w:r>
-        <w:rPr/>
-        <w:t>获取运单</w:t>
-      </w:r>
-    </w:p>
-    <w:p>
-      <w:pPr>
-        <w:pStyle w:val="Style20"/>
-        <w:numPr>
-          <w:ilvl w:val="0"/>
-          <w:numId w:val="1"/>
-        </w:numPr>
-        <w:rPr/>
-      </w:pPr>
-      <w:r>
-        <w:rPr/>
-        <w:t xml:space="preserve">URL </w:t>
-      </w:r>
-      <w:r>
-        <w:rPr/>
-        <w:t>：</w:t>
-      </w:r>
-      <w:r>
-        <w:rPr/>
-        <w:t>/api/v1/deliveries/list/</w:t>
-      </w:r>
-    </w:p>
-    <w:p>
-      <w:pPr>
-        <w:pStyle w:val="Style20"/>
-        <w:numPr>
-          <w:ilvl w:val="0"/>
-          <w:numId w:val="1"/>
-        </w:numPr>
-        <w:rPr/>
-      </w:pPr>
-      <w:r>
-        <w:rPr/>
-        <w:t>类型 ：</w:t>
-      </w:r>
-      <w:r>
-        <w:rPr/>
-        <w:t>GET</w:t>
-      </w:r>
-    </w:p>
-    <w:p>
-      <w:pPr>
-        <w:pStyle w:val="Style20"/>
-        <w:numPr>
-          <w:ilvl w:val="0"/>
-          <w:numId w:val="1"/>
-        </w:numPr>
-        <w:rPr/>
-      </w:pPr>
-      <w:r>
-        <w:rPr/>
-        <w:t>参数 ：</w:t>
-      </w:r>
-      <w:r>
-        <w:rPr/>
-        <w:t xml:space="preserve">{delivery_date:timestring,user_id:string,state:integer}# </w:t>
-      </w:r>
-      <w:r>
-        <w:rPr/>
-        <w:t>参数可选其中某些</w:t>
-      </w:r>
-    </w:p>
-    <w:p>
-      <w:pPr>
-        <w:pStyle w:val="Style20"/>
-        <w:numPr>
-          <w:ilvl w:val="0"/>
-          <w:numId w:val="1"/>
-        </w:numPr>
-        <w:rPr/>
-      </w:pPr>
-      <w:r>
-        <w:rPr/>
-        <w:t>返回值：</w:t>
-      </w:r>
-    </w:p>
-    <w:p>
-      <w:pPr>
-        <w:pStyle w:val="Style20"/>
-        <w:rPr/>
-      </w:pPr>
-      <w:r>
-        <w:rPr/>
-        <w:t>[{id:string,delivery_date:string,state:integer,state_display:string,user_id:string,can_delete:boolean,</w:t>
-      </w:r>
-      <w:r>
-        <w:rPr/>
-        <w:t>destination:string</w:t>
-      </w:r>
-      <w:r>
-        <w:rPr/>
-        <w:t>}]</w:t>
-      </w:r>
-    </w:p>
-    <w:p>
-      <w:pPr>
-        <w:pStyle w:val="Style20"/>
-        <w:rPr/>
-      </w:pPr>
-      <w:r>
-        <w:rPr/>
-      </w:r>
-    </w:p>
-    <w:p>
-      <w:pPr>
-        <w:pStyle w:val="Style20"/>
-        <w:rPr/>
-      </w:pPr>
-      <w:r>
-        <w:rPr/>
-        <w:t xml:space="preserve">17. </w:t>
-      </w:r>
-      <w:r>
-        <w:rPr/>
-        <w:t>扫描托清单，验证是否可以加入运单</w:t>
-      </w:r>
-    </w:p>
-    <w:p>
-      <w:pPr>
-        <w:pStyle w:val="Style20"/>
-        <w:numPr>
-          <w:ilvl w:val="0"/>
-          <w:numId w:val="1"/>
-        </w:numPr>
-        <w:rPr/>
-      </w:pPr>
-      <w:r>
-        <w:rPr/>
-        <w:t xml:space="preserve">URL </w:t>
-      </w:r>
-      <w:r>
-        <w:rPr/>
-        <w:t>：</w:t>
-      </w:r>
-      <w:r>
-        <w:rPr/>
-        <w:t>/api/v1/deliveries/check_forklift/</w:t>
-      </w:r>
-    </w:p>
-    <w:p>
-      <w:pPr>
-        <w:pStyle w:val="Style20"/>
-        <w:numPr>
-          <w:ilvl w:val="0"/>
-          <w:numId w:val="1"/>
-        </w:numPr>
-        <w:rPr/>
-      </w:pPr>
-      <w:r>
-        <w:rPr/>
-        <w:t>类型 ：</w:t>
-      </w:r>
-      <w:r>
-        <w:rPr/>
-        <w:t>POST</w:t>
-      </w:r>
-    </w:p>
-    <w:p>
-      <w:pPr>
-        <w:pStyle w:val="Style20"/>
-        <w:numPr>
-          <w:ilvl w:val="0"/>
-          <w:numId w:val="1"/>
-        </w:numPr>
-        <w:rPr/>
-      </w:pPr>
-      <w:r>
-        <w:rPr/>
-        <w:t>参数 ：</w:t>
-      </w:r>
-      <w:r>
-        <w:rPr/>
-        <w:t xml:space="preserve">{id:string} # id </w:t>
-      </w:r>
-      <w:r>
-        <w:rPr/>
-        <w:t>是托清单号</w:t>
-      </w:r>
-    </w:p>
-    <w:p>
-      <w:pPr>
-        <w:pStyle w:val="Style20"/>
-        <w:numPr>
-          <w:ilvl w:val="0"/>
-          <w:numId w:val="1"/>
-        </w:numPr>
-        <w:rPr/>
-      </w:pPr>
-      <w:r>
-        <w:rPr/>
-        <w:t>返回值：</w:t>
-      </w:r>
-    </w:p>
-    <w:p>
-      <w:pPr>
-        <w:pStyle w:val="Style20"/>
-        <w:rPr/>
-      </w:pPr>
-      <w:r>
-        <w:rPr/>
-        <w:t xml:space="preserve">     </w:t>
-      </w:r>
-      <w:r>
-        <w:rPr/>
-        <w:t xml:space="preserve">不可加入： </w:t>
-      </w:r>
-      <w:r>
-        <w:rPr/>
-        <w:t xml:space="preserve">{result:false,content:string} </w:t>
-      </w:r>
-    </w:p>
-    <w:p>
-      <w:pPr>
-        <w:pStyle w:val="Style20"/>
-        <w:rPr/>
-      </w:pPr>
-      <w:r>
-        <w:rPr/>
-        <w:t xml:space="preserve">     </w:t>
-      </w:r>
-      <w:r>
-        <w:rPr/>
-        <w:t>可加入：</w:t>
-      </w:r>
-      <w:r>
-        <w:rPr/>
-        <w:t>{result:true,content:{id:string,created_at:string,</w:t>
-      </w:r>
-      <w:r>
-        <w:rPr/>
-        <w:t>stocker</w:t>
-      </w:r>
-      <w:r>
-        <w:rPr/>
-        <w:t>_id:string,whouse_id:string}}</w:t>
-      </w:r>
-    </w:p>
-    <w:p>
-      <w:pPr>
-        <w:pStyle w:val="Style20"/>
-        <w:rPr/>
-      </w:pPr>
-      <w:r>
-        <w:rPr/>
-      </w:r>
-    </w:p>
-    <w:p>
-      <w:pPr>
-        <w:pStyle w:val="Style20"/>
-        <w:rPr/>
-      </w:pPr>
-      <w:r>
-        <w:rPr/>
-      </w:r>
-    </w:p>
-    <w:p>
-      <w:pPr>
-        <w:pStyle w:val="Style20"/>
-        <w:rPr/>
-      </w:pPr>
-      <w:r>
-        <w:rPr/>
-        <w:t xml:space="preserve">18. </w:t>
-      </w:r>
-      <w:r>
-        <w:rPr/>
-        <w:t>生成运单</w:t>
-      </w:r>
-    </w:p>
-    <w:p>
-      <w:pPr>
-        <w:pStyle w:val="Style20"/>
-        <w:numPr>
-          <w:ilvl w:val="0"/>
-          <w:numId w:val="1"/>
-        </w:numPr>
-        <w:rPr/>
-      </w:pPr>
-      <w:r>
-        <w:rPr/>
-        <w:t xml:space="preserve">URL </w:t>
-      </w:r>
-      <w:r>
-        <w:rPr/>
-        <w:t>：</w:t>
-      </w:r>
-      <w:r>
-        <w:rPr/>
-        <w:t>/api/v1/deliveries/</w:t>
-      </w:r>
-    </w:p>
-    <w:p>
-      <w:pPr>
-        <w:pStyle w:val="Style20"/>
-        <w:numPr>
-          <w:ilvl w:val="0"/>
-          <w:numId w:val="1"/>
-        </w:numPr>
-        <w:rPr/>
-      </w:pPr>
-      <w:r>
-        <w:rPr/>
-        <w:t>类型 ：</w:t>
-      </w:r>
-      <w:r>
-        <w:rPr/>
-        <w:t>POST</w:t>
-      </w:r>
-    </w:p>
-    <w:p>
-      <w:pPr>
-        <w:pStyle w:val="Style20"/>
-        <w:numPr>
-          <w:ilvl w:val="0"/>
-          <w:numId w:val="1"/>
-        </w:numPr>
-        <w:rPr/>
-      </w:pPr>
-      <w:r>
-        <w:rPr/>
-        <w:t>参数 ：</w:t>
-      </w:r>
-      <w:r>
-        <w:rPr/>
-        <w:t>{location_id:string,user_id:string,forklifts:[id]}</w:t>
-      </w:r>
-    </w:p>
-    <w:p>
-      <w:pPr>
-        <w:pStyle w:val="Style20"/>
-        <w:numPr>
-          <w:ilvl w:val="0"/>
-          <w:numId w:val="1"/>
-        </w:numPr>
-        <w:rPr/>
-      </w:pPr>
-      <w:r>
-        <w:rPr/>
-        <w:t>返回值：</w:t>
-      </w:r>
-    </w:p>
-    <w:p>
-      <w:pPr>
-        <w:pStyle w:val="Style20"/>
-        <w:rPr/>
-      </w:pPr>
-      <w:r>
-        <w:rPr/>
-        <w:t>失败：</w:t>
-      </w:r>
-      <w:r>
-        <w:rPr/>
-        <w:t>{result:false,content:string}</w:t>
-      </w:r>
-    </w:p>
-    <w:p>
-      <w:pPr>
-        <w:pStyle w:val="Style20"/>
-        <w:rPr/>
-      </w:pPr>
-      <w:r>
-        <w:rPr/>
-        <w:t>成功：</w:t>
-      </w:r>
-      <w:r>
-        <w:rPr/>
-        <w:t>{result:true,content:{id:string,delivery_date:timestring,user_id:string}}</w:t>
-      </w:r>
-    </w:p>
-    <w:p>
-      <w:pPr>
-        <w:pStyle w:val="Style20"/>
-        <w:rPr/>
-      </w:pPr>
-      <w:r>
-        <w:rPr/>
-      </w:r>
-    </w:p>
-    <w:p>
-      <w:pPr>
-        <w:pStyle w:val="Style20"/>
-        <w:rPr/>
-      </w:pPr>
-      <w:r>
-        <w:rPr/>
-        <w:t xml:space="preserve">19. </w:t>
-      </w:r>
-      <w:r>
-        <w:rPr/>
-        <w:t>将托清单从运单中删除</w:t>
-      </w:r>
-    </w:p>
-    <w:p>
-      <w:pPr>
-        <w:pStyle w:val="Style20"/>
-        <w:numPr>
-          <w:ilvl w:val="0"/>
-          <w:numId w:val="1"/>
-        </w:numPr>
-        <w:rPr/>
-      </w:pPr>
-      <w:r>
-        <w:rPr/>
-        <w:t xml:space="preserve">URL </w:t>
-      </w:r>
-      <w:r>
-        <w:rPr/>
-        <w:t>：</w:t>
-      </w:r>
-      <w:r>
-        <w:rPr/>
-        <w:t>/api/v1/deliveries/remove_forklift/</w:t>
-      </w:r>
-    </w:p>
-    <w:p>
-      <w:pPr>
-        <w:pStyle w:val="Style20"/>
-        <w:numPr>
-          <w:ilvl w:val="0"/>
-          <w:numId w:val="1"/>
-        </w:numPr>
-        <w:rPr/>
-      </w:pPr>
-      <w:r>
-        <w:rPr/>
-        <w:t>类型 ：</w:t>
-      </w:r>
-      <w:r>
-        <w:rPr/>
-        <w:t>POST</w:t>
-      </w:r>
-    </w:p>
-    <w:p>
-      <w:pPr>
-        <w:pStyle w:val="Style20"/>
-        <w:numPr>
-          <w:ilvl w:val="0"/>
-          <w:numId w:val="1"/>
-        </w:numPr>
-        <w:rPr/>
-      </w:pPr>
-      <w:r>
-        <w:rPr/>
-        <w:t>参数 ：</w:t>
-      </w:r>
-      <w:r>
-        <w:rPr/>
-        <w:t xml:space="preserve">{id:string} # id </w:t>
-      </w:r>
-      <w:r>
-        <w:rPr/>
-        <w:t>是托清单号</w:t>
-      </w:r>
-    </w:p>
-    <w:p>
-      <w:pPr>
-        <w:pStyle w:val="Style20"/>
-        <w:numPr>
-          <w:ilvl w:val="0"/>
-          <w:numId w:val="1"/>
-        </w:numPr>
-        <w:rPr/>
-      </w:pPr>
-      <w:r>
-        <w:rPr/>
-        <w:t>返回值：</w:t>
-      </w:r>
-    </w:p>
-    <w:p>
-      <w:pPr>
-        <w:pStyle w:val="Style20"/>
-        <w:rPr/>
-      </w:pPr>
-      <w:r>
-        <w:rPr/>
-        <w:t xml:space="preserve">      </w:t>
-      </w:r>
-      <w:r>
-        <w:rPr/>
-        <w:t xml:space="preserve">{result:boolean,content:string} </w:t>
-      </w:r>
-    </w:p>
-    <w:p>
-      <w:pPr>
-        <w:pStyle w:val="Style20"/>
-        <w:rPr/>
-      </w:pPr>
-      <w:r>
-        <w:rPr/>
-      </w:r>
-    </w:p>
-    <w:p>
-      <w:pPr>
-        <w:pStyle w:val="Style20"/>
-        <w:rPr/>
-      </w:pPr>
-      <w:r>
-        <w:rPr/>
-        <w:t xml:space="preserve">20. </w:t>
-      </w:r>
-      <w:r>
-        <w:rPr/>
-        <w:t>向运单中添加托清单</w:t>
-      </w:r>
-    </w:p>
-    <w:p>
-      <w:pPr>
-        <w:pStyle w:val="Style20"/>
-        <w:numPr>
-          <w:ilvl w:val="0"/>
-          <w:numId w:val="1"/>
-        </w:numPr>
-        <w:rPr/>
-      </w:pPr>
-      <w:r>
-        <w:rPr/>
-        <w:t xml:space="preserve">URL </w:t>
-      </w:r>
-      <w:r>
-        <w:rPr/>
-        <w:t>：</w:t>
-      </w:r>
-      <w:r>
-        <w:rPr/>
-        <w:t>/api/v1/deliveries/add_forklift/</w:t>
-      </w:r>
-    </w:p>
-    <w:p>
-      <w:pPr>
-        <w:pStyle w:val="Style20"/>
-        <w:numPr>
-          <w:ilvl w:val="0"/>
-          <w:numId w:val="1"/>
-        </w:numPr>
-        <w:rPr/>
-      </w:pPr>
-      <w:r>
-        <w:rPr/>
-        <w:t>类型 ：</w:t>
-      </w:r>
-      <w:r>
-        <w:rPr/>
-        <w:t>POST</w:t>
-      </w:r>
-    </w:p>
-    <w:p>
-      <w:pPr>
-        <w:pStyle w:val="Style20"/>
-        <w:numPr>
-          <w:ilvl w:val="0"/>
-          <w:numId w:val="1"/>
-        </w:numPr>
-        <w:rPr/>
-      </w:pPr>
-      <w:r>
-        <w:rPr/>
-        <w:t>参数 ：</w:t>
-      </w:r>
-      <w:r>
-        <w:rPr/>
-        <w:t xml:space="preserve">{id:string,forklift:[id]} # id </w:t>
-      </w:r>
-      <w:r>
-        <w:rPr/>
-        <w:t>是运单号，</w:t>
-      </w:r>
-    </w:p>
-    <w:p>
-      <w:pPr>
-        <w:pStyle w:val="Style20"/>
-        <w:numPr>
-          <w:ilvl w:val="0"/>
-          <w:numId w:val="1"/>
-        </w:numPr>
-        <w:rPr/>
-      </w:pPr>
-      <w:r>
-        <w:rPr/>
-        <w:t>返回值：</w:t>
-      </w:r>
-    </w:p>
-    <w:p>
-      <w:pPr>
-        <w:pStyle w:val="Style20"/>
-        <w:rPr/>
-      </w:pPr>
-      <w:r>
-        <w:rPr/>
-        <w:t xml:space="preserve">      </w:t>
-      </w:r>
-      <w:r>
-        <w:rPr/>
-        <w:t xml:space="preserve">{result:boolean,content:string} </w:t>
-      </w:r>
-    </w:p>
-    <w:p>
-      <w:pPr>
-        <w:pStyle w:val="Style20"/>
-        <w:rPr/>
-      </w:pPr>
-      <w:r>
-        <w:rPr/>
-      </w:r>
-    </w:p>
-    <w:p>
-      <w:pPr>
-        <w:pStyle w:val="Style20"/>
-        <w:rPr/>
-      </w:pPr>
-      <w:r>
-        <w:rPr/>
-        <w:t xml:space="preserve">21. </w:t>
-      </w:r>
-      <w:r>
-        <w:rPr/>
-        <w:t>获取运单详细</w:t>
-      </w:r>
-    </w:p>
-    <w:p>
-      <w:pPr>
-        <w:pStyle w:val="Style20"/>
-        <w:numPr>
-          <w:ilvl w:val="0"/>
-          <w:numId w:val="1"/>
-        </w:numPr>
-        <w:rPr/>
-      </w:pPr>
-      <w:r>
-        <w:rPr/>
-        <w:t xml:space="preserve">URL </w:t>
-      </w:r>
-      <w:r>
-        <w:rPr/>
-        <w:t>：</w:t>
-      </w:r>
-      <w:r>
-        <w:rPr/>
-        <w:t>/api/v1/deliveries/detail/</w:t>
-      </w:r>
-    </w:p>
-    <w:p>
-      <w:pPr>
-        <w:pStyle w:val="Style20"/>
-        <w:numPr>
-          <w:ilvl w:val="0"/>
-          <w:numId w:val="1"/>
-        </w:numPr>
-        <w:rPr/>
-      </w:pPr>
-      <w:r>
-        <w:rPr/>
-        <w:t>类型 ：</w:t>
-      </w:r>
-      <w:r>
-        <w:rPr/>
-        <w:t>GET</w:t>
-      </w:r>
-    </w:p>
-    <w:p>
-      <w:pPr>
-        <w:pStyle w:val="Style20"/>
-        <w:numPr>
-          <w:ilvl w:val="0"/>
-          <w:numId w:val="1"/>
-        </w:numPr>
-        <w:rPr/>
-      </w:pPr>
-      <w:r>
-        <w:rPr/>
-        <w:t>参数 ：</w:t>
-      </w:r>
-      <w:r>
-        <w:rPr/>
-        <w:t xml:space="preserve">{id:string} # id </w:t>
-      </w:r>
-      <w:r>
-        <w:rPr/>
-        <w:t>是运单号，</w:t>
-      </w:r>
-    </w:p>
-    <w:p>
-      <w:pPr>
-        <w:pStyle w:val="Style20"/>
-        <w:numPr>
-          <w:ilvl w:val="0"/>
-          <w:numId w:val="1"/>
-        </w:numPr>
-        <w:rPr/>
-      </w:pPr>
-      <w:r>
-        <w:rPr/>
-        <w:t>返回值：</w:t>
-      </w:r>
-    </w:p>
-    <w:p>
-      <w:pPr>
-        <w:pStyle w:val="Style20"/>
-        <w:rPr/>
-      </w:pPr>
-      <w:r>
-        <w:rPr/>
-        <w:t xml:space="preserve">      </w:t>
-      </w:r>
-      <w:r>
-        <w:rPr/>
-        <w:t>{result:boolean,content:{id:string,user_id:string,whouse_id:string,forklifts:[{id:string,created_at:string,</w:t>
-      </w:r>
-      <w:r>
-        <w:rPr/>
-        <w:t>stocker</w:t>
-      </w:r>
-      <w:r>
-        <w:rPr/>
-        <w:t xml:space="preserve">_id:string,whouse_id:string,sum_packages:integer,accepted_packages:integer,quantity_str:string}]}} </w:t>
+        <w:t xml:space="preserve">{result:boolean,content:{id:string,user_id:string,whouse_id:string,forklifts:[{id:string,created_at:string,stocker_id:string,whouse_id:string,sum_packages:integer,accepted_packages:integer,quantity_str:string}]}} </w:t>
       </w:r>
     </w:p>
     <w:p>
@@ -3206,11 +3206,12 @@
         <w:pStyle w:val="Style20"/>
         <w:rPr/>
       </w:pPr>
+      <w:bookmarkStart w:id="8" w:name="__DdeLink__1280_211242846"/>
       <w:r>
         <w:rPr/>
         <w:t xml:space="preserve">      </w:t>
       </w:r>
-      <w:bookmarkEnd w:id="7"/>
+      <w:bookmarkEnd w:id="8"/>
       <w:r>
         <w:rPr/>
         <w:t xml:space="preserve">{result:boolean,content:string} </w:t>
@@ -3260,12 +3261,12 @@
         <w:rPr/>
         <w:t>/api/v1/deliveries/</w:t>
       </w:r>
-      <w:bookmarkStart w:id="8" w:name="__DdeLink__369_1775282983"/>
+      <w:bookmarkStart w:id="9" w:name="__DdeLink__369_1775282983"/>
       <w:r>
         <w:rPr/>
         <w:t>receive</w:t>
       </w:r>
-      <w:bookmarkEnd w:id="8"/>
+      <w:bookmarkEnd w:id="9"/>
       <w:r>
         <w:rPr/>
         <w:t>/</w:t>
@@ -3486,22 +3487,14 @@
       </w:r>
       <w:r>
         <w:rPr/>
-        <w:t>/api/v1/</w:t>
-      </w:r>
-      <w:r>
-        <w:rPr/>
-        <w:t>forklifts</w:t>
-      </w:r>
-      <w:r>
-        <w:rPr/>
-        <w:t>/</w:t>
-      </w:r>
-      <w:bookmarkStart w:id="9" w:name="__DdeLink__369_17752829831"/>
+        <w:t>/api/v1/forklifts/</w:t>
+      </w:r>
+      <w:bookmarkStart w:id="10" w:name="__DdeLink__369_17752829831"/>
       <w:r>
         <w:rPr/>
         <w:t>receive</w:t>
       </w:r>
-      <w:bookmarkEnd w:id="9"/>
+      <w:bookmarkEnd w:id="10"/>
       <w:r>
         <w:rPr/>
         <w:t>/</w:t>
@@ -3971,10 +3964,12 @@
     <w:pPr>
       <w:widowControl w:val="false"/>
       <w:suppressAutoHyphens w:val="true"/>
+      <w:bidi w:val="0"/>
+      <w:jc w:val="left"/>
     </w:pPr>
     <w:rPr>
       <w:rFonts w:ascii="Liberation Serif" w:hAnsi="Liberation Serif" w:eastAsia="Droid Sans Fallback" w:cs="FreeSans"/>
-      <w:color w:val="auto"/>
+      <w:color w:val="00000A"/>
       <w:sz w:val="24"/>
       <w:szCs w:val="24"/>
       <w:lang w:val="en-US" w:eastAsia="zh-CN" w:bidi="hi-IN"/>
@@ -4052,6 +4047,18 @@
       <w:rFonts w:cs="OpenSymbol"/>
     </w:rPr>
   </w:style>
+  <w:style w:type="character" w:styleId="ListLabel47">
+    <w:name w:val="ListLabel 47"/>
+    <w:rPr>
+      <w:rFonts w:cs="Symbol"/>
+    </w:rPr>
+  </w:style>
+  <w:style w:type="character" w:styleId="ListLabel48">
+    <w:name w:val="ListLabel 48"/>
+    <w:rPr>
+      <w:rFonts w:cs="OpenSymbol"/>
+    </w:rPr>
+  </w:style>
   <w:style w:type="paragraph" w:styleId="Heading">
     <w:name w:val="Heading"/>
     <w:basedOn w:val="Normal"/>
@@ -4068,11 +4075,18 @@
   </w:style>
   <w:style w:type="paragraph" w:styleId="TextBody">
     <w:name w:val="Text Body"/>
-    <w:basedOn w:val="Style14"/>
     <w:pPr>
+      <w:widowControl w:val="false"/>
+      <w:suppressAutoHyphens w:val="true"/>
       <w:spacing w:lineRule="auto" w:line="288" w:before="0" w:after="140"/>
     </w:pPr>
-    <w:rPr/>
+    <w:rPr>
+      <w:rFonts w:ascii="Liberation Serif" w:hAnsi="Liberation Serif" w:eastAsia="Droid Sans Fallback" w:cs="FreeSans"/>
+      <w:color w:val="auto"/>
+      <w:sz w:val="24"/>
+      <w:szCs w:val="24"/>
+      <w:lang w:val="en-US" w:eastAsia="zh-CN" w:bidi="hi-IN"/>
+    </w:rPr>
   </w:style>
   <w:style w:type="paragraph" w:styleId="List">
     <w:name w:val="List"/>
@@ -4132,11 +4146,13 @@
       <w:keepNext/>
       <w:widowControl w:val="false"/>
       <w:suppressAutoHyphens w:val="true"/>
+      <w:bidi w:val="0"/>
       <w:spacing w:before="240" w:after="120"/>
+      <w:jc w:val="left"/>
     </w:pPr>
     <w:rPr>
       <w:rFonts w:ascii="DejaVu Sans" w:hAnsi="DejaVu Sans" w:eastAsia="DejaVu Sans" w:cs="Lohit Hindi"/>
-      <w:color w:val="auto"/>
+      <w:color w:val="00000A"/>
       <w:sz w:val="28"/>
       <w:szCs w:val="28"/>
       <w:lang w:val="en-US" w:eastAsia="zh-CN" w:bidi="hi-IN"/>
@@ -4147,11 +4163,13 @@
     <w:pPr>
       <w:widowControl w:val="false"/>
       <w:suppressAutoHyphens w:val="true"/>
+      <w:bidi w:val="0"/>
       <w:spacing w:before="0" w:after="120"/>
+      <w:jc w:val="left"/>
     </w:pPr>
     <w:rPr>
       <w:rFonts w:ascii="Liberation Serif" w:hAnsi="Liberation Serif" w:eastAsia="Droid Sans Fallback" w:cs="FreeSans"/>
-      <w:color w:val="auto"/>
+      <w:color w:val="00000A"/>
       <w:sz w:val="24"/>
       <w:szCs w:val="24"/>
       <w:lang w:val="en-US" w:eastAsia="zh-CN" w:bidi="hi-IN"/>
@@ -4171,13 +4189,15 @@
       <w:widowControl w:val="false"/>
       <w:suppressLineNumbers/>
       <w:suppressAutoHyphens w:val="true"/>
+      <w:bidi w:val="0"/>
       <w:spacing w:before="120" w:after="120"/>
+      <w:jc w:val="left"/>
     </w:pPr>
     <w:rPr>
-      <w:rFonts w:cs="Lohit Hindi" w:ascii="Liberation Serif" w:hAnsi="Liberation Serif" w:eastAsia="Droid Sans Fallback"/>
+      <w:rFonts w:ascii="Liberation Serif" w:hAnsi="Liberation Serif" w:eastAsia="Droid Sans Fallback" w:cs="Lohit Hindi"/>
       <w:i/>
       <w:iCs/>
-      <w:color w:val="auto"/>
+      <w:color w:val="00000A"/>
       <w:sz w:val="24"/>
       <w:szCs w:val="24"/>
       <w:lang w:val="en-US" w:eastAsia="zh-CN" w:bidi="hi-IN"/>
@@ -4189,10 +4209,12 @@
       <w:widowControl w:val="false"/>
       <w:suppressLineNumbers/>
       <w:suppressAutoHyphens w:val="true"/>
+      <w:bidi w:val="0"/>
+      <w:jc w:val="left"/>
     </w:pPr>
     <w:rPr>
-      <w:rFonts w:cs="Lohit Hindi" w:ascii="Liberation Serif" w:hAnsi="Liberation Serif" w:eastAsia="Droid Sans Fallback"/>
-      <w:color w:val="auto"/>
+      <w:rFonts w:ascii="Liberation Serif" w:hAnsi="Liberation Serif" w:eastAsia="Droid Sans Fallback" w:cs="Lohit Hindi"/>
+      <w:color w:val="00000A"/>
       <w:sz w:val="24"/>
       <w:szCs w:val="24"/>
       <w:lang w:val="en-US" w:eastAsia="zh-CN" w:bidi="hi-IN"/>

</xml_diff>

<commit_message>
add presenter ,fix api,fix doc
</commit_message>
<xml_diff>
--- a/doc/Main API.docx
+++ b/doc/Main API.docx
@@ -2638,6 +2638,240 @@
       </w:r>
       <w:r>
         <w:rPr/>
+        <w:t>DELETE</w:t>
+      </w:r>
+    </w:p>
+    <w:p>
+      <w:pPr>
+        <w:pStyle w:val="Style20"/>
+        <w:numPr>
+          <w:ilvl w:val="0"/>
+          <w:numId w:val="1"/>
+        </w:numPr>
+        <w:rPr/>
+      </w:pPr>
+      <w:r>
+        <w:rPr/>
+        <w:t>参数 ：</w:t>
+      </w:r>
+      <w:r>
+        <w:rPr/>
+        <w:t>{id:string,forklift</w:t>
+      </w:r>
+      <w:r>
+        <w:rPr/>
+        <w:t>s</w:t>
+      </w:r>
+      <w:r>
+        <w:rPr/>
+        <w:t xml:space="preserve">:[id]} # id </w:t>
+      </w:r>
+      <w:r>
+        <w:rPr/>
+        <w:t>是运单号，</w:t>
+      </w:r>
+    </w:p>
+    <w:p>
+      <w:pPr>
+        <w:pStyle w:val="Style20"/>
+        <w:numPr>
+          <w:ilvl w:val="0"/>
+          <w:numId w:val="1"/>
+        </w:numPr>
+        <w:rPr/>
+      </w:pPr>
+      <w:r>
+        <w:rPr/>
+        <w:t>返回值：</w:t>
+      </w:r>
+    </w:p>
+    <w:p>
+      <w:pPr>
+        <w:pStyle w:val="Style20"/>
+        <w:rPr/>
+      </w:pPr>
+      <w:r>
+        <w:rPr/>
+        <w:t xml:space="preserve">      </w:t>
+      </w:r>
+      <w:r>
+        <w:rPr/>
+        <w:t xml:space="preserve">{result:boolean,content:string} </w:t>
+      </w:r>
+    </w:p>
+    <w:p>
+      <w:pPr>
+        <w:pStyle w:val="Style20"/>
+        <w:rPr/>
+      </w:pPr>
+      <w:r>
+        <w:rPr/>
+      </w:r>
+    </w:p>
+    <w:p>
+      <w:pPr>
+        <w:pStyle w:val="Style20"/>
+        <w:rPr/>
+      </w:pPr>
+      <w:r>
+        <w:rPr/>
+        <w:t xml:space="preserve">21. </w:t>
+      </w:r>
+      <w:r>
+        <w:rPr/>
+        <w:t>获取运单详细</w:t>
+      </w:r>
+    </w:p>
+    <w:p>
+      <w:pPr>
+        <w:pStyle w:val="Style20"/>
+        <w:numPr>
+          <w:ilvl w:val="0"/>
+          <w:numId w:val="1"/>
+        </w:numPr>
+        <w:rPr/>
+      </w:pPr>
+      <w:r>
+        <w:rPr/>
+        <w:t xml:space="preserve">URL </w:t>
+      </w:r>
+      <w:r>
+        <w:rPr/>
+        <w:t>：</w:t>
+      </w:r>
+      <w:r>
+        <w:rPr/>
+        <w:t>/api/v1/deliveries/detail/</w:t>
+      </w:r>
+    </w:p>
+    <w:p>
+      <w:pPr>
+        <w:pStyle w:val="Style20"/>
+        <w:numPr>
+          <w:ilvl w:val="0"/>
+          <w:numId w:val="1"/>
+        </w:numPr>
+        <w:rPr/>
+      </w:pPr>
+      <w:r>
+        <w:rPr/>
+        <w:t>类型 ：</w:t>
+      </w:r>
+      <w:r>
+        <w:rPr/>
+        <w:t>GET</w:t>
+      </w:r>
+    </w:p>
+    <w:p>
+      <w:pPr>
+        <w:pStyle w:val="Style20"/>
+        <w:numPr>
+          <w:ilvl w:val="0"/>
+          <w:numId w:val="1"/>
+        </w:numPr>
+        <w:rPr/>
+      </w:pPr>
+      <w:r>
+        <w:rPr/>
+        <w:t>参数 ：</w:t>
+      </w:r>
+      <w:r>
+        <w:rPr/>
+        <w:t xml:space="preserve">{id:string} # id </w:t>
+      </w:r>
+      <w:r>
+        <w:rPr/>
+        <w:t>是运单号，</w:t>
+      </w:r>
+    </w:p>
+    <w:p>
+      <w:pPr>
+        <w:pStyle w:val="Style20"/>
+        <w:numPr>
+          <w:ilvl w:val="0"/>
+          <w:numId w:val="1"/>
+        </w:numPr>
+        <w:rPr/>
+      </w:pPr>
+      <w:r>
+        <w:rPr/>
+        <w:t>返回值：</w:t>
+      </w:r>
+    </w:p>
+    <w:p>
+      <w:pPr>
+        <w:pStyle w:val="Style20"/>
+        <w:rPr/>
+      </w:pPr>
+      <w:r>
+        <w:rPr/>
+        <w:t xml:space="preserve">      </w:t>
+      </w:r>
+      <w:r>
+        <w:rPr/>
+        <w:t xml:space="preserve">{result:boolean,content:{id:string,user_id:string,whouse_id:string,forklifts:[{id:string,created_at:string,stocker_id:string,whouse_id:string,sum_packages:integer,accepted_packages:integer,quantity_str:string}]}} </w:t>
+      </w:r>
+    </w:p>
+    <w:p>
+      <w:pPr>
+        <w:pStyle w:val="Style20"/>
+        <w:rPr/>
+      </w:pPr>
+      <w:r>
+        <w:rPr/>
+      </w:r>
+    </w:p>
+    <w:p>
+      <w:pPr>
+        <w:pStyle w:val="Style20"/>
+        <w:rPr/>
+      </w:pPr>
+      <w:r>
+        <w:rPr/>
+        <w:t xml:space="preserve">22. </w:t>
+      </w:r>
+      <w:r>
+        <w:rPr/>
+        <w:t>发送运单</w:t>
+      </w:r>
+    </w:p>
+    <w:p>
+      <w:pPr>
+        <w:pStyle w:val="Style20"/>
+        <w:numPr>
+          <w:ilvl w:val="0"/>
+          <w:numId w:val="1"/>
+        </w:numPr>
+        <w:rPr/>
+      </w:pPr>
+      <w:r>
+        <w:rPr/>
+        <w:t xml:space="preserve">URL </w:t>
+      </w:r>
+      <w:r>
+        <w:rPr/>
+        <w:t>：</w:t>
+      </w:r>
+      <w:r>
+        <w:rPr/>
+        <w:t>/api/v1/deliveries/send/</w:t>
+      </w:r>
+    </w:p>
+    <w:p>
+      <w:pPr>
+        <w:pStyle w:val="Style20"/>
+        <w:numPr>
+          <w:ilvl w:val="0"/>
+          <w:numId w:val="1"/>
+        </w:numPr>
+        <w:rPr/>
+      </w:pPr>
+      <w:r>
+        <w:rPr/>
+        <w:t>类型 ：</w:t>
+      </w:r>
+      <w:r>
+        <w:rPr/>
         <w:t>POST</w:t>
       </w:r>
     </w:p>
@@ -2656,15 +2890,7 @@
       </w:r>
       <w:r>
         <w:rPr/>
-        <w:t>{id:string,forklift</w:t>
-      </w:r>
-      <w:r>
-        <w:rPr/>
-        <w:t>s</w:t>
-      </w:r>
-      <w:r>
-        <w:rPr/>
-        <w:t xml:space="preserve">:[id]} # id </w:t>
+        <w:t xml:space="preserve">{id:string} # id </w:t>
       </w:r>
       <w:r>
         <w:rPr/>
@@ -2696,6 +2922,97 @@
       </w:r>
       <w:r>
         <w:rPr/>
+        <w:t>{result:boolean,content:string}</w:t>
+      </w:r>
+    </w:p>
+    <w:p>
+      <w:pPr>
+        <w:pStyle w:val="Style20"/>
+        <w:rPr/>
+      </w:pPr>
+      <w:r>
+        <w:rPr/>
+      </w:r>
+    </w:p>
+    <w:p>
+      <w:pPr>
+        <w:pStyle w:val="Style20"/>
+        <w:rPr/>
+      </w:pPr>
+      <w:r>
+        <w:rPr/>
+        <w:t xml:space="preserve">23. </w:t>
+      </w:r>
+      <w:r>
+        <w:rPr/>
+        <w:t>删除运单</w:t>
+      </w:r>
+    </w:p>
+    <w:p>
+      <w:pPr>
+        <w:pStyle w:val="Style20"/>
+        <w:numPr>
+          <w:ilvl w:val="0"/>
+          <w:numId w:val="1"/>
+        </w:numPr>
+        <w:rPr/>
+      </w:pPr>
+      <w:r>
+        <w:rPr/>
+        <w:t xml:space="preserve">URL </w:t>
+      </w:r>
+      <w:r>
+        <w:rPr/>
+        <w:t>：</w:t>
+      </w:r>
+      <w:r>
+        <w:rPr/>
+        <w:t>/api/v1/deliveries/:id</w:t>
+      </w:r>
+    </w:p>
+    <w:p>
+      <w:pPr>
+        <w:pStyle w:val="Style20"/>
+        <w:numPr>
+          <w:ilvl w:val="0"/>
+          <w:numId w:val="1"/>
+        </w:numPr>
+        <w:rPr/>
+      </w:pPr>
+      <w:r>
+        <w:rPr/>
+        <w:t>类型 ：</w:t>
+      </w:r>
+      <w:r>
+        <w:rPr/>
+        <w:t>DELEE</w:t>
+      </w:r>
+    </w:p>
+    <w:p>
+      <w:pPr>
+        <w:pStyle w:val="Style20"/>
+        <w:numPr>
+          <w:ilvl w:val="0"/>
+          <w:numId w:val="1"/>
+        </w:numPr>
+        <w:rPr/>
+      </w:pPr>
+      <w:r>
+        <w:rPr/>
+        <w:t>返回值：</w:t>
+      </w:r>
+    </w:p>
+    <w:p>
+      <w:pPr>
+        <w:pStyle w:val="Style20"/>
+        <w:rPr/>
+      </w:pPr>
+      <w:r>
+        <w:rPr/>
+        <w:t xml:space="preserve">      </w:t>
+      </w:r>
+      <w:r>
+        <w:rPr/>
         <w:t xml:space="preserve">{result:boolean,content:string} </w:t>
       </w:r>
     </w:p>
@@ -2706,20 +3023,19 @@
       </w:pPr>
       <w:r>
         <w:rPr/>
-      </w:r>
-    </w:p>
-    <w:p>
-      <w:pPr>
-        <w:pStyle w:val="Style20"/>
-        <w:rPr/>
-      </w:pPr>
-      <w:r>
-        <w:rPr/>
-        <w:t xml:space="preserve">21. </w:t>
-      </w:r>
-      <w:r>
-        <w:rPr/>
-        <w:t>获取运单详细</w:t>
+        <w:t>2</w:t>
+      </w:r>
+      <w:r>
+        <w:rPr/>
+        <w:t>4</w:t>
+      </w:r>
+      <w:r>
+        <w:rPr/>
+        <w:t xml:space="preserve">. </w:t>
+      </w:r>
+      <w:r>
+        <w:rPr/>
+        <w:t>修改运单运单</w:t>
       </w:r>
     </w:p>
     <w:p>
@@ -2741,7 +3057,7 @@
       </w:r>
       <w:r>
         <w:rPr/>
-        <w:t>/api/v1/deliveries/detail/</w:t>
+        <w:t>/api/v1/deliveries</w:t>
       </w:r>
     </w:p>
     <w:p>
@@ -2759,29 +3075,29 @@
       </w:r>
       <w:r>
         <w:rPr/>
-        <w:t>GET</w:t>
-      </w:r>
-    </w:p>
-    <w:p>
-      <w:pPr>
-        <w:pStyle w:val="Style20"/>
-        <w:numPr>
-          <w:ilvl w:val="0"/>
-          <w:numId w:val="1"/>
-        </w:numPr>
-        <w:rPr/>
-      </w:pPr>
-      <w:r>
-        <w:rPr/>
-        <w:t>参数 ：</w:t>
-      </w:r>
-      <w:r>
-        <w:rPr/>
-        <w:t xml:space="preserve">{id:string} # id </w:t>
-      </w:r>
-      <w:r>
-        <w:rPr/>
-        <w:t>是运单号，</w:t>
+        <w:t>PUT</w:t>
+      </w:r>
+    </w:p>
+    <w:p>
+      <w:pPr>
+        <w:pStyle w:val="Style20"/>
+        <w:numPr>
+          <w:ilvl w:val="0"/>
+          <w:numId w:val="1"/>
+        </w:numPr>
+        <w:rPr/>
+      </w:pPr>
+      <w:r>
+        <w:rPr/>
+        <w:t>参数</w:t>
+      </w:r>
+      <w:r>
+        <w:rPr/>
+        <w:t xml:space="preserve">: </w:t>
+      </w:r>
+      <w:r>
+        <w:rPr/>
+        <w:t>{delivery:{id:string,remakrt:string}}</w:t>
       </w:r>
     </w:p>
     <w:p>
@@ -2809,220 +3125,7 @@
       </w:r>
       <w:r>
         <w:rPr/>
-        <w:t xml:space="preserve">{result:boolean,content:{id:string,user_id:string,whouse_id:string,forklifts:[{id:string,created_at:string,stocker_id:string,whouse_id:string,sum_packages:integer,accepted_packages:integer,quantity_str:string}]}} </w:t>
-      </w:r>
-    </w:p>
-    <w:p>
-      <w:pPr>
-        <w:pStyle w:val="Style20"/>
-        <w:rPr/>
-      </w:pPr>
-      <w:r>
-        <w:rPr/>
-      </w:r>
-    </w:p>
-    <w:p>
-      <w:pPr>
-        <w:pStyle w:val="Style20"/>
-        <w:rPr/>
-      </w:pPr>
-      <w:r>
-        <w:rPr/>
-        <w:t xml:space="preserve">22. </w:t>
-      </w:r>
-      <w:r>
-        <w:rPr/>
-        <w:t>发送运单</w:t>
-      </w:r>
-    </w:p>
-    <w:p>
-      <w:pPr>
-        <w:pStyle w:val="Style20"/>
-        <w:numPr>
-          <w:ilvl w:val="0"/>
-          <w:numId w:val="1"/>
-        </w:numPr>
-        <w:rPr/>
-      </w:pPr>
-      <w:r>
-        <w:rPr/>
-        <w:t xml:space="preserve">URL </w:t>
-      </w:r>
-      <w:r>
-        <w:rPr/>
-        <w:t>：</w:t>
-      </w:r>
-      <w:r>
-        <w:rPr/>
-        <w:t>/api/v1/deliveries/send/</w:t>
-      </w:r>
-    </w:p>
-    <w:p>
-      <w:pPr>
-        <w:pStyle w:val="Style20"/>
-        <w:numPr>
-          <w:ilvl w:val="0"/>
-          <w:numId w:val="1"/>
-        </w:numPr>
-        <w:rPr/>
-      </w:pPr>
-      <w:r>
-        <w:rPr/>
-        <w:t>类型 ：</w:t>
-      </w:r>
-      <w:r>
-        <w:rPr/>
-        <w:t>POST</w:t>
-      </w:r>
-    </w:p>
-    <w:p>
-      <w:pPr>
-        <w:pStyle w:val="Style20"/>
-        <w:numPr>
-          <w:ilvl w:val="0"/>
-          <w:numId w:val="1"/>
-        </w:numPr>
-        <w:rPr/>
-      </w:pPr>
-      <w:r>
-        <w:rPr/>
-        <w:t>参数 ：</w:t>
-      </w:r>
-      <w:r>
-        <w:rPr/>
-        <w:t xml:space="preserve">{id:string} # id </w:t>
-      </w:r>
-      <w:r>
-        <w:rPr/>
-        <w:t>是运单号，</w:t>
-      </w:r>
-    </w:p>
-    <w:p>
-      <w:pPr>
-        <w:pStyle w:val="Style20"/>
-        <w:numPr>
-          <w:ilvl w:val="0"/>
-          <w:numId w:val="1"/>
-        </w:numPr>
-        <w:rPr/>
-      </w:pPr>
-      <w:r>
-        <w:rPr/>
-        <w:t>返回值：</w:t>
-      </w:r>
-    </w:p>
-    <w:p>
-      <w:pPr>
-        <w:pStyle w:val="Style20"/>
-        <w:rPr/>
-      </w:pPr>
-      <w:r>
-        <w:rPr/>
-        <w:t xml:space="preserve">      </w:t>
-      </w:r>
-      <w:r>
-        <w:rPr/>
-        <w:t>{result:boolean,content:string}</w:t>
-      </w:r>
-    </w:p>
-    <w:p>
-      <w:pPr>
-        <w:pStyle w:val="Style20"/>
-        <w:rPr/>
-      </w:pPr>
-      <w:r>
-        <w:rPr/>
-      </w:r>
-    </w:p>
-    <w:p>
-      <w:pPr>
-        <w:pStyle w:val="Style20"/>
-        <w:rPr/>
-      </w:pPr>
-      <w:r>
-        <w:rPr/>
-        <w:t xml:space="preserve">23. </w:t>
-      </w:r>
-      <w:r>
-        <w:rPr/>
-        <w:t>删除运单</w:t>
-      </w:r>
-    </w:p>
-    <w:p>
-      <w:pPr>
-        <w:pStyle w:val="Style20"/>
-        <w:numPr>
-          <w:ilvl w:val="0"/>
-          <w:numId w:val="1"/>
-        </w:numPr>
-        <w:rPr/>
-      </w:pPr>
-      <w:r>
-        <w:rPr/>
-        <w:t xml:space="preserve">URL </w:t>
-      </w:r>
-      <w:r>
-        <w:rPr/>
-        <w:t>：</w:t>
-      </w:r>
-      <w:r>
-        <w:rPr/>
-        <w:t>/api/v1/deliveries/:id</w:t>
-      </w:r>
-    </w:p>
-    <w:p>
-      <w:pPr>
-        <w:pStyle w:val="Style20"/>
-        <w:numPr>
-          <w:ilvl w:val="0"/>
-          <w:numId w:val="1"/>
-        </w:numPr>
-        <w:rPr/>
-      </w:pPr>
-      <w:r>
-        <w:rPr/>
-        <w:t>类型 ：</w:t>
-      </w:r>
-      <w:r>
-        <w:rPr/>
-        <w:t>DELEE</w:t>
-      </w:r>
-    </w:p>
-    <w:p>
-      <w:pPr>
-        <w:pStyle w:val="Style20"/>
-        <w:numPr>
-          <w:ilvl w:val="0"/>
-          <w:numId w:val="1"/>
-        </w:numPr>
-        <w:rPr/>
-      </w:pPr>
-      <w:r>
-        <w:rPr/>
-        <w:t>返回值：</w:t>
-      </w:r>
-    </w:p>
-    <w:p>
-      <w:pPr>
-        <w:pStyle w:val="Style20"/>
-        <w:rPr/>
-      </w:pPr>
-      <w:r>
-        <w:rPr/>
-        <w:t xml:space="preserve">      </w:t>
-      </w:r>
-      <w:r>
-        <w:rPr/>
         <w:t xml:space="preserve">{result:boolean,content:string} </w:t>
-      </w:r>
-    </w:p>
-    <w:p>
-      <w:pPr>
-        <w:pStyle w:val="Style20"/>
-        <w:rPr/>
-      </w:pPr>
-      <w:r>
-        <w:rPr/>
       </w:r>
     </w:p>
     <w:p>
@@ -3075,7 +3178,15 @@
       </w:pPr>
       <w:r>
         <w:rPr/>
-        <w:t xml:space="preserve">24. </w:t>
+        <w:t>2</w:t>
+      </w:r>
+      <w:r>
+        <w:rPr/>
+        <w:t>5</w:t>
+      </w:r>
+      <w:r>
+        <w:rPr/>
+        <w:t xml:space="preserve">. </w:t>
       </w:r>
       <w:r>
         <w:rPr/>
@@ -3186,7 +3297,15 @@
       </w:pPr>
       <w:r>
         <w:rPr/>
-        <w:t xml:space="preserve">25. </w:t>
+        <w:t>2</w:t>
+      </w:r>
+      <w:r>
+        <w:rPr/>
+        <w:t>6</w:t>
+      </w:r>
+      <w:r>
+        <w:rPr/>
+        <w:t xml:space="preserve">. </w:t>
       </w:r>
       <w:r>
         <w:rPr/>
@@ -3286,26 +3405,42 @@
       </w:r>
       <w:r>
         <w:rPr/>
-        <w:t xml:space="preserve">{result:boolean,content:string} </w:t>
-      </w:r>
-    </w:p>
-    <w:p>
-      <w:pPr>
-        <w:pStyle w:val="Style20"/>
-        <w:rPr/>
-      </w:pPr>
-      <w:r>
-        <w:rPr/>
-      </w:r>
-    </w:p>
-    <w:p>
-      <w:pPr>
-        <w:pStyle w:val="Style20"/>
-        <w:rPr/>
-      </w:pPr>
-      <w:r>
-        <w:rPr/>
-        <w:t xml:space="preserve">26. </w:t>
+        <w:t>{result:boolean,content:</w:t>
+      </w:r>
+      <w:r>
+        <w:rPr/>
+        <w:t>{id:string,destination_id,user_id:string,remark:string,forklifts:[{id:string,created_at:string,stocker_id:string,whouse_id:string,sum_packages:integer,accepted_packages:integer,remark:string,packages:[{id:string,user_id:string,part_id:string}]}]}</w:t>
+      </w:r>
+      <w:r>
+        <w:rPr/>
+        <w:t xml:space="preserve">} </w:t>
+      </w:r>
+    </w:p>
+    <w:p>
+      <w:pPr>
+        <w:pStyle w:val="Style20"/>
+        <w:rPr/>
+      </w:pPr>
+      <w:r>
+        <w:rPr/>
+      </w:r>
+    </w:p>
+    <w:p>
+      <w:pPr>
+        <w:pStyle w:val="Style20"/>
+        <w:rPr/>
+      </w:pPr>
+      <w:r>
+        <w:rPr/>
+        <w:t>2</w:t>
+      </w:r>
+      <w:r>
+        <w:rPr/>
+        <w:t>7</w:t>
+      </w:r>
+      <w:r>
+        <w:rPr/>
+        <w:t xml:space="preserve">. </w:t>
       </w:r>
       <w:r>
         <w:rPr/>
@@ -3367,7 +3502,7 @@
       </w:r>
       <w:r>
         <w:rPr/>
-        <w:t>{receive_date:timestring,user_id:string,state:integer}</w:t>
+        <w:t>{receive_date:timestring}</w:t>
       </w:r>
     </w:p>
     <w:p>

</xml_diff>

<commit_message>
doc and manager views
</commit_message>
<xml_diff>
--- a/doc/Main API.docx
+++ b/doc/Main API.docx
@@ -3112,6 +3112,7 @@
         <w:pStyle w:val="Style20"/>
         <w:rPr/>
       </w:pPr>
+      <w:bookmarkStart w:id="7" w:name="__DdeLink__445_655973999"/>
       <w:r>
         <w:rPr/>
         <w:t xml:space="preserve">25. </w:t>
@@ -3198,11 +3199,12 @@
         <w:pStyle w:val="Style20"/>
         <w:rPr/>
       </w:pPr>
-      <w:bookmarkStart w:id="7" w:name="__DdeLink__1280_211242846"/>
+      <w:bookmarkStart w:id="8" w:name="__DdeLink__1280_211242846"/>
       <w:r>
         <w:rPr/>
         <w:t xml:space="preserve">      </w:t>
       </w:r>
+      <w:bookmarkEnd w:id="8"/>
       <w:bookmarkEnd w:id="7"/>
       <w:r>
         <w:rPr/>
@@ -3253,12 +3255,12 @@
         <w:rPr/>
         <w:t>/api/v1/deliveries/</w:t>
       </w:r>
-      <w:bookmarkStart w:id="8" w:name="__DdeLink__369_1775282983"/>
+      <w:bookmarkStart w:id="9" w:name="__DdeLink__369_1775282983"/>
       <w:r>
         <w:rPr/>
         <w:t>receive</w:t>
       </w:r>
-      <w:bookmarkEnd w:id="8"/>
+      <w:bookmarkEnd w:id="9"/>
       <w:r>
         <w:rPr/>
         <w:t>/</w:t>
@@ -3481,12 +3483,12 @@
         <w:rPr/>
         <w:t>/api/v1/forklifts/</w:t>
       </w:r>
-      <w:bookmarkStart w:id="9" w:name="__DdeLink__369_17752829831"/>
+      <w:bookmarkStart w:id="10" w:name="__DdeLink__369_17752829831"/>
       <w:r>
         <w:rPr/>
         <w:t>receive</w:t>
       </w:r>
-      <w:bookmarkEnd w:id="9"/>
+      <w:bookmarkEnd w:id="10"/>
       <w:r>
         <w:rPr/>
         <w:t>/</w:t>
@@ -3565,7 +3567,7 @@
         <w:rPr/>
         <w:t>28.</w:t>
       </w:r>
-      <w:bookmarkStart w:id="10" w:name="__DdeLink__1317_755160740"/>
+      <w:bookmarkStart w:id="11" w:name="__DdeLink__1317_755160740"/>
       <w:r>
         <w:rPr/>
         <w:t>拒收包装箱</w:t>
@@ -3652,7 +3654,7 @@
         <w:rPr/>
         <w:t xml:space="preserve">      </w:t>
       </w:r>
-      <w:bookmarkEnd w:id="10"/>
+      <w:bookmarkEnd w:id="11"/>
       <w:r>
         <w:rPr/>
         <w:t xml:space="preserve">{result:boolean,content:string} </w:t>
@@ -3700,11 +3702,128 @@
       </w:r>
       <w:r>
         <w:rPr/>
+        <w:t>/api/v1/packages/confirm_receive</w:t>
+      </w:r>
+    </w:p>
+    <w:p>
+      <w:pPr>
+        <w:pStyle w:val="Style20"/>
+        <w:numPr>
+          <w:ilvl w:val="0"/>
+          <w:numId w:val="1"/>
+        </w:numPr>
+        <w:rPr/>
+      </w:pPr>
+      <w:r>
+        <w:rPr/>
+        <w:t>类型 ：</w:t>
+      </w:r>
+      <w:r>
+        <w:rPr/>
+        <w:t>POST</w:t>
+      </w:r>
+    </w:p>
+    <w:p>
+      <w:pPr>
+        <w:pStyle w:val="Style20"/>
+        <w:numPr>
+          <w:ilvl w:val="0"/>
+          <w:numId w:val="1"/>
+        </w:numPr>
+        <w:rPr/>
+      </w:pPr>
+      <w:r>
+        <w:rPr/>
+        <w:t>参数：</w:t>
+      </w:r>
+      <w:r>
+        <w:rPr/>
+        <w:t>{id:string}</w:t>
+      </w:r>
+    </w:p>
+    <w:p>
+      <w:pPr>
+        <w:pStyle w:val="Style20"/>
+        <w:numPr>
+          <w:ilvl w:val="0"/>
+          <w:numId w:val="1"/>
+        </w:numPr>
+        <w:rPr/>
+      </w:pPr>
+      <w:r>
+        <w:rPr/>
+        <w:t>返回值：</w:t>
+      </w:r>
+    </w:p>
+    <w:p>
+      <w:pPr>
+        <w:pStyle w:val="Style20"/>
+        <w:rPr/>
+      </w:pPr>
+      <w:r>
+        <w:rPr/>
+        <w:t xml:space="preserve">      </w:t>
+      </w:r>
+      <w:r>
+        <w:rPr/>
+        <w:t xml:space="preserve">{result:boolean,content:string} </w:t>
+      </w:r>
+    </w:p>
+    <w:p>
+      <w:pPr>
+        <w:pStyle w:val="Style20"/>
+        <w:rPr/>
+      </w:pPr>
+      <w:r>
+        <w:rPr/>
+      </w:r>
+    </w:p>
+    <w:p>
+      <w:pPr>
+        <w:pStyle w:val="Style20"/>
+        <w:rPr/>
+      </w:pPr>
+      <w:r>
+        <w:rPr/>
+        <w:t>30</w:t>
+      </w:r>
+      <w:r>
+        <w:rPr/>
+        <w:t xml:space="preserve">. </w:t>
+      </w:r>
+      <w:r>
+        <w:rPr/>
+        <w:t>取消接收</w:t>
+      </w:r>
+    </w:p>
+    <w:p>
+      <w:pPr>
+        <w:pStyle w:val="Style20"/>
+        <w:numPr>
+          <w:ilvl w:val="0"/>
+          <w:numId w:val="1"/>
+        </w:numPr>
+        <w:rPr/>
+      </w:pPr>
+      <w:r>
+        <w:rPr/>
+        <w:t xml:space="preserve">URL </w:t>
+      </w:r>
+      <w:r>
+        <w:rPr/>
+        <w:t>：</w:t>
+      </w:r>
+      <w:r>
+        <w:rPr/>
         <w:t>/api/v1/packages/</w:t>
       </w:r>
       <w:r>
         <w:rPr/>
-        <w:t>confirm_receive</w:t>
+        <w:t>un</w:t>
+      </w:r>
+      <w:r>
+        <w:rPr/>
+        <w:t>check/</w:t>
       </w:r>
     </w:p>
     <w:p>
@@ -4186,6 +4305,18 @@
   </w:style>
   <w:style w:type="character" w:styleId="ListLabel52">
     <w:name w:val="ListLabel 52"/>
+    <w:rPr>
+      <w:rFonts w:cs="OpenSymbol"/>
+    </w:rPr>
+  </w:style>
+  <w:style w:type="character" w:styleId="ListLabel53">
+    <w:name w:val="ListLabel 53"/>
+    <w:rPr>
+      <w:rFonts w:cs="Symbol"/>
+    </w:rPr>
+  </w:style>
+  <w:style w:type="character" w:styleId="ListLabel54">
+    <w:name w:val="ListLabel 54"/>
     <w:rPr>
       <w:rFonts w:cs="OpenSymbol"/>
     </w:rPr>

</xml_diff>